<commit_message>
Revert "Merge branch 'master' of https://github.com/robin2810/itpm_fallstudie"
This reverts commit dff0a59104141d96f047ad61db011816e95f52fb, reversing
changes made to aaf7b78a3b1f726a7c92a89f2e30c69024a230a8.
</commit_message>
<xml_diff>
--- a/ergebnisse/arbeitspakete/13_Zusatzfunktionen implementieren.docx
+++ b/ergebnisse/arbeitspakete/13_Zusatzfunktionen implementieren.docx
@@ -504,7 +504,17 @@
                 <w:sz w:val="22"/>
                 <w:szCs w:val="22"/>
               </w:rPr>
-              <w:t>Dokumentation der Zusatzfunktionen</w:t>
+              <w:t>Dokumentation der Zusatzf</w:t>
+            </w:r>
+            <w:bookmarkStart w:id="0" w:name="_GoBack"/>
+            <w:bookmarkEnd w:id="0"/>
+            <w:r>
+              <w:rPr>
+                <w:rFonts w:ascii="Arial" w:hAnsi="Arial"/>
+                <w:sz w:val="22"/>
+                <w:szCs w:val="22"/>
+              </w:rPr>
+              <w:t>unktionen</w:t>
             </w:r>
           </w:p>
         </w:tc>
@@ -783,7 +793,23 @@
                 <w:sz w:val="22"/>
                 <w:szCs w:val="22"/>
               </w:rPr>
-              <w:t>Aufgabe ist nur die Implementierung der im Pflichtenheft festgelegten Zusatzfunktionen des Intranets.</w:t>
+              <w:t xml:space="preserve">Aufgabe ist nur die Implementierung der im Pflichtenheft festgelegten </w:t>
+            </w:r>
+            <w:r>
+              <w:rPr>
+                <w:rFonts w:ascii="Arial" w:hAnsi="Arial"/>
+                <w:sz w:val="22"/>
+                <w:szCs w:val="22"/>
+              </w:rPr>
+              <w:t>Zusatzfunktionen</w:t>
+            </w:r>
+            <w:r>
+              <w:rPr>
+                <w:rFonts w:ascii="Arial" w:hAnsi="Arial"/>
+                <w:sz w:val="22"/>
+                <w:szCs w:val="22"/>
+              </w:rPr>
+              <w:t xml:space="preserve"> des Intranets.</w:t>
             </w:r>
           </w:p>
           <w:p>
@@ -867,7 +893,31 @@
                 <w:sz w:val="22"/>
                 <w:szCs w:val="22"/>
               </w:rPr>
-              <w:t>Anforderungen sind nicht genau genug erfasst.</w:t>
+              <w:t>Anforderungen</w:t>
+            </w:r>
+            <w:r>
+              <w:rPr>
+                <w:rFonts w:ascii="Arial" w:hAnsi="Arial"/>
+                <w:sz w:val="22"/>
+                <w:szCs w:val="22"/>
+              </w:rPr>
+              <w:t xml:space="preserve"> sind nicht </w:t>
+            </w:r>
+            <w:r>
+              <w:rPr>
+                <w:rFonts w:ascii="Arial" w:hAnsi="Arial"/>
+                <w:sz w:val="22"/>
+                <w:szCs w:val="22"/>
+              </w:rPr>
+              <w:t xml:space="preserve">genau genug </w:t>
+            </w:r>
+            <w:r>
+              <w:rPr>
+                <w:rFonts w:ascii="Arial" w:hAnsi="Arial"/>
+                <w:sz w:val="22"/>
+                <w:szCs w:val="22"/>
+              </w:rPr>
+              <w:t>erfasst.</w:t>
             </w:r>
           </w:p>
           <w:p>
@@ -888,27 +938,6 @@
               </w:rPr>
               <w:t>Änderungen während der Implementierungsphase.</w:t>
             </w:r>
-          </w:p>
-          <w:p>
-            <w:pPr>
-              <w:pStyle w:val="Tabelleninhalt"/>
-              <w:spacing w:line="276" w:lineRule="auto"/>
-              <w:rPr>
-                <w:rFonts w:ascii="Arial" w:hAnsi="Arial"/>
-                <w:sz w:val="22"/>
-                <w:szCs w:val="22"/>
-              </w:rPr>
-            </w:pPr>
-            <w:r>
-              <w:rPr>
-                <w:rFonts w:ascii="Arial" w:hAnsi="Arial"/>
-                <w:sz w:val="22"/>
-                <w:szCs w:val="22"/>
-              </w:rPr>
-              <w:t>Schnittstellen sind unklar definiert oder wurden verändert.</w:t>
-            </w:r>
-            <w:bookmarkStart w:id="0" w:name="_GoBack"/>
-            <w:bookmarkEnd w:id="0"/>
           </w:p>
         </w:tc>
       </w:tr>

</xml_diff>

<commit_message>
APs zurückgeholt von den Toten
</commit_message>
<xml_diff>
--- a/ergebnisse/arbeitspakete/13_Zusatzfunktionen implementieren.docx
+++ b/ergebnisse/arbeitspakete/13_Zusatzfunktionen implementieren.docx
@@ -504,440 +504,411 @@
                 <w:sz w:val="22"/>
                 <w:szCs w:val="22"/>
               </w:rPr>
-              <w:t>Dokumentation der Zusatzf</w:t>
+              <w:t>Dokumentation der Zusatzfunktionen</w:t>
+            </w:r>
+          </w:p>
+        </w:tc>
+      </w:tr>
+      <w:tr>
+        <w:tc>
+          <w:tcPr>
+            <w:tcW w:w="2040" w:type="dxa"/>
+            <w:gridSpan w:val="2"/>
+            <w:tcBorders>
+              <w:top w:val="single" w:sz="2" w:space="0" w:color="000000"/>
+              <w:left w:val="single" w:sz="2" w:space="0" w:color="000000"/>
+              <w:bottom w:val="single" w:sz="2" w:space="0" w:color="000000"/>
+            </w:tcBorders>
+            <w:shd w:val="clear" w:color="auto" w:fill="auto"/>
+          </w:tcPr>
+          <w:p>
+            <w:pPr>
+              <w:pStyle w:val="Tabelleninhalt"/>
+              <w:spacing w:line="276" w:lineRule="auto"/>
+              <w:rPr>
+                <w:rFonts w:ascii="Arial" w:hAnsi="Arial"/>
+                <w:b/>
+                <w:bCs/>
+                <w:sz w:val="22"/>
+                <w:szCs w:val="22"/>
+              </w:rPr>
+            </w:pPr>
+            <w:r>
+              <w:rPr>
+                <w:rFonts w:ascii="Arial" w:hAnsi="Arial"/>
+                <w:b/>
+                <w:bCs/>
+                <w:sz w:val="22"/>
+                <w:szCs w:val="22"/>
+              </w:rPr>
+              <w:t>Voraussetzungen:</w:t>
+            </w:r>
+          </w:p>
+        </w:tc>
+        <w:tc>
+          <w:tcPr>
+            <w:tcW w:w="2779" w:type="dxa"/>
+            <w:gridSpan w:val="2"/>
+            <w:tcBorders>
+              <w:top w:val="single" w:sz="2" w:space="0" w:color="000000"/>
+              <w:left w:val="single" w:sz="2" w:space="0" w:color="000000"/>
+              <w:bottom w:val="single" w:sz="2" w:space="0" w:color="000000"/>
+            </w:tcBorders>
+            <w:shd w:val="clear" w:color="auto" w:fill="auto"/>
+          </w:tcPr>
+          <w:p>
+            <w:pPr>
+              <w:pStyle w:val="Tabelleninhalt"/>
+              <w:spacing w:line="276" w:lineRule="auto"/>
+              <w:rPr>
+                <w:rFonts w:ascii="Arial" w:hAnsi="Arial"/>
+                <w:sz w:val="22"/>
+                <w:szCs w:val="22"/>
+              </w:rPr>
+            </w:pPr>
+            <w:r>
+              <w:rPr>
+                <w:rFonts w:ascii="Arial" w:hAnsi="Arial"/>
+                <w:sz w:val="22"/>
+                <w:szCs w:val="22"/>
+              </w:rPr>
+              <w:t>Kernsystem des Intranets ist vorhanden. Pflichtenheft liegt vor.</w:t>
+            </w:r>
+          </w:p>
+        </w:tc>
+        <w:tc>
+          <w:tcPr>
+            <w:tcW w:w="1641" w:type="dxa"/>
+            <w:gridSpan w:val="2"/>
+            <w:tcBorders>
+              <w:top w:val="single" w:sz="2" w:space="0" w:color="000000"/>
+              <w:left w:val="single" w:sz="2" w:space="0" w:color="000000"/>
+              <w:bottom w:val="single" w:sz="2" w:space="0" w:color="000000"/>
+            </w:tcBorders>
+            <w:shd w:val="clear" w:color="auto" w:fill="auto"/>
+          </w:tcPr>
+          <w:p>
+            <w:pPr>
+              <w:pStyle w:val="Tabelleninhalt"/>
+              <w:spacing w:line="276" w:lineRule="auto"/>
+              <w:rPr>
+                <w:rFonts w:ascii="Arial" w:hAnsi="Arial"/>
+                <w:sz w:val="22"/>
+                <w:szCs w:val="22"/>
+              </w:rPr>
+            </w:pPr>
+            <w:proofErr w:type="spellStart"/>
+            <w:r>
+              <w:rPr>
+                <w:rFonts w:ascii="Arial" w:hAnsi="Arial"/>
+                <w:b/>
+                <w:bCs/>
+                <w:sz w:val="22"/>
+                <w:szCs w:val="22"/>
+              </w:rPr>
+              <w:t>Durchzufüh-</w:t>
+            </w:r>
+            <w:proofErr w:type="gramStart"/>
+            <w:r>
+              <w:rPr>
+                <w:rFonts w:ascii="Arial" w:hAnsi="Arial"/>
+                <w:b/>
+                <w:bCs/>
+                <w:sz w:val="22"/>
+                <w:szCs w:val="22"/>
+              </w:rPr>
+              <w:t>rende</w:t>
+            </w:r>
+            <w:proofErr w:type="spellEnd"/>
+            <w:r>
+              <w:rPr>
+                <w:rFonts w:ascii="Arial" w:hAnsi="Arial"/>
+                <w:b/>
+                <w:bCs/>
+                <w:sz w:val="22"/>
+                <w:szCs w:val="22"/>
+              </w:rPr>
+              <w:t xml:space="preserve">  Aktivitäten</w:t>
+            </w:r>
+            <w:proofErr w:type="gramEnd"/>
+            <w:r>
+              <w:rPr>
+                <w:rFonts w:ascii="Arial" w:hAnsi="Arial"/>
+                <w:b/>
+                <w:bCs/>
+                <w:sz w:val="22"/>
+                <w:szCs w:val="22"/>
+              </w:rPr>
+              <w:t>:</w:t>
+            </w:r>
+            <w:r>
+              <w:rPr>
+                <w:rFonts w:ascii="Arial" w:hAnsi="Arial"/>
+                <w:sz w:val="22"/>
+                <w:szCs w:val="22"/>
+              </w:rPr>
+              <w:t xml:space="preserve"> </w:t>
+            </w:r>
+          </w:p>
+        </w:tc>
+        <w:tc>
+          <w:tcPr>
+            <w:tcW w:w="3177" w:type="dxa"/>
+            <w:gridSpan w:val="2"/>
+            <w:tcBorders>
+              <w:top w:val="single" w:sz="2" w:space="0" w:color="000000"/>
+              <w:left w:val="single" w:sz="2" w:space="0" w:color="000000"/>
+              <w:bottom w:val="single" w:sz="2" w:space="0" w:color="000000"/>
+              <w:right w:val="single" w:sz="2" w:space="0" w:color="000000"/>
+            </w:tcBorders>
+            <w:shd w:val="clear" w:color="auto" w:fill="auto"/>
+          </w:tcPr>
+          <w:p>
+            <w:pPr>
+              <w:pStyle w:val="Tabelleninhalt"/>
+              <w:spacing w:line="276" w:lineRule="auto"/>
+              <w:rPr>
+                <w:rFonts w:ascii="Arial" w:hAnsi="Arial"/>
+                <w:sz w:val="22"/>
+                <w:szCs w:val="22"/>
+              </w:rPr>
+            </w:pPr>
+            <w:r>
+              <w:rPr>
+                <w:rFonts w:ascii="Arial" w:hAnsi="Arial"/>
+                <w:sz w:val="22"/>
+                <w:szCs w:val="22"/>
+              </w:rPr>
+              <w:t>Implementierung der im Pflichtenheft spezifizierten Prozesse.</w:t>
+            </w:r>
+          </w:p>
+          <w:p>
+            <w:pPr>
+              <w:pStyle w:val="Tabelleninhalt"/>
+              <w:spacing w:line="276" w:lineRule="auto"/>
+              <w:rPr>
+                <w:rFonts w:ascii="Arial" w:hAnsi="Arial"/>
+                <w:sz w:val="22"/>
+                <w:szCs w:val="22"/>
+              </w:rPr>
+            </w:pPr>
+            <w:r>
+              <w:rPr>
+                <w:rFonts w:ascii="Arial" w:hAnsi="Arial"/>
+                <w:sz w:val="22"/>
+                <w:szCs w:val="22"/>
+              </w:rPr>
+              <w:t>Entwicklertest erstellen und durchführen.</w:t>
+            </w:r>
+          </w:p>
+          <w:p>
+            <w:pPr>
+              <w:pStyle w:val="Tabelleninhalt"/>
+              <w:spacing w:line="276" w:lineRule="auto"/>
+              <w:rPr>
+                <w:rFonts w:ascii="Arial" w:hAnsi="Arial"/>
+                <w:sz w:val="22"/>
+                <w:szCs w:val="22"/>
+              </w:rPr>
+            </w:pPr>
+            <w:r>
+              <w:rPr>
+                <w:rFonts w:ascii="Arial" w:hAnsi="Arial"/>
+                <w:sz w:val="22"/>
+                <w:szCs w:val="22"/>
+              </w:rPr>
+              <w:t>Implementationsprozess dokumentieren.</w:t>
+            </w:r>
+          </w:p>
+        </w:tc>
+      </w:tr>
+      <w:tr>
+        <w:tc>
+          <w:tcPr>
+            <w:tcW w:w="2040" w:type="dxa"/>
+            <w:gridSpan w:val="2"/>
+            <w:tcBorders>
+              <w:left w:val="single" w:sz="2" w:space="0" w:color="000000"/>
+              <w:bottom w:val="single" w:sz="2" w:space="0" w:color="000000"/>
+            </w:tcBorders>
+            <w:shd w:val="clear" w:color="auto" w:fill="auto"/>
+          </w:tcPr>
+          <w:p>
+            <w:pPr>
+              <w:pStyle w:val="Tabelleninhalt"/>
+              <w:spacing w:line="276" w:lineRule="auto"/>
+              <w:rPr>
+                <w:rFonts w:ascii="Arial" w:hAnsi="Arial"/>
+                <w:b/>
+                <w:bCs/>
+                <w:sz w:val="22"/>
+                <w:szCs w:val="22"/>
+              </w:rPr>
+            </w:pPr>
+            <w:r>
+              <w:rPr>
+                <w:rFonts w:ascii="Arial" w:hAnsi="Arial"/>
+                <w:b/>
+                <w:bCs/>
+                <w:sz w:val="22"/>
+                <w:szCs w:val="22"/>
+              </w:rPr>
+              <w:t>Abgrenzung:</w:t>
+            </w:r>
+          </w:p>
+        </w:tc>
+        <w:tc>
+          <w:tcPr>
+            <w:tcW w:w="2779" w:type="dxa"/>
+            <w:gridSpan w:val="2"/>
+            <w:tcBorders>
+              <w:left w:val="single" w:sz="2" w:space="0" w:color="000000"/>
+              <w:bottom w:val="single" w:sz="2" w:space="0" w:color="000000"/>
+            </w:tcBorders>
+            <w:shd w:val="clear" w:color="auto" w:fill="auto"/>
+          </w:tcPr>
+          <w:p>
+            <w:pPr>
+              <w:pStyle w:val="Tabelleninhalt"/>
+              <w:spacing w:line="276" w:lineRule="auto"/>
+              <w:rPr>
+                <w:rFonts w:ascii="Arial" w:hAnsi="Arial"/>
+                <w:sz w:val="22"/>
+                <w:szCs w:val="22"/>
+              </w:rPr>
+            </w:pPr>
+            <w:r>
+              <w:rPr>
+                <w:rFonts w:ascii="Arial" w:hAnsi="Arial"/>
+                <w:sz w:val="22"/>
+                <w:szCs w:val="22"/>
+              </w:rPr>
+              <w:t>Aufgabe ist nur die Implementierung der im Pflichtenheft festgelegten Zusatzfunktionen des Intranets.</w:t>
+            </w:r>
+          </w:p>
+          <w:p>
+            <w:pPr>
+              <w:pStyle w:val="Tabelleninhalt"/>
+              <w:spacing w:line="276" w:lineRule="auto"/>
+              <w:rPr>
+                <w:rFonts w:ascii="Arial" w:hAnsi="Arial"/>
+                <w:sz w:val="22"/>
+                <w:szCs w:val="22"/>
+              </w:rPr>
+            </w:pPr>
+            <w:r>
+              <w:rPr>
+                <w:rFonts w:ascii="Arial" w:hAnsi="Arial"/>
+                <w:sz w:val="22"/>
+                <w:szCs w:val="22"/>
+              </w:rPr>
+              <w:t>Schmankerl werden nicht implementiert.</w:t>
+            </w:r>
+          </w:p>
+        </w:tc>
+        <w:tc>
+          <w:tcPr>
+            <w:tcW w:w="1641" w:type="dxa"/>
+            <w:gridSpan w:val="2"/>
+            <w:tcBorders>
+              <w:left w:val="single" w:sz="2" w:space="0" w:color="000000"/>
+              <w:bottom w:val="single" w:sz="2" w:space="0" w:color="000000"/>
+            </w:tcBorders>
+            <w:shd w:val="clear" w:color="auto" w:fill="auto"/>
+          </w:tcPr>
+          <w:p>
+            <w:pPr>
+              <w:pStyle w:val="Tabelleninhalt"/>
+              <w:spacing w:line="276" w:lineRule="auto"/>
+              <w:rPr>
+                <w:rFonts w:ascii="Arial" w:hAnsi="Arial"/>
+                <w:b/>
+                <w:bCs/>
+                <w:sz w:val="22"/>
+                <w:szCs w:val="22"/>
+              </w:rPr>
+            </w:pPr>
+            <w:r>
+              <w:rPr>
+                <w:rFonts w:ascii="Arial" w:hAnsi="Arial"/>
+                <w:b/>
+                <w:bCs/>
+                <w:sz w:val="22"/>
+                <w:szCs w:val="22"/>
+              </w:rPr>
+              <w:t>Risiken:</w:t>
+            </w:r>
+          </w:p>
+        </w:tc>
+        <w:tc>
+          <w:tcPr>
+            <w:tcW w:w="3177" w:type="dxa"/>
+            <w:gridSpan w:val="2"/>
+            <w:tcBorders>
+              <w:left w:val="single" w:sz="2" w:space="0" w:color="000000"/>
+              <w:bottom w:val="single" w:sz="2" w:space="0" w:color="000000"/>
+              <w:right w:val="single" w:sz="2" w:space="0" w:color="000000"/>
+            </w:tcBorders>
+            <w:shd w:val="clear" w:color="auto" w:fill="auto"/>
+          </w:tcPr>
+          <w:p>
+            <w:pPr>
+              <w:pStyle w:val="Tabelleninhalt"/>
+              <w:spacing w:line="276" w:lineRule="auto"/>
+              <w:rPr>
+                <w:rFonts w:ascii="Arial" w:hAnsi="Arial"/>
+                <w:sz w:val="22"/>
+                <w:szCs w:val="22"/>
+              </w:rPr>
+            </w:pPr>
+            <w:r>
+              <w:rPr>
+                <w:rFonts w:ascii="Arial" w:hAnsi="Arial"/>
+                <w:sz w:val="22"/>
+                <w:szCs w:val="22"/>
+              </w:rPr>
+              <w:t>Anforderungen sind nicht genau genug erfasst.</w:t>
+            </w:r>
+          </w:p>
+          <w:p>
+            <w:pPr>
+              <w:pStyle w:val="Tabelleninhalt"/>
+              <w:spacing w:line="276" w:lineRule="auto"/>
+              <w:rPr>
+                <w:rFonts w:ascii="Arial" w:hAnsi="Arial"/>
+                <w:sz w:val="22"/>
+                <w:szCs w:val="22"/>
+              </w:rPr>
+            </w:pPr>
+            <w:r>
+              <w:rPr>
+                <w:rFonts w:ascii="Arial" w:hAnsi="Arial"/>
+                <w:sz w:val="22"/>
+                <w:szCs w:val="22"/>
+              </w:rPr>
+              <w:t>Änderungen während der Implementierungsphase.</w:t>
+            </w:r>
+          </w:p>
+          <w:p>
+            <w:pPr>
+              <w:pStyle w:val="Tabelleninhalt"/>
+              <w:spacing w:line="276" w:lineRule="auto"/>
+              <w:rPr>
+                <w:rFonts w:ascii="Arial" w:hAnsi="Arial"/>
+                <w:sz w:val="22"/>
+                <w:szCs w:val="22"/>
+              </w:rPr>
+            </w:pPr>
+            <w:r>
+              <w:rPr>
+                <w:rFonts w:ascii="Arial" w:hAnsi="Arial"/>
+                <w:sz w:val="22"/>
+                <w:szCs w:val="22"/>
+              </w:rPr>
+              <w:t>Schnittstellen sind unklar definiert oder wurden verändert.</w:t>
             </w:r>
             <w:bookmarkStart w:id="0" w:name="_GoBack"/>
             <w:bookmarkEnd w:id="0"/>
-            <w:r>
-              <w:rPr>
-                <w:rFonts w:ascii="Arial" w:hAnsi="Arial"/>
-                <w:sz w:val="22"/>
-                <w:szCs w:val="22"/>
-              </w:rPr>
-              <w:t>unktionen</w:t>
-            </w:r>
-          </w:p>
-        </w:tc>
-      </w:tr>
-      <w:tr>
-        <w:tc>
-          <w:tcPr>
-            <w:tcW w:w="2040" w:type="dxa"/>
-            <w:gridSpan w:val="2"/>
-            <w:tcBorders>
-              <w:top w:val="single" w:sz="2" w:space="0" w:color="000000"/>
-              <w:left w:val="single" w:sz="2" w:space="0" w:color="000000"/>
-              <w:bottom w:val="single" w:sz="2" w:space="0" w:color="000000"/>
-            </w:tcBorders>
-            <w:shd w:val="clear" w:color="auto" w:fill="auto"/>
-          </w:tcPr>
-          <w:p>
-            <w:pPr>
-              <w:pStyle w:val="Tabelleninhalt"/>
-              <w:spacing w:line="276" w:lineRule="auto"/>
-              <w:rPr>
-                <w:rFonts w:ascii="Arial" w:hAnsi="Arial"/>
-                <w:b/>
-                <w:bCs/>
-                <w:sz w:val="22"/>
-                <w:szCs w:val="22"/>
-              </w:rPr>
-            </w:pPr>
-            <w:r>
-              <w:rPr>
-                <w:rFonts w:ascii="Arial" w:hAnsi="Arial"/>
-                <w:b/>
-                <w:bCs/>
-                <w:sz w:val="22"/>
-                <w:szCs w:val="22"/>
-              </w:rPr>
-              <w:t>Voraussetzungen:</w:t>
-            </w:r>
-          </w:p>
-        </w:tc>
-        <w:tc>
-          <w:tcPr>
-            <w:tcW w:w="2779" w:type="dxa"/>
-            <w:gridSpan w:val="2"/>
-            <w:tcBorders>
-              <w:top w:val="single" w:sz="2" w:space="0" w:color="000000"/>
-              <w:left w:val="single" w:sz="2" w:space="0" w:color="000000"/>
-              <w:bottom w:val="single" w:sz="2" w:space="0" w:color="000000"/>
-            </w:tcBorders>
-            <w:shd w:val="clear" w:color="auto" w:fill="auto"/>
-          </w:tcPr>
-          <w:p>
-            <w:pPr>
-              <w:pStyle w:val="Tabelleninhalt"/>
-              <w:spacing w:line="276" w:lineRule="auto"/>
-              <w:rPr>
-                <w:rFonts w:ascii="Arial" w:hAnsi="Arial"/>
-                <w:sz w:val="22"/>
-                <w:szCs w:val="22"/>
-              </w:rPr>
-            </w:pPr>
-            <w:r>
-              <w:rPr>
-                <w:rFonts w:ascii="Arial" w:hAnsi="Arial"/>
-                <w:sz w:val="22"/>
-                <w:szCs w:val="22"/>
-              </w:rPr>
-              <w:t>Kernsystem des Intranets ist vorhanden. Pflichtenheft liegt vor.</w:t>
-            </w:r>
-          </w:p>
-        </w:tc>
-        <w:tc>
-          <w:tcPr>
-            <w:tcW w:w="1641" w:type="dxa"/>
-            <w:gridSpan w:val="2"/>
-            <w:tcBorders>
-              <w:top w:val="single" w:sz="2" w:space="0" w:color="000000"/>
-              <w:left w:val="single" w:sz="2" w:space="0" w:color="000000"/>
-              <w:bottom w:val="single" w:sz="2" w:space="0" w:color="000000"/>
-            </w:tcBorders>
-            <w:shd w:val="clear" w:color="auto" w:fill="auto"/>
-          </w:tcPr>
-          <w:p>
-            <w:pPr>
-              <w:pStyle w:val="Tabelleninhalt"/>
-              <w:spacing w:line="276" w:lineRule="auto"/>
-              <w:rPr>
-                <w:rFonts w:ascii="Arial" w:hAnsi="Arial"/>
-                <w:sz w:val="22"/>
-                <w:szCs w:val="22"/>
-              </w:rPr>
-            </w:pPr>
-            <w:proofErr w:type="spellStart"/>
-            <w:r>
-              <w:rPr>
-                <w:rFonts w:ascii="Arial" w:hAnsi="Arial"/>
-                <w:b/>
-                <w:bCs/>
-                <w:sz w:val="22"/>
-                <w:szCs w:val="22"/>
-              </w:rPr>
-              <w:t>Durchzufüh-</w:t>
-            </w:r>
-            <w:proofErr w:type="gramStart"/>
-            <w:r>
-              <w:rPr>
-                <w:rFonts w:ascii="Arial" w:hAnsi="Arial"/>
-                <w:b/>
-                <w:bCs/>
-                <w:sz w:val="22"/>
-                <w:szCs w:val="22"/>
-              </w:rPr>
-              <w:t>rende</w:t>
-            </w:r>
-            <w:proofErr w:type="spellEnd"/>
-            <w:r>
-              <w:rPr>
-                <w:rFonts w:ascii="Arial" w:hAnsi="Arial"/>
-                <w:b/>
-                <w:bCs/>
-                <w:sz w:val="22"/>
-                <w:szCs w:val="22"/>
-              </w:rPr>
-              <w:t xml:space="preserve">  Aktivitäten</w:t>
-            </w:r>
-            <w:proofErr w:type="gramEnd"/>
-            <w:r>
-              <w:rPr>
-                <w:rFonts w:ascii="Arial" w:hAnsi="Arial"/>
-                <w:b/>
-                <w:bCs/>
-                <w:sz w:val="22"/>
-                <w:szCs w:val="22"/>
-              </w:rPr>
-              <w:t>:</w:t>
-            </w:r>
-            <w:r>
-              <w:rPr>
-                <w:rFonts w:ascii="Arial" w:hAnsi="Arial"/>
-                <w:sz w:val="22"/>
-                <w:szCs w:val="22"/>
-              </w:rPr>
-              <w:t xml:space="preserve"> </w:t>
-            </w:r>
-          </w:p>
-        </w:tc>
-        <w:tc>
-          <w:tcPr>
-            <w:tcW w:w="3177" w:type="dxa"/>
-            <w:gridSpan w:val="2"/>
-            <w:tcBorders>
-              <w:top w:val="single" w:sz="2" w:space="0" w:color="000000"/>
-              <w:left w:val="single" w:sz="2" w:space="0" w:color="000000"/>
-              <w:bottom w:val="single" w:sz="2" w:space="0" w:color="000000"/>
-              <w:right w:val="single" w:sz="2" w:space="0" w:color="000000"/>
-            </w:tcBorders>
-            <w:shd w:val="clear" w:color="auto" w:fill="auto"/>
-          </w:tcPr>
-          <w:p>
-            <w:pPr>
-              <w:pStyle w:val="Tabelleninhalt"/>
-              <w:spacing w:line="276" w:lineRule="auto"/>
-              <w:rPr>
-                <w:rFonts w:ascii="Arial" w:hAnsi="Arial"/>
-                <w:sz w:val="22"/>
-                <w:szCs w:val="22"/>
-              </w:rPr>
-            </w:pPr>
-            <w:r>
-              <w:rPr>
-                <w:rFonts w:ascii="Arial" w:hAnsi="Arial"/>
-                <w:sz w:val="22"/>
-                <w:szCs w:val="22"/>
-              </w:rPr>
-              <w:t>Implementierung der im Pflichtenheft spezifizierten Prozesse.</w:t>
-            </w:r>
-          </w:p>
-          <w:p>
-            <w:pPr>
-              <w:pStyle w:val="Tabelleninhalt"/>
-              <w:spacing w:line="276" w:lineRule="auto"/>
-              <w:rPr>
-                <w:rFonts w:ascii="Arial" w:hAnsi="Arial"/>
-                <w:sz w:val="22"/>
-                <w:szCs w:val="22"/>
-              </w:rPr>
-            </w:pPr>
-            <w:r>
-              <w:rPr>
-                <w:rFonts w:ascii="Arial" w:hAnsi="Arial"/>
-                <w:sz w:val="22"/>
-                <w:szCs w:val="22"/>
-              </w:rPr>
-              <w:t>Entwicklertest erstellen und durchführen.</w:t>
-            </w:r>
-          </w:p>
-          <w:p>
-            <w:pPr>
-              <w:pStyle w:val="Tabelleninhalt"/>
-              <w:spacing w:line="276" w:lineRule="auto"/>
-              <w:rPr>
-                <w:rFonts w:ascii="Arial" w:hAnsi="Arial"/>
-                <w:sz w:val="22"/>
-                <w:szCs w:val="22"/>
-              </w:rPr>
-            </w:pPr>
-            <w:r>
-              <w:rPr>
-                <w:rFonts w:ascii="Arial" w:hAnsi="Arial"/>
-                <w:sz w:val="22"/>
-                <w:szCs w:val="22"/>
-              </w:rPr>
-              <w:t>Implementationsprozess dokumentieren.</w:t>
-            </w:r>
-          </w:p>
-        </w:tc>
-      </w:tr>
-      <w:tr>
-        <w:tc>
-          <w:tcPr>
-            <w:tcW w:w="2040" w:type="dxa"/>
-            <w:gridSpan w:val="2"/>
-            <w:tcBorders>
-              <w:left w:val="single" w:sz="2" w:space="0" w:color="000000"/>
-              <w:bottom w:val="single" w:sz="2" w:space="0" w:color="000000"/>
-            </w:tcBorders>
-            <w:shd w:val="clear" w:color="auto" w:fill="auto"/>
-          </w:tcPr>
-          <w:p>
-            <w:pPr>
-              <w:pStyle w:val="Tabelleninhalt"/>
-              <w:spacing w:line="276" w:lineRule="auto"/>
-              <w:rPr>
-                <w:rFonts w:ascii="Arial" w:hAnsi="Arial"/>
-                <w:b/>
-                <w:bCs/>
-                <w:sz w:val="22"/>
-                <w:szCs w:val="22"/>
-              </w:rPr>
-            </w:pPr>
-            <w:r>
-              <w:rPr>
-                <w:rFonts w:ascii="Arial" w:hAnsi="Arial"/>
-                <w:b/>
-                <w:bCs/>
-                <w:sz w:val="22"/>
-                <w:szCs w:val="22"/>
-              </w:rPr>
-              <w:t>Abgrenzung:</w:t>
-            </w:r>
-          </w:p>
-        </w:tc>
-        <w:tc>
-          <w:tcPr>
-            <w:tcW w:w="2779" w:type="dxa"/>
-            <w:gridSpan w:val="2"/>
-            <w:tcBorders>
-              <w:left w:val="single" w:sz="2" w:space="0" w:color="000000"/>
-              <w:bottom w:val="single" w:sz="2" w:space="0" w:color="000000"/>
-            </w:tcBorders>
-            <w:shd w:val="clear" w:color="auto" w:fill="auto"/>
-          </w:tcPr>
-          <w:p>
-            <w:pPr>
-              <w:pStyle w:val="Tabelleninhalt"/>
-              <w:spacing w:line="276" w:lineRule="auto"/>
-              <w:rPr>
-                <w:rFonts w:ascii="Arial" w:hAnsi="Arial"/>
-                <w:sz w:val="22"/>
-                <w:szCs w:val="22"/>
-              </w:rPr>
-            </w:pPr>
-            <w:r>
-              <w:rPr>
-                <w:rFonts w:ascii="Arial" w:hAnsi="Arial"/>
-                <w:sz w:val="22"/>
-                <w:szCs w:val="22"/>
-              </w:rPr>
-              <w:t xml:space="preserve">Aufgabe ist nur die Implementierung der im Pflichtenheft festgelegten </w:t>
-            </w:r>
-            <w:r>
-              <w:rPr>
-                <w:rFonts w:ascii="Arial" w:hAnsi="Arial"/>
-                <w:sz w:val="22"/>
-                <w:szCs w:val="22"/>
-              </w:rPr>
-              <w:t>Zusatzfunktionen</w:t>
-            </w:r>
-            <w:r>
-              <w:rPr>
-                <w:rFonts w:ascii="Arial" w:hAnsi="Arial"/>
-                <w:sz w:val="22"/>
-                <w:szCs w:val="22"/>
-              </w:rPr>
-              <w:t xml:space="preserve"> des Intranets.</w:t>
-            </w:r>
-          </w:p>
-          <w:p>
-            <w:pPr>
-              <w:pStyle w:val="Tabelleninhalt"/>
-              <w:spacing w:line="276" w:lineRule="auto"/>
-              <w:rPr>
-                <w:rFonts w:ascii="Arial" w:hAnsi="Arial"/>
-                <w:sz w:val="22"/>
-                <w:szCs w:val="22"/>
-              </w:rPr>
-            </w:pPr>
-            <w:r>
-              <w:rPr>
-                <w:rFonts w:ascii="Arial" w:hAnsi="Arial"/>
-                <w:sz w:val="22"/>
-                <w:szCs w:val="22"/>
-              </w:rPr>
-              <w:t>Schmankerl werden nicht implementiert.</w:t>
-            </w:r>
-          </w:p>
-        </w:tc>
-        <w:tc>
-          <w:tcPr>
-            <w:tcW w:w="1641" w:type="dxa"/>
-            <w:gridSpan w:val="2"/>
-            <w:tcBorders>
-              <w:left w:val="single" w:sz="2" w:space="0" w:color="000000"/>
-              <w:bottom w:val="single" w:sz="2" w:space="0" w:color="000000"/>
-            </w:tcBorders>
-            <w:shd w:val="clear" w:color="auto" w:fill="auto"/>
-          </w:tcPr>
-          <w:p>
-            <w:pPr>
-              <w:pStyle w:val="Tabelleninhalt"/>
-              <w:spacing w:line="276" w:lineRule="auto"/>
-              <w:rPr>
-                <w:rFonts w:ascii="Arial" w:hAnsi="Arial"/>
-                <w:b/>
-                <w:bCs/>
-                <w:sz w:val="22"/>
-                <w:szCs w:val="22"/>
-              </w:rPr>
-            </w:pPr>
-            <w:r>
-              <w:rPr>
-                <w:rFonts w:ascii="Arial" w:hAnsi="Arial"/>
-                <w:b/>
-                <w:bCs/>
-                <w:sz w:val="22"/>
-                <w:szCs w:val="22"/>
-              </w:rPr>
-              <w:t>Risiken:</w:t>
-            </w:r>
-          </w:p>
-        </w:tc>
-        <w:tc>
-          <w:tcPr>
-            <w:tcW w:w="3177" w:type="dxa"/>
-            <w:gridSpan w:val="2"/>
-            <w:tcBorders>
-              <w:left w:val="single" w:sz="2" w:space="0" w:color="000000"/>
-              <w:bottom w:val="single" w:sz="2" w:space="0" w:color="000000"/>
-              <w:right w:val="single" w:sz="2" w:space="0" w:color="000000"/>
-            </w:tcBorders>
-            <w:shd w:val="clear" w:color="auto" w:fill="auto"/>
-          </w:tcPr>
-          <w:p>
-            <w:pPr>
-              <w:pStyle w:val="Tabelleninhalt"/>
-              <w:spacing w:line="276" w:lineRule="auto"/>
-              <w:rPr>
-                <w:rFonts w:ascii="Arial" w:hAnsi="Arial"/>
-                <w:sz w:val="22"/>
-                <w:szCs w:val="22"/>
-              </w:rPr>
-            </w:pPr>
-            <w:r>
-              <w:rPr>
-                <w:rFonts w:ascii="Arial" w:hAnsi="Arial"/>
-                <w:sz w:val="22"/>
-                <w:szCs w:val="22"/>
-              </w:rPr>
-              <w:t>Anforderungen</w:t>
-            </w:r>
-            <w:r>
-              <w:rPr>
-                <w:rFonts w:ascii="Arial" w:hAnsi="Arial"/>
-                <w:sz w:val="22"/>
-                <w:szCs w:val="22"/>
-              </w:rPr>
-              <w:t xml:space="preserve"> sind nicht </w:t>
-            </w:r>
-            <w:r>
-              <w:rPr>
-                <w:rFonts w:ascii="Arial" w:hAnsi="Arial"/>
-                <w:sz w:val="22"/>
-                <w:szCs w:val="22"/>
-              </w:rPr>
-              <w:t xml:space="preserve">genau genug </w:t>
-            </w:r>
-            <w:r>
-              <w:rPr>
-                <w:rFonts w:ascii="Arial" w:hAnsi="Arial"/>
-                <w:sz w:val="22"/>
-                <w:szCs w:val="22"/>
-              </w:rPr>
-              <w:t>erfasst.</w:t>
-            </w:r>
-          </w:p>
-          <w:p>
-            <w:pPr>
-              <w:pStyle w:val="Tabelleninhalt"/>
-              <w:spacing w:line="276" w:lineRule="auto"/>
-              <w:rPr>
-                <w:rFonts w:ascii="Arial" w:hAnsi="Arial"/>
-                <w:sz w:val="22"/>
-                <w:szCs w:val="22"/>
-              </w:rPr>
-            </w:pPr>
-            <w:r>
-              <w:rPr>
-                <w:rFonts w:ascii="Arial" w:hAnsi="Arial"/>
-                <w:sz w:val="22"/>
-                <w:szCs w:val="22"/>
-              </w:rPr>
-              <w:t>Änderungen während der Implementierungsphase.</w:t>
-            </w:r>
           </w:p>
         </w:tc>
       </w:tr>

</xml_diff>

<commit_message>
Arbeitspakete 1-12 (noch ohne Vor-/Nachgänger)
</commit_message>
<xml_diff>
--- a/ergebnisse/arbeitspakete/13_Zusatzfunktionen implementieren.docx
+++ b/ergebnisse/arbeitspakete/13_Zusatzfunktionen implementieren.docx
@@ -1,17 +1,25 @@
 
 <file path=word/document.xml><?xml version="1.0" encoding="utf-8"?>
-<w:document xmlns:wpc="http://schemas.microsoft.com/office/word/2010/wordprocessingCanvas" xmlns:cx="http://schemas.microsoft.com/office/drawing/2014/chartex" xmlns:cx1="http://schemas.microsoft.com/office/drawing/2015/9/8/chartex" xmlns:cx2="http://schemas.microsoft.com/office/drawing/2015/10/21/chartex" xmlns:cx3="http://schemas.microsoft.com/office/drawing/2016/5/9/chartex" xmlns:cx4="http://schemas.microsoft.com/office/drawing/2016/5/10/chartex" xmlns:cx5="http://schemas.microsoft.com/office/drawing/2016/5/11/chartex" xmlns:cx6="http://schemas.microsoft.com/office/drawing/2016/5/12/chartex" xmlns:cx7="http://schemas.microsoft.com/office/drawing/2016/5/13/chartex" xmlns:cx8="http://schemas.microsoft.com/office/drawing/2016/5/14/chartex" xmlns:mc="http://schemas.openxmlformats.org/markup-compatibility/2006" xmlns:aink="http://schemas.microsoft.com/office/drawing/2016/ink" xmlns:am3d="http://schemas.microsoft.com/office/drawing/2017/model3d" xmlns:o="urn:schemas-microsoft-com:office:office" xmlns:r="http://schemas.openxmlformats.org/officeDocument/2006/relationships" xmlns:m="http://schemas.openxmlformats.org/officeDocument/2006/math" xmlns:v="urn:schemas-microsoft-com:vml" xmlns:wp14="http://schemas.microsoft.com/office/word/2010/wordprocessingDrawing" xmlns:wp="http://schemas.openxmlformats.org/drawingml/2006/wordprocessingDrawing" xmlns:w10="urn:schemas-microsoft-com:office:word" xmlns:w="http://schemas.openxmlformats.org/wordprocessingml/2006/main" xmlns:w14="http://schemas.microsoft.com/office/word/2010/wordml" xmlns:w15="http://schemas.microsoft.com/office/word/2012/wordml" xmlns:w16cid="http://schemas.microsoft.com/office/word/2016/wordml/cid" xmlns:w16se="http://schemas.microsoft.com/office/word/2015/wordml/symex" xmlns:wpg="http://schemas.microsoft.com/office/word/2010/wordprocessingGroup" xmlns:wpi="http://schemas.microsoft.com/office/word/2010/wordprocessingInk" xmlns:wne="http://schemas.microsoft.com/office/word/2006/wordml" xmlns:wps="http://schemas.microsoft.com/office/word/2010/wordprocessingShape" mc:Ignorable="w14 w15 w16se w16cid wp14">
+<w:document xmlns:o="urn:schemas-microsoft-com:office:office" xmlns:r="http://schemas.openxmlformats.org/officeDocument/2006/relationships" xmlns:v="urn:schemas-microsoft-com:vml" xmlns:w="http://schemas.openxmlformats.org/wordprocessingml/2006/main" xmlns:w10="urn:schemas-microsoft-com:office:word" xmlns:wp="http://schemas.openxmlformats.org/drawingml/2006/wordprocessingDrawing" xmlns:wps="http://schemas.microsoft.com/office/word/2010/wordprocessingShape" xmlns:wpg="http://schemas.microsoft.com/office/word/2010/wordprocessingGroup" xmlns:mc="http://schemas.openxmlformats.org/markup-compatibility/2006" xmlns:wp14="http://schemas.microsoft.com/office/word/2010/wordprocessingDrawing" xmlns:w14="http://schemas.microsoft.com/office/word/2010/wordml" mc:Ignorable="w14 wp14">
   <w:body>
     <w:tbl>
       <w:tblPr>
         <w:tblW w:w="9638" w:type="dxa"/>
+        <w:jc w:val="left"/>
+        <w:tblInd w:w="0" w:type="dxa"/>
+        <w:tblBorders>
+          <w:top w:val="single" w:sz="2" w:space="0" w:color="000000"/>
+          <w:left w:val="single" w:sz="2" w:space="0" w:color="000000"/>
+          <w:bottom w:val="single" w:sz="2" w:space="0" w:color="000000"/>
+          <w:insideH w:val="single" w:sz="2" w:space="0" w:color="000000"/>
+        </w:tblBorders>
         <w:tblCellMar>
           <w:top w:w="55" w:type="dxa"/>
-          <w:left w:w="55" w:type="dxa"/>
+          <w:left w:w="52" w:type="dxa"/>
           <w:bottom w:w="55" w:type="dxa"/>
           <w:right w:w="55" w:type="dxa"/>
         </w:tblCellMar>
-        <w:tblLook w:val="04A0" w:firstRow="1" w:lastRow="0" w:firstColumn="1" w:lastColumn="0" w:noHBand="0" w:noVBand="1"/>
+        <w:tblLook w:firstRow="1" w:noVBand="1" w:lastRow="0" w:firstColumn="1" w:lastColumn="0" w:noHBand="0" w:val="04a0"/>
       </w:tblPr>
       <w:tblGrid>
         <w:gridCol w:w="1191"/>
@@ -21,9 +29,77 @@
         <w:gridCol w:w="571"/>
         <w:gridCol w:w="1070"/>
         <w:gridCol w:w="850"/>
-        <w:gridCol w:w="2327"/>
+        <w:gridCol w:w="2326"/>
       </w:tblGrid>
       <w:tr>
+        <w:trPr/>
+        <w:tc>
+          <w:tcPr>
+            <w:tcW w:w="1191" w:type="dxa"/>
+            <w:tcBorders>
+              <w:top w:val="single" w:sz="2" w:space="0" w:color="000000"/>
+              <w:left w:val="single" w:sz="2" w:space="0" w:color="000000"/>
+              <w:bottom w:val="single" w:sz="2" w:space="0" w:color="000000"/>
+              <w:insideH w:val="single" w:sz="2" w:space="0" w:color="000000"/>
+            </w:tcBorders>
+            <w:shd w:fill="auto" w:val="clear"/>
+          </w:tcPr>
+          <w:p>
+            <w:pPr>
+              <w:pStyle w:val="Tabelleninhalt"/>
+              <w:spacing w:lineRule="auto" w:line="276"/>
+              <w:rPr>
+                <w:rFonts w:ascii="Arial" w:hAnsi="Arial"/>
+                <w:b/>
+                <w:b/>
+                <w:bCs/>
+                <w:sz w:val="22"/>
+                <w:szCs w:val="22"/>
+              </w:rPr>
+            </w:pPr>
+            <w:r>
+              <w:rPr>
+                <w:rFonts w:ascii="Arial" w:hAnsi="Arial"/>
+                <w:b/>
+                <w:bCs/>
+                <w:sz w:val="22"/>
+                <w:szCs w:val="22"/>
+              </w:rPr>
+              <w:t>Projekt-Nr.:</w:t>
+            </w:r>
+          </w:p>
+        </w:tc>
+        <w:tc>
+          <w:tcPr>
+            <w:tcW w:w="850" w:type="dxa"/>
+            <w:tcBorders>
+              <w:top w:val="single" w:sz="2" w:space="0" w:color="000000"/>
+              <w:left w:val="single" w:sz="2" w:space="0" w:color="000000"/>
+              <w:bottom w:val="single" w:sz="2" w:space="0" w:color="000000"/>
+              <w:insideH w:val="single" w:sz="2" w:space="0" w:color="000000"/>
+            </w:tcBorders>
+            <w:shd w:fill="auto" w:val="clear"/>
+          </w:tcPr>
+          <w:p>
+            <w:pPr>
+              <w:pStyle w:val="Tabelleninhalt"/>
+              <w:spacing w:lineRule="auto" w:line="276"/>
+              <w:rPr>
+                <w:rFonts w:ascii="Arial" w:hAnsi="Arial"/>
+                <w:sz w:val="22"/>
+                <w:szCs w:val="22"/>
+              </w:rPr>
+            </w:pPr>
+            <w:r>
+              <w:rPr>
+                <w:rFonts w:ascii="Arial" w:hAnsi="Arial"/>
+                <w:sz w:val="22"/>
+                <w:szCs w:val="22"/>
+              </w:rPr>
+              <w:t>123</w:t>
+            </w:r>
+          </w:p>
+        </w:tc>
         <w:tc>
           <w:tcPr>
             <w:tcW w:w="1190" w:type="dxa"/>
@@ -31,79 +107,17 @@
               <w:top w:val="single" w:sz="2" w:space="0" w:color="000000"/>
               <w:left w:val="single" w:sz="2" w:space="0" w:color="000000"/>
               <w:bottom w:val="single" w:sz="2" w:space="0" w:color="000000"/>
-            </w:tcBorders>
-            <w:shd w:val="clear" w:color="auto" w:fill="auto"/>
-          </w:tcPr>
-          <w:p>
-            <w:pPr>
-              <w:pStyle w:val="Tabelleninhalt"/>
-              <w:spacing w:line="276" w:lineRule="auto"/>
-              <w:rPr>
-                <w:rFonts w:ascii="Arial" w:hAnsi="Arial"/>
-                <w:b/>
-                <w:bCs/>
-                <w:sz w:val="22"/>
-                <w:szCs w:val="22"/>
-              </w:rPr>
-            </w:pPr>
-            <w:r>
-              <w:rPr>
-                <w:rFonts w:ascii="Arial" w:hAnsi="Arial"/>
-                <w:b/>
-                <w:bCs/>
-                <w:sz w:val="22"/>
-                <w:szCs w:val="22"/>
-              </w:rPr>
-              <w:t>Projekt-Nr.:</w:t>
-            </w:r>
-          </w:p>
-        </w:tc>
-        <w:tc>
-          <w:tcPr>
-            <w:tcW w:w="850" w:type="dxa"/>
-            <w:tcBorders>
-              <w:top w:val="single" w:sz="2" w:space="0" w:color="000000"/>
-              <w:left w:val="single" w:sz="2" w:space="0" w:color="000000"/>
-              <w:bottom w:val="single" w:sz="2" w:space="0" w:color="000000"/>
-            </w:tcBorders>
-            <w:shd w:val="clear" w:color="auto" w:fill="auto"/>
-          </w:tcPr>
-          <w:p>
-            <w:pPr>
-              <w:pStyle w:val="Tabelleninhalt"/>
-              <w:spacing w:line="276" w:lineRule="auto"/>
-              <w:rPr>
-                <w:rFonts w:ascii="Arial" w:hAnsi="Arial"/>
-                <w:sz w:val="22"/>
-                <w:szCs w:val="22"/>
-              </w:rPr>
-            </w:pPr>
-            <w:r>
-              <w:rPr>
-                <w:rFonts w:ascii="Arial" w:hAnsi="Arial"/>
-                <w:sz w:val="22"/>
-                <w:szCs w:val="22"/>
-              </w:rPr>
-              <w:t>123</w:t>
-            </w:r>
-          </w:p>
-        </w:tc>
-        <w:tc>
-          <w:tcPr>
-            <w:tcW w:w="1190" w:type="dxa"/>
-            <w:tcBorders>
-              <w:top w:val="single" w:sz="2" w:space="0" w:color="000000"/>
-              <w:left w:val="single" w:sz="2" w:space="0" w:color="000000"/>
-              <w:bottom w:val="single" w:sz="2" w:space="0" w:color="000000"/>
-            </w:tcBorders>
-            <w:shd w:val="clear" w:color="auto" w:fill="auto"/>
-          </w:tcPr>
-          <w:p>
-            <w:pPr>
-              <w:pStyle w:val="Tabelleninhalt"/>
-              <w:spacing w:line="276" w:lineRule="auto"/>
-              <w:rPr>
-                <w:rFonts w:ascii="Arial" w:hAnsi="Arial"/>
+              <w:insideH w:val="single" w:sz="2" w:space="0" w:color="000000"/>
+            </w:tcBorders>
+            <w:shd w:fill="auto" w:val="clear"/>
+          </w:tcPr>
+          <w:p>
+            <w:pPr>
+              <w:pStyle w:val="Tabelleninhalt"/>
+              <w:spacing w:lineRule="auto" w:line="276"/>
+              <w:rPr>
+                <w:rFonts w:ascii="Arial" w:hAnsi="Arial"/>
+                <w:b/>
                 <w:b/>
                 <w:bCs/>
                 <w:sz w:val="22"/>
@@ -130,37 +144,28 @@
               <w:top w:val="single" w:sz="2" w:space="0" w:color="000000"/>
               <w:left w:val="single" w:sz="2" w:space="0" w:color="000000"/>
               <w:bottom w:val="single" w:sz="2" w:space="0" w:color="000000"/>
-            </w:tcBorders>
-            <w:shd w:val="clear" w:color="auto" w:fill="auto"/>
-          </w:tcPr>
-          <w:p>
-            <w:pPr>
-              <w:pStyle w:val="Tabelleninhalt"/>
-              <w:spacing w:line="276" w:lineRule="auto"/>
-              <w:rPr>
-                <w:rFonts w:ascii="Arial" w:hAnsi="Arial"/>
-                <w:sz w:val="22"/>
-                <w:szCs w:val="22"/>
-              </w:rPr>
-            </w:pPr>
-            <w:r>
-              <w:rPr>
-                <w:rFonts w:ascii="Arial" w:hAnsi="Arial"/>
-                <w:sz w:val="22"/>
-                <w:szCs w:val="22"/>
-              </w:rPr>
-              <w:t xml:space="preserve">Intranet </w:t>
-            </w:r>
-            <w:proofErr w:type="spellStart"/>
-            <w:r>
-              <w:rPr>
-                <w:rFonts w:ascii="Arial" w:hAnsi="Arial"/>
-                <w:sz w:val="22"/>
-                <w:szCs w:val="22"/>
-              </w:rPr>
-              <w:t>KlinikIT</w:t>
-            </w:r>
-            <w:proofErr w:type="spellEnd"/>
+              <w:insideH w:val="single" w:sz="2" w:space="0" w:color="000000"/>
+            </w:tcBorders>
+            <w:shd w:fill="auto" w:val="clear"/>
+          </w:tcPr>
+          <w:p>
+            <w:pPr>
+              <w:pStyle w:val="Tabelleninhalt"/>
+              <w:spacing w:lineRule="auto" w:line="276"/>
+              <w:rPr>
+                <w:rFonts w:ascii="Arial" w:hAnsi="Arial"/>
+                <w:sz w:val="22"/>
+                <w:szCs w:val="22"/>
+              </w:rPr>
+            </w:pPr>
+            <w:r>
+              <w:rPr>
+                <w:rFonts w:ascii="Arial" w:hAnsi="Arial"/>
+                <w:sz w:val="22"/>
+                <w:szCs w:val="22"/>
+              </w:rPr>
+              <w:t>Intranet KlinikIT</w:t>
+            </w:r>
           </w:p>
         </w:tc>
         <w:tc>
@@ -171,15 +176,17 @@
               <w:top w:val="single" w:sz="2" w:space="0" w:color="000000"/>
               <w:left w:val="single" w:sz="2" w:space="0" w:color="000000"/>
               <w:bottom w:val="single" w:sz="2" w:space="0" w:color="000000"/>
-            </w:tcBorders>
-            <w:shd w:val="clear" w:color="auto" w:fill="auto"/>
-          </w:tcPr>
-          <w:p>
-            <w:pPr>
-              <w:pStyle w:val="Tabelleninhalt"/>
-              <w:spacing w:line="276" w:lineRule="auto"/>
-              <w:rPr>
-                <w:rFonts w:ascii="Arial" w:hAnsi="Arial"/>
+              <w:insideH w:val="single" w:sz="2" w:space="0" w:color="000000"/>
+            </w:tcBorders>
+            <w:shd w:fill="auto" w:val="clear"/>
+          </w:tcPr>
+          <w:p>
+            <w:pPr>
+              <w:pStyle w:val="Tabelleninhalt"/>
+              <w:spacing w:lineRule="auto" w:line="276"/>
+              <w:rPr>
+                <w:rFonts w:ascii="Arial" w:hAnsi="Arial"/>
+                <w:b/>
                 <w:b/>
                 <w:bCs/>
                 <w:sz w:val="22"/>
@@ -200,19 +207,21 @@
         </w:tc>
         <w:tc>
           <w:tcPr>
-            <w:tcW w:w="2327" w:type="dxa"/>
+            <w:tcW w:w="2326" w:type="dxa"/>
             <w:tcBorders>
               <w:top w:val="single" w:sz="2" w:space="0" w:color="000000"/>
               <w:left w:val="single" w:sz="2" w:space="0" w:color="000000"/>
               <w:bottom w:val="single" w:sz="2" w:space="0" w:color="000000"/>
               <w:right w:val="single" w:sz="2" w:space="0" w:color="000000"/>
-            </w:tcBorders>
-            <w:shd w:val="clear" w:color="auto" w:fill="auto"/>
-          </w:tcPr>
-          <w:p>
-            <w:pPr>
-              <w:pStyle w:val="Tabelleninhalt"/>
-              <w:spacing w:line="276" w:lineRule="auto"/>
+              <w:insideH w:val="single" w:sz="2" w:space="0" w:color="000000"/>
+              <w:insideV w:val="single" w:sz="2" w:space="0" w:color="000000"/>
+            </w:tcBorders>
+            <w:shd w:fill="auto" w:val="clear"/>
+          </w:tcPr>
+          <w:p>
+            <w:pPr>
+              <w:pStyle w:val="Tabelleninhalt"/>
+              <w:spacing w:lineRule="auto" w:line="276"/>
               <w:rPr>
                 <w:rFonts w:ascii="Arial" w:hAnsi="Arial"/>
                 <w:sz w:val="22"/>
@@ -231,83 +240,89 @@
         </w:tc>
       </w:tr>
       <w:tr>
+        <w:trPr/>
+        <w:tc>
+          <w:tcPr>
+            <w:tcW w:w="1191" w:type="dxa"/>
+            <w:tcBorders>
+              <w:left w:val="single" w:sz="2" w:space="0" w:color="000000"/>
+              <w:bottom w:val="single" w:sz="2" w:space="0" w:color="000000"/>
+              <w:insideH w:val="single" w:sz="2" w:space="0" w:color="000000"/>
+            </w:tcBorders>
+            <w:shd w:fill="auto" w:val="clear"/>
+          </w:tcPr>
+          <w:p>
+            <w:pPr>
+              <w:pStyle w:val="Tabelleninhalt"/>
+              <w:spacing w:lineRule="auto" w:line="276"/>
+              <w:rPr>
+                <w:rFonts w:ascii="Arial" w:hAnsi="Arial"/>
+                <w:b/>
+                <w:b/>
+                <w:bCs/>
+                <w:sz w:val="22"/>
+                <w:szCs w:val="22"/>
+              </w:rPr>
+            </w:pPr>
+            <w:r>
+              <w:rPr>
+                <w:rFonts w:ascii="Arial" w:hAnsi="Arial"/>
+                <w:b/>
+                <w:bCs/>
+                <w:sz w:val="22"/>
+                <w:szCs w:val="22"/>
+              </w:rPr>
+              <w:t>AP-Nr.:</w:t>
+            </w:r>
+          </w:p>
+        </w:tc>
+        <w:tc>
+          <w:tcPr>
+            <w:tcW w:w="850" w:type="dxa"/>
+            <w:tcBorders>
+              <w:left w:val="single" w:sz="2" w:space="0" w:color="000000"/>
+              <w:bottom w:val="single" w:sz="2" w:space="0" w:color="000000"/>
+              <w:insideH w:val="single" w:sz="2" w:space="0" w:color="000000"/>
+            </w:tcBorders>
+            <w:shd w:fill="auto" w:val="clear"/>
+          </w:tcPr>
+          <w:p>
+            <w:pPr>
+              <w:pStyle w:val="Tabelleninhalt"/>
+              <w:spacing w:lineRule="auto" w:line="276"/>
+              <w:rPr>
+                <w:rFonts w:ascii="Arial" w:hAnsi="Arial"/>
+                <w:sz w:val="22"/>
+                <w:szCs w:val="22"/>
+              </w:rPr>
+            </w:pPr>
+            <w:r>
+              <w:rPr>
+                <w:rFonts w:ascii="Arial" w:hAnsi="Arial"/>
+                <w:sz w:val="22"/>
+                <w:szCs w:val="22"/>
+              </w:rPr>
+              <w:t>13</w:t>
+            </w:r>
+          </w:p>
+        </w:tc>
         <w:tc>
           <w:tcPr>
             <w:tcW w:w="1190" w:type="dxa"/>
             <w:tcBorders>
               <w:left w:val="single" w:sz="2" w:space="0" w:color="000000"/>
               <w:bottom w:val="single" w:sz="2" w:space="0" w:color="000000"/>
-            </w:tcBorders>
-            <w:shd w:val="clear" w:color="auto" w:fill="auto"/>
-          </w:tcPr>
-          <w:p>
-            <w:pPr>
-              <w:pStyle w:val="Tabelleninhalt"/>
-              <w:spacing w:line="276" w:lineRule="auto"/>
-              <w:rPr>
-                <w:rFonts w:ascii="Arial" w:hAnsi="Arial"/>
-                <w:b/>
-                <w:bCs/>
-                <w:sz w:val="22"/>
-                <w:szCs w:val="22"/>
-              </w:rPr>
-            </w:pPr>
-            <w:r>
-              <w:rPr>
-                <w:rFonts w:ascii="Arial" w:hAnsi="Arial"/>
-                <w:b/>
-                <w:bCs/>
-                <w:sz w:val="22"/>
-                <w:szCs w:val="22"/>
-              </w:rPr>
-              <w:t>AP-Nr.:</w:t>
-            </w:r>
-          </w:p>
-        </w:tc>
-        <w:tc>
-          <w:tcPr>
-            <w:tcW w:w="850" w:type="dxa"/>
-            <w:tcBorders>
-              <w:left w:val="single" w:sz="2" w:space="0" w:color="000000"/>
-              <w:bottom w:val="single" w:sz="2" w:space="0" w:color="000000"/>
-            </w:tcBorders>
-            <w:shd w:val="clear" w:color="auto" w:fill="auto"/>
-          </w:tcPr>
-          <w:p>
-            <w:pPr>
-              <w:pStyle w:val="Tabelleninhalt"/>
-              <w:spacing w:line="276" w:lineRule="auto"/>
-              <w:rPr>
-                <w:rFonts w:ascii="Arial" w:hAnsi="Arial"/>
-                <w:sz w:val="22"/>
-                <w:szCs w:val="22"/>
-              </w:rPr>
-            </w:pPr>
-            <w:r>
-              <w:rPr>
-                <w:rFonts w:ascii="Arial" w:hAnsi="Arial"/>
-                <w:sz w:val="22"/>
-                <w:szCs w:val="22"/>
-              </w:rPr>
-              <w:t>13</w:t>
-            </w:r>
-          </w:p>
-        </w:tc>
-        <w:tc>
-          <w:tcPr>
-            <w:tcW w:w="1190" w:type="dxa"/>
-            <w:tcBorders>
-              <w:left w:val="single" w:sz="2" w:space="0" w:color="000000"/>
-              <w:bottom w:val="single" w:sz="2" w:space="0" w:color="000000"/>
-            </w:tcBorders>
-            <w:shd w:val="clear" w:color="auto" w:fill="auto"/>
-          </w:tcPr>
-          <w:p>
-            <w:pPr>
-              <w:pStyle w:val="Tabelleninhalt"/>
-              <w:spacing w:line="276" w:lineRule="auto"/>
-              <w:rPr>
-                <w:rFonts w:ascii="Arial" w:hAnsi="Arial"/>
+              <w:insideH w:val="single" w:sz="2" w:space="0" w:color="000000"/>
+            </w:tcBorders>
+            <w:shd w:fill="auto" w:val="clear"/>
+          </w:tcPr>
+          <w:p>
+            <w:pPr>
+              <w:pStyle w:val="Tabelleninhalt"/>
+              <w:spacing w:lineRule="auto" w:line="276"/>
+              <w:rPr>
+                <w:rFonts w:ascii="Arial" w:hAnsi="Arial"/>
+                <w:b/>
                 <w:b/>
                 <w:bCs/>
                 <w:sz w:val="22"/>
@@ -333,13 +348,14 @@
             <w:tcBorders>
               <w:left w:val="single" w:sz="2" w:space="0" w:color="000000"/>
               <w:bottom w:val="single" w:sz="2" w:space="0" w:color="000000"/>
-            </w:tcBorders>
-            <w:shd w:val="clear" w:color="auto" w:fill="auto"/>
-          </w:tcPr>
-          <w:p>
-            <w:pPr>
-              <w:pStyle w:val="Tabelleninhalt"/>
-              <w:spacing w:line="276" w:lineRule="auto"/>
+              <w:insideH w:val="single" w:sz="2" w:space="0" w:color="000000"/>
+            </w:tcBorders>
+            <w:shd w:fill="auto" w:val="clear"/>
+          </w:tcPr>
+          <w:p>
+            <w:pPr>
+              <w:pStyle w:val="Tabelleninhalt"/>
+              <w:spacing w:lineRule="auto" w:line="276"/>
               <w:rPr>
                 <w:rFonts w:ascii="Arial" w:hAnsi="Arial"/>
                 <w:sz w:val="22"/>
@@ -363,15 +379,17 @@
             <w:tcBorders>
               <w:left w:val="single" w:sz="2" w:space="0" w:color="000000"/>
               <w:bottom w:val="single" w:sz="2" w:space="0" w:color="000000"/>
-            </w:tcBorders>
-            <w:shd w:val="clear" w:color="auto" w:fill="auto"/>
-          </w:tcPr>
-          <w:p>
-            <w:pPr>
-              <w:pStyle w:val="Tabelleninhalt"/>
-              <w:spacing w:line="276" w:lineRule="auto"/>
-              <w:rPr>
-                <w:rFonts w:ascii="Arial" w:hAnsi="Arial"/>
+              <w:insideH w:val="single" w:sz="2" w:space="0" w:color="000000"/>
+            </w:tcBorders>
+            <w:shd w:fill="auto" w:val="clear"/>
+          </w:tcPr>
+          <w:p>
+            <w:pPr>
+              <w:pStyle w:val="Tabelleninhalt"/>
+              <w:spacing w:lineRule="auto" w:line="276"/>
+              <w:rPr>
+                <w:rFonts w:ascii="Arial" w:hAnsi="Arial"/>
+                <w:b/>
                 <w:b/>
                 <w:bCs/>
                 <w:sz w:val="22"/>
@@ -392,18 +410,20 @@
         </w:tc>
         <w:tc>
           <w:tcPr>
-            <w:tcW w:w="2327" w:type="dxa"/>
+            <w:tcW w:w="2326" w:type="dxa"/>
             <w:tcBorders>
               <w:left w:val="single" w:sz="2" w:space="0" w:color="000000"/>
               <w:bottom w:val="single" w:sz="2" w:space="0" w:color="000000"/>
               <w:right w:val="single" w:sz="2" w:space="0" w:color="000000"/>
-            </w:tcBorders>
-            <w:shd w:val="clear" w:color="auto" w:fill="auto"/>
-          </w:tcPr>
-          <w:p>
-            <w:pPr>
-              <w:pStyle w:val="Tabelleninhalt"/>
-              <w:spacing w:line="276" w:lineRule="auto"/>
+              <w:insideH w:val="single" w:sz="2" w:space="0" w:color="000000"/>
+              <w:insideV w:val="single" w:sz="2" w:space="0" w:color="000000"/>
+            </w:tcBorders>
+            <w:shd w:fill="auto" w:val="clear"/>
+          </w:tcPr>
+          <w:p>
+            <w:pPr>
+              <w:pStyle w:val="Tabelleninhalt"/>
+              <w:spacing w:lineRule="auto" w:line="276"/>
               <w:rPr>
                 <w:rFonts w:ascii="Arial" w:hAnsi="Arial"/>
                 <w:sz w:val="22"/>
@@ -422,23 +442,26 @@
         </w:tc>
       </w:tr>
       <w:tr>
-        <w:tc>
-          <w:tcPr>
-            <w:tcW w:w="2040" w:type="dxa"/>
+        <w:trPr/>
+        <w:tc>
+          <w:tcPr>
+            <w:tcW w:w="2041" w:type="dxa"/>
             <w:gridSpan w:val="2"/>
             <w:tcBorders>
               <w:top w:val="single" w:sz="2" w:space="0" w:color="000000"/>
               <w:left w:val="single" w:sz="2" w:space="0" w:color="000000"/>
               <w:bottom w:val="single" w:sz="2" w:space="0" w:color="000000"/>
-            </w:tcBorders>
-            <w:shd w:val="clear" w:color="auto" w:fill="auto"/>
-          </w:tcPr>
-          <w:p>
-            <w:pPr>
-              <w:pStyle w:val="Tabelleninhalt"/>
-              <w:spacing w:line="276" w:lineRule="auto"/>
-              <w:rPr>
-                <w:rFonts w:ascii="Arial" w:hAnsi="Arial"/>
+              <w:insideH w:val="single" w:sz="2" w:space="0" w:color="000000"/>
+            </w:tcBorders>
+            <w:shd w:fill="auto" w:val="clear"/>
+          </w:tcPr>
+          <w:p>
+            <w:pPr>
+              <w:pStyle w:val="Tabelleninhalt"/>
+              <w:spacing w:lineRule="auto" w:line="276"/>
+              <w:rPr>
+                <w:rFonts w:ascii="Arial" w:hAnsi="Arial"/>
+                <w:b/>
                 <w:b/>
                 <w:bCs/>
                 <w:sz w:val="22"/>
@@ -459,15 +482,17 @@
         </w:tc>
         <w:tc>
           <w:tcPr>
-            <w:tcW w:w="7597" w:type="dxa"/>
+            <w:tcW w:w="7596" w:type="dxa"/>
             <w:gridSpan w:val="6"/>
             <w:tcBorders>
               <w:top w:val="single" w:sz="2" w:space="0" w:color="000000"/>
               <w:left w:val="single" w:sz="2" w:space="0" w:color="000000"/>
               <w:bottom w:val="single" w:sz="2" w:space="0" w:color="000000"/>
               <w:right w:val="single" w:sz="2" w:space="0" w:color="000000"/>
-            </w:tcBorders>
-            <w:shd w:val="clear" w:color="auto" w:fill="auto"/>
+              <w:insideH w:val="single" w:sz="2" w:space="0" w:color="000000"/>
+              <w:insideV w:val="single" w:sz="2" w:space="0" w:color="000000"/>
+            </w:tcBorders>
+            <w:shd w:fill="auto" w:val="clear"/>
           </w:tcPr>
           <w:p>
             <w:pPr>
@@ -476,7 +501,7 @@
                 <w:ilvl w:val="0"/>
                 <w:numId w:val="1"/>
               </w:numPr>
-              <w:spacing w:line="276" w:lineRule="auto"/>
+              <w:spacing w:lineRule="auto" w:line="276"/>
               <w:rPr>
                 <w:rFonts w:ascii="Arial" w:hAnsi="Arial"/>
                 <w:sz w:val="22"/>
@@ -499,7 +524,7 @@
                 <w:ilvl w:val="0"/>
                 <w:numId w:val="1"/>
               </w:numPr>
-              <w:spacing w:line="276" w:lineRule="auto"/>
+              <w:spacing w:lineRule="auto" w:line="276"/>
               <w:rPr>
                 <w:rFonts w:ascii="Arial" w:hAnsi="Arial"/>
                 <w:sz w:val="22"/>
@@ -518,23 +543,26 @@
         </w:tc>
       </w:tr>
       <w:tr>
-        <w:tc>
-          <w:tcPr>
-            <w:tcW w:w="2040" w:type="dxa"/>
+        <w:trPr/>
+        <w:tc>
+          <w:tcPr>
+            <w:tcW w:w="2041" w:type="dxa"/>
             <w:gridSpan w:val="2"/>
             <w:tcBorders>
               <w:top w:val="single" w:sz="2" w:space="0" w:color="000000"/>
               <w:left w:val="single" w:sz="2" w:space="0" w:color="000000"/>
               <w:bottom w:val="single" w:sz="2" w:space="0" w:color="000000"/>
-            </w:tcBorders>
-            <w:shd w:val="clear" w:color="auto" w:fill="auto"/>
-          </w:tcPr>
-          <w:p>
-            <w:pPr>
-              <w:pStyle w:val="Tabelleninhalt"/>
-              <w:spacing w:line="276" w:lineRule="auto"/>
-              <w:rPr>
-                <w:rFonts w:ascii="Arial" w:hAnsi="Arial"/>
+              <w:insideH w:val="single" w:sz="2" w:space="0" w:color="000000"/>
+            </w:tcBorders>
+            <w:shd w:fill="auto" w:val="clear"/>
+          </w:tcPr>
+          <w:p>
+            <w:pPr>
+              <w:pStyle w:val="Tabelleninhalt"/>
+              <w:spacing w:lineRule="auto" w:line="276"/>
+              <w:rPr>
+                <w:rFonts w:ascii="Arial" w:hAnsi="Arial"/>
+                <w:b/>
                 <w:b/>
                 <w:bCs/>
                 <w:sz w:val="22"/>
@@ -561,13 +589,14 @@
               <w:top w:val="single" w:sz="2" w:space="0" w:color="000000"/>
               <w:left w:val="single" w:sz="2" w:space="0" w:color="000000"/>
               <w:bottom w:val="single" w:sz="2" w:space="0" w:color="000000"/>
-            </w:tcBorders>
-            <w:shd w:val="clear" w:color="auto" w:fill="auto"/>
-          </w:tcPr>
-          <w:p>
-            <w:pPr>
-              <w:pStyle w:val="Tabelleninhalt"/>
-              <w:spacing w:line="276" w:lineRule="auto"/>
+              <w:insideH w:val="single" w:sz="2" w:space="0" w:color="000000"/>
+            </w:tcBorders>
+            <w:shd w:fill="auto" w:val="clear"/>
+          </w:tcPr>
+          <w:p>
+            <w:pPr>
+              <w:pStyle w:val="Tabelleninhalt"/>
+              <w:spacing w:lineRule="auto" w:line="276"/>
               <w:rPr>
                 <w:rFonts w:ascii="Arial" w:hAnsi="Arial"/>
                 <w:sz w:val="22"/>
@@ -592,62 +621,29 @@
               <w:top w:val="single" w:sz="2" w:space="0" w:color="000000"/>
               <w:left w:val="single" w:sz="2" w:space="0" w:color="000000"/>
               <w:bottom w:val="single" w:sz="2" w:space="0" w:color="000000"/>
-            </w:tcBorders>
-            <w:shd w:val="clear" w:color="auto" w:fill="auto"/>
-          </w:tcPr>
-          <w:p>
-            <w:pPr>
-              <w:pStyle w:val="Tabelleninhalt"/>
-              <w:spacing w:line="276" w:lineRule="auto"/>
-              <w:rPr>
-                <w:rFonts w:ascii="Arial" w:hAnsi="Arial"/>
-                <w:sz w:val="22"/>
-                <w:szCs w:val="22"/>
-              </w:rPr>
-            </w:pPr>
-            <w:proofErr w:type="spellStart"/>
-            <w:r>
-              <w:rPr>
-                <w:rFonts w:ascii="Arial" w:hAnsi="Arial"/>
-                <w:b/>
-                <w:bCs/>
-                <w:sz w:val="22"/>
-                <w:szCs w:val="22"/>
-              </w:rPr>
-              <w:t>Durchzufüh-</w:t>
-            </w:r>
-            <w:proofErr w:type="gramStart"/>
-            <w:r>
-              <w:rPr>
-                <w:rFonts w:ascii="Arial" w:hAnsi="Arial"/>
-                <w:b/>
-                <w:bCs/>
-                <w:sz w:val="22"/>
-                <w:szCs w:val="22"/>
-              </w:rPr>
-              <w:t>rende</w:t>
-            </w:r>
-            <w:proofErr w:type="spellEnd"/>
-            <w:r>
-              <w:rPr>
-                <w:rFonts w:ascii="Arial" w:hAnsi="Arial"/>
-                <w:b/>
-                <w:bCs/>
-                <w:sz w:val="22"/>
-                <w:szCs w:val="22"/>
-              </w:rPr>
-              <w:t xml:space="preserve">  Aktivitäten</w:t>
-            </w:r>
-            <w:proofErr w:type="gramEnd"/>
-            <w:r>
-              <w:rPr>
-                <w:rFonts w:ascii="Arial" w:hAnsi="Arial"/>
-                <w:b/>
-                <w:bCs/>
-                <w:sz w:val="22"/>
-                <w:szCs w:val="22"/>
-              </w:rPr>
-              <w:t>:</w:t>
+              <w:insideH w:val="single" w:sz="2" w:space="0" w:color="000000"/>
+            </w:tcBorders>
+            <w:shd w:fill="auto" w:val="clear"/>
+          </w:tcPr>
+          <w:p>
+            <w:pPr>
+              <w:pStyle w:val="Tabelleninhalt"/>
+              <w:spacing w:lineRule="auto" w:line="276"/>
+              <w:rPr>
+                <w:rFonts w:ascii="Arial" w:hAnsi="Arial"/>
+                <w:sz w:val="22"/>
+                <w:szCs w:val="22"/>
+              </w:rPr>
+            </w:pPr>
+            <w:r>
+              <w:rPr>
+                <w:rFonts w:ascii="Arial" w:hAnsi="Arial"/>
+                <w:b/>
+                <w:bCs/>
+                <w:sz w:val="22"/>
+                <w:szCs w:val="22"/>
+              </w:rPr>
+              <w:t>Durchzufüh-rende  Aktivitäten:</w:t>
             </w:r>
             <w:r>
               <w:rPr>
@@ -661,20 +657,22 @@
         </w:tc>
         <w:tc>
           <w:tcPr>
-            <w:tcW w:w="3177" w:type="dxa"/>
+            <w:tcW w:w="3176" w:type="dxa"/>
             <w:gridSpan w:val="2"/>
             <w:tcBorders>
               <w:top w:val="single" w:sz="2" w:space="0" w:color="000000"/>
               <w:left w:val="single" w:sz="2" w:space="0" w:color="000000"/>
               <w:bottom w:val="single" w:sz="2" w:space="0" w:color="000000"/>
               <w:right w:val="single" w:sz="2" w:space="0" w:color="000000"/>
-            </w:tcBorders>
-            <w:shd w:val="clear" w:color="auto" w:fill="auto"/>
-          </w:tcPr>
-          <w:p>
-            <w:pPr>
-              <w:pStyle w:val="Tabelleninhalt"/>
-              <w:spacing w:line="276" w:lineRule="auto"/>
+              <w:insideH w:val="single" w:sz="2" w:space="0" w:color="000000"/>
+              <w:insideV w:val="single" w:sz="2" w:space="0" w:color="000000"/>
+            </w:tcBorders>
+            <w:shd w:fill="auto" w:val="clear"/>
+          </w:tcPr>
+          <w:p>
+            <w:pPr>
+              <w:pStyle w:val="Tabelleninhalt"/>
+              <w:spacing w:lineRule="auto" w:line="276"/>
               <w:rPr>
                 <w:rFonts w:ascii="Arial" w:hAnsi="Arial"/>
                 <w:sz w:val="22"/>
@@ -693,7 +691,7 @@
           <w:p>
             <w:pPr>
               <w:pStyle w:val="Tabelleninhalt"/>
-              <w:spacing w:line="276" w:lineRule="auto"/>
+              <w:spacing w:lineRule="auto" w:line="276"/>
               <w:rPr>
                 <w:rFonts w:ascii="Arial" w:hAnsi="Arial"/>
                 <w:sz w:val="22"/>
@@ -712,7 +710,7 @@
           <w:p>
             <w:pPr>
               <w:pStyle w:val="Tabelleninhalt"/>
-              <w:spacing w:line="276" w:lineRule="auto"/>
+              <w:spacing w:lineRule="auto" w:line="276"/>
               <w:rPr>
                 <w:rFonts w:ascii="Arial" w:hAnsi="Arial"/>
                 <w:sz w:val="22"/>
@@ -731,22 +729,25 @@
         </w:tc>
       </w:tr>
       <w:tr>
-        <w:tc>
-          <w:tcPr>
-            <w:tcW w:w="2040" w:type="dxa"/>
+        <w:trPr/>
+        <w:tc>
+          <w:tcPr>
+            <w:tcW w:w="2041" w:type="dxa"/>
             <w:gridSpan w:val="2"/>
             <w:tcBorders>
               <w:left w:val="single" w:sz="2" w:space="0" w:color="000000"/>
               <w:bottom w:val="single" w:sz="2" w:space="0" w:color="000000"/>
-            </w:tcBorders>
-            <w:shd w:val="clear" w:color="auto" w:fill="auto"/>
-          </w:tcPr>
-          <w:p>
-            <w:pPr>
-              <w:pStyle w:val="Tabelleninhalt"/>
-              <w:spacing w:line="276" w:lineRule="auto"/>
-              <w:rPr>
-                <w:rFonts w:ascii="Arial" w:hAnsi="Arial"/>
+              <w:insideH w:val="single" w:sz="2" w:space="0" w:color="000000"/>
+            </w:tcBorders>
+            <w:shd w:fill="auto" w:val="clear"/>
+          </w:tcPr>
+          <w:p>
+            <w:pPr>
+              <w:pStyle w:val="Tabelleninhalt"/>
+              <w:spacing w:lineRule="auto" w:line="276"/>
+              <w:rPr>
+                <w:rFonts w:ascii="Arial" w:hAnsi="Arial"/>
+                <w:b/>
                 <w:b/>
                 <w:bCs/>
                 <w:sz w:val="22"/>
@@ -772,13 +773,14 @@
             <w:tcBorders>
               <w:left w:val="single" w:sz="2" w:space="0" w:color="000000"/>
               <w:bottom w:val="single" w:sz="2" w:space="0" w:color="000000"/>
-            </w:tcBorders>
-            <w:shd w:val="clear" w:color="auto" w:fill="auto"/>
-          </w:tcPr>
-          <w:p>
-            <w:pPr>
-              <w:pStyle w:val="Tabelleninhalt"/>
-              <w:spacing w:line="276" w:lineRule="auto"/>
+              <w:insideH w:val="single" w:sz="2" w:space="0" w:color="000000"/>
+            </w:tcBorders>
+            <w:shd w:fill="auto" w:val="clear"/>
+          </w:tcPr>
+          <w:p>
+            <w:pPr>
+              <w:pStyle w:val="Tabelleninhalt"/>
+              <w:spacing w:lineRule="auto" w:line="276"/>
               <w:rPr>
                 <w:rFonts w:ascii="Arial" w:hAnsi="Arial"/>
                 <w:sz w:val="22"/>
@@ -797,7 +799,7 @@
           <w:p>
             <w:pPr>
               <w:pStyle w:val="Tabelleninhalt"/>
-              <w:spacing w:line="276" w:lineRule="auto"/>
+              <w:spacing w:lineRule="auto" w:line="276"/>
               <w:rPr>
                 <w:rFonts w:ascii="Arial" w:hAnsi="Arial"/>
                 <w:sz w:val="22"/>
@@ -821,15 +823,17 @@
             <w:tcBorders>
               <w:left w:val="single" w:sz="2" w:space="0" w:color="000000"/>
               <w:bottom w:val="single" w:sz="2" w:space="0" w:color="000000"/>
-            </w:tcBorders>
-            <w:shd w:val="clear" w:color="auto" w:fill="auto"/>
-          </w:tcPr>
-          <w:p>
-            <w:pPr>
-              <w:pStyle w:val="Tabelleninhalt"/>
-              <w:spacing w:line="276" w:lineRule="auto"/>
-              <w:rPr>
-                <w:rFonts w:ascii="Arial" w:hAnsi="Arial"/>
+              <w:insideH w:val="single" w:sz="2" w:space="0" w:color="000000"/>
+            </w:tcBorders>
+            <w:shd w:fill="auto" w:val="clear"/>
+          </w:tcPr>
+          <w:p>
+            <w:pPr>
+              <w:pStyle w:val="Tabelleninhalt"/>
+              <w:spacing w:lineRule="auto" w:line="276"/>
+              <w:rPr>
+                <w:rFonts w:ascii="Arial" w:hAnsi="Arial"/>
+                <w:b/>
                 <w:b/>
                 <w:bCs/>
                 <w:sz w:val="22"/>
@@ -850,19 +854,21 @@
         </w:tc>
         <w:tc>
           <w:tcPr>
-            <w:tcW w:w="3177" w:type="dxa"/>
+            <w:tcW w:w="3176" w:type="dxa"/>
             <w:gridSpan w:val="2"/>
             <w:tcBorders>
               <w:left w:val="single" w:sz="2" w:space="0" w:color="000000"/>
               <w:bottom w:val="single" w:sz="2" w:space="0" w:color="000000"/>
               <w:right w:val="single" w:sz="2" w:space="0" w:color="000000"/>
-            </w:tcBorders>
-            <w:shd w:val="clear" w:color="auto" w:fill="auto"/>
-          </w:tcPr>
-          <w:p>
-            <w:pPr>
-              <w:pStyle w:val="Tabelleninhalt"/>
-              <w:spacing w:line="276" w:lineRule="auto"/>
+              <w:insideH w:val="single" w:sz="2" w:space="0" w:color="000000"/>
+              <w:insideV w:val="single" w:sz="2" w:space="0" w:color="000000"/>
+            </w:tcBorders>
+            <w:shd w:fill="auto" w:val="clear"/>
+          </w:tcPr>
+          <w:p>
+            <w:pPr>
+              <w:pStyle w:val="Tabelleninhalt"/>
+              <w:spacing w:lineRule="auto" w:line="276"/>
               <w:rPr>
                 <w:rFonts w:ascii="Arial" w:hAnsi="Arial"/>
                 <w:sz w:val="22"/>
@@ -881,7 +887,7 @@
           <w:p>
             <w:pPr>
               <w:pStyle w:val="Tabelleninhalt"/>
-              <w:spacing w:line="276" w:lineRule="auto"/>
+              <w:spacing w:lineRule="auto" w:line="276"/>
               <w:rPr>
                 <w:rFonts w:ascii="Arial" w:hAnsi="Arial"/>
                 <w:sz w:val="22"/>
@@ -900,7 +906,7 @@
           <w:p>
             <w:pPr>
               <w:pStyle w:val="Tabelleninhalt"/>
-              <w:spacing w:line="276" w:lineRule="auto"/>
+              <w:spacing w:lineRule="auto" w:line="276"/>
               <w:rPr>
                 <w:rFonts w:ascii="Arial" w:hAnsi="Arial"/>
                 <w:sz w:val="22"/>
@@ -919,20 +925,22 @@
         </w:tc>
       </w:tr>
       <w:tr>
-        <w:tc>
-          <w:tcPr>
-            <w:tcW w:w="2040" w:type="dxa"/>
+        <w:trPr/>
+        <w:tc>
+          <w:tcPr>
+            <w:tcW w:w="2041" w:type="dxa"/>
             <w:gridSpan w:val="2"/>
             <w:tcBorders>
               <w:left w:val="single" w:sz="2" w:space="0" w:color="000000"/>
               <w:bottom w:val="single" w:sz="2" w:space="0" w:color="000000"/>
-            </w:tcBorders>
-            <w:shd w:val="clear" w:color="auto" w:fill="auto"/>
-          </w:tcPr>
-          <w:p>
-            <w:pPr>
-              <w:pStyle w:val="Tabelleninhalt"/>
-              <w:spacing w:line="276" w:lineRule="auto"/>
+              <w:insideH w:val="single" w:sz="2" w:space="0" w:color="000000"/>
+            </w:tcBorders>
+            <w:shd w:fill="auto" w:val="clear"/>
+          </w:tcPr>
+          <w:p>
+            <w:pPr>
+              <w:pStyle w:val="Tabelleninhalt"/>
+              <w:spacing w:lineRule="auto" w:line="276"/>
               <w:rPr>
                 <w:rFonts w:ascii="Arial" w:hAnsi="Arial"/>
                 <w:sz w:val="22"/>
@@ -958,13 +966,14 @@
             <w:tcBorders>
               <w:left w:val="single" w:sz="2" w:space="0" w:color="000000"/>
               <w:bottom w:val="single" w:sz="2" w:space="0" w:color="000000"/>
-            </w:tcBorders>
-            <w:shd w:val="clear" w:color="auto" w:fill="auto"/>
-          </w:tcPr>
-          <w:p>
-            <w:pPr>
-              <w:pStyle w:val="Tabelleninhalt"/>
-              <w:spacing w:line="276" w:lineRule="auto"/>
+              <w:insideH w:val="single" w:sz="2" w:space="0" w:color="000000"/>
+            </w:tcBorders>
+            <w:shd w:fill="auto" w:val="clear"/>
+          </w:tcPr>
+          <w:p>
+            <w:pPr>
+              <w:pStyle w:val="Tabelleninhalt"/>
+              <w:spacing w:lineRule="auto" w:line="276"/>
               <w:rPr>
                 <w:rFonts w:ascii="Arial" w:hAnsi="Arial"/>
                 <w:sz w:val="22"/>
@@ -988,13 +997,14 @@
             <w:tcBorders>
               <w:left w:val="single" w:sz="2" w:space="0" w:color="000000"/>
               <w:bottom w:val="single" w:sz="2" w:space="0" w:color="000000"/>
-            </w:tcBorders>
-            <w:shd w:val="clear" w:color="auto" w:fill="auto"/>
-          </w:tcPr>
-          <w:p>
-            <w:pPr>
-              <w:pStyle w:val="Tabelleninhalt"/>
-              <w:spacing w:line="276" w:lineRule="auto"/>
+              <w:insideH w:val="single" w:sz="2" w:space="0" w:color="000000"/>
+            </w:tcBorders>
+            <w:shd w:fill="auto" w:val="clear"/>
+          </w:tcPr>
+          <w:p>
+            <w:pPr>
+              <w:pStyle w:val="Tabelleninhalt"/>
+              <w:spacing w:lineRule="auto" w:line="276"/>
               <w:rPr>
                 <w:rFonts w:ascii="Arial" w:hAnsi="Arial"/>
                 <w:sz w:val="22"/>
@@ -1015,19 +1025,21 @@
         </w:tc>
         <w:tc>
           <w:tcPr>
-            <w:tcW w:w="3177" w:type="dxa"/>
+            <w:tcW w:w="3176" w:type="dxa"/>
             <w:gridSpan w:val="2"/>
             <w:tcBorders>
               <w:left w:val="single" w:sz="2" w:space="0" w:color="000000"/>
               <w:bottom w:val="single" w:sz="2" w:space="0" w:color="000000"/>
               <w:right w:val="single" w:sz="2" w:space="0" w:color="000000"/>
-            </w:tcBorders>
-            <w:shd w:val="clear" w:color="auto" w:fill="auto"/>
-          </w:tcPr>
-          <w:p>
-            <w:pPr>
-              <w:pStyle w:val="Tabelleninhalt"/>
-              <w:spacing w:line="276" w:lineRule="auto"/>
+              <w:insideH w:val="single" w:sz="2" w:space="0" w:color="000000"/>
+              <w:insideV w:val="single" w:sz="2" w:space="0" w:color="000000"/>
+            </w:tcBorders>
+            <w:shd w:fill="auto" w:val="clear"/>
+          </w:tcPr>
+          <w:p>
+            <w:pPr>
+              <w:pStyle w:val="Tabelleninhalt"/>
+              <w:spacing w:lineRule="auto" w:line="276"/>
               <w:rPr>
                 <w:rFonts w:ascii="Arial" w:hAnsi="Arial"/>
                 <w:sz w:val="22"/>
@@ -1048,50 +1060,69 @@
     </w:tbl>
     <w:p>
       <w:pPr>
-        <w:spacing w:line="276" w:lineRule="auto"/>
+        <w:pStyle w:val="Normal"/>
+        <w:spacing w:lineRule="auto" w:line="276"/>
         <w:rPr>
           <w:rFonts w:ascii="Arial" w:hAnsi="Arial"/>
           <w:sz w:val="22"/>
           <w:szCs w:val="22"/>
         </w:rPr>
       </w:pPr>
+      <w:r>
+        <w:rPr>
+          <w:rFonts w:ascii="Arial" w:hAnsi="Arial"/>
+          <w:sz w:val="22"/>
+          <w:szCs w:val="22"/>
+        </w:rPr>
+      </w:r>
     </w:p>
     <w:tbl>
       <w:tblPr>
         <w:tblW w:w="9638" w:type="dxa"/>
+        <w:jc w:val="left"/>
+        <w:tblInd w:w="0" w:type="dxa"/>
+        <w:tblBorders>
+          <w:top w:val="single" w:sz="2" w:space="0" w:color="000000"/>
+          <w:left w:val="single" w:sz="2" w:space="0" w:color="000000"/>
+          <w:bottom w:val="single" w:sz="2" w:space="0" w:color="000000"/>
+          <w:insideH w:val="single" w:sz="2" w:space="0" w:color="000000"/>
+        </w:tblBorders>
         <w:tblCellMar>
           <w:top w:w="55" w:type="dxa"/>
-          <w:left w:w="55" w:type="dxa"/>
+          <w:left w:w="52" w:type="dxa"/>
           <w:bottom w:w="55" w:type="dxa"/>
           <w:right w:w="55" w:type="dxa"/>
         </w:tblCellMar>
-        <w:tblLook w:val="04A0" w:firstRow="1" w:lastRow="0" w:firstColumn="1" w:lastColumn="0" w:noHBand="0" w:noVBand="1"/>
+        <w:tblLook w:firstRow="1" w:noVBand="1" w:lastRow="0" w:firstColumn="1" w:lastColumn="0" w:noHBand="0" w:val="04a0"/>
       </w:tblPr>
       <w:tblGrid>
         <w:gridCol w:w="1591"/>
         <w:gridCol w:w="1622"/>
         <w:gridCol w:w="1607"/>
-        <w:gridCol w:w="2442"/>
+        <w:gridCol w:w="2443"/>
         <w:gridCol w:w="1190"/>
-        <w:gridCol w:w="1186"/>
+        <w:gridCol w:w="1184"/>
       </w:tblGrid>
       <w:tr>
-        <w:tc>
-          <w:tcPr>
-            <w:tcW w:w="1590" w:type="dxa"/>
+        <w:trPr/>
+        <w:tc>
+          <w:tcPr>
+            <w:tcW w:w="1591" w:type="dxa"/>
             <w:tcBorders>
               <w:top w:val="single" w:sz="2" w:space="0" w:color="000000"/>
               <w:left w:val="single" w:sz="2" w:space="0" w:color="000000"/>
               <w:bottom w:val="single" w:sz="2" w:space="0" w:color="000000"/>
-            </w:tcBorders>
-            <w:shd w:val="clear" w:color="auto" w:fill="auto"/>
-          </w:tcPr>
-          <w:p>
-            <w:pPr>
-              <w:pStyle w:val="Tabelleninhalt"/>
-              <w:spacing w:line="276" w:lineRule="auto"/>
-              <w:rPr>
-                <w:rFonts w:ascii="Arial" w:hAnsi="Arial"/>
+              <w:insideH w:val="single" w:sz="2" w:space="0" w:color="000000"/>
+            </w:tcBorders>
+            <w:shd w:fill="auto" w:val="clear"/>
+          </w:tcPr>
+          <w:p>
+            <w:pPr>
+              <w:pStyle w:val="Tabelleninhalt"/>
+              <w:spacing w:lineRule="auto" w:line="276"/>
+              <w:rPr>
+                <w:rFonts w:ascii="Arial" w:hAnsi="Arial"/>
+                <w:b/>
                 <w:b/>
                 <w:bCs/>
                 <w:sz w:val="22"/>
@@ -1118,17 +1149,19 @@
               <w:top w:val="single" w:sz="2" w:space="0" w:color="000000"/>
               <w:left w:val="single" w:sz="2" w:space="0" w:color="000000"/>
               <w:bottom w:val="single" w:sz="2" w:space="0" w:color="000000"/>
-            </w:tcBorders>
-            <w:shd w:val="clear" w:color="auto" w:fill="auto"/>
-          </w:tcPr>
-          <w:p>
-            <w:pPr>
-              <w:pStyle w:val="Tabelleninhalt"/>
-              <w:spacing w:line="276" w:lineRule="auto"/>
+              <w:insideH w:val="single" w:sz="2" w:space="0" w:color="000000"/>
+            </w:tcBorders>
+            <w:shd w:fill="auto" w:val="clear"/>
+          </w:tcPr>
+          <w:p>
+            <w:pPr>
+              <w:pStyle w:val="Tabelleninhalt"/>
+              <w:spacing w:lineRule="auto" w:line="276"/>
               <w:jc w:val="center"/>
               <w:rPr>
                 <w:rFonts w:ascii="Arial" w:hAnsi="Arial"/>
                 <w:b/>
+                <w:b/>
                 <w:bCs/>
                 <w:sz w:val="22"/>
                 <w:szCs w:val="22"/>
@@ -1148,9 +1181,10 @@
           <w:p>
             <w:pPr>
               <w:pStyle w:val="Tabelleninhalt"/>
-              <w:spacing w:line="276" w:lineRule="auto"/>
-              <w:rPr>
-                <w:rFonts w:ascii="Arial" w:hAnsi="Arial"/>
+              <w:spacing w:lineRule="auto" w:line="276"/>
+              <w:rPr>
+                <w:rFonts w:ascii="Arial" w:hAnsi="Arial"/>
+                <w:b/>
                 <w:b/>
                 <w:bCs/>
                 <w:sz w:val="22"/>
@@ -1171,20 +1205,22 @@
         </w:tc>
         <w:tc>
           <w:tcPr>
-            <w:tcW w:w="2442" w:type="dxa"/>
+            <w:tcW w:w="2443" w:type="dxa"/>
             <w:tcBorders>
               <w:top w:val="single" w:sz="2" w:space="0" w:color="000000"/>
               <w:left w:val="single" w:sz="2" w:space="0" w:color="000000"/>
               <w:bottom w:val="single" w:sz="2" w:space="0" w:color="000000"/>
-            </w:tcBorders>
-            <w:shd w:val="clear" w:color="auto" w:fill="auto"/>
-          </w:tcPr>
-          <w:p>
-            <w:pPr>
-              <w:pStyle w:val="Tabelleninhalt"/>
-              <w:spacing w:line="276" w:lineRule="auto"/>
-              <w:rPr>
-                <w:rFonts w:ascii="Arial" w:hAnsi="Arial"/>
+              <w:insideH w:val="single" w:sz="2" w:space="0" w:color="000000"/>
+            </w:tcBorders>
+            <w:shd w:fill="auto" w:val="clear"/>
+          </w:tcPr>
+          <w:p>
+            <w:pPr>
+              <w:pStyle w:val="Tabelleninhalt"/>
+              <w:spacing w:lineRule="auto" w:line="276"/>
+              <w:rPr>
+                <w:rFonts w:ascii="Arial" w:hAnsi="Arial"/>
+                <w:b/>
                 <w:b/>
                 <w:bCs/>
                 <w:sz w:val="22"/>
@@ -1205,24 +1241,27 @@
         </w:tc>
         <w:tc>
           <w:tcPr>
-            <w:tcW w:w="2376" w:type="dxa"/>
+            <w:tcW w:w="2374" w:type="dxa"/>
             <w:gridSpan w:val="2"/>
             <w:tcBorders>
               <w:top w:val="single" w:sz="2" w:space="0" w:color="000000"/>
               <w:left w:val="single" w:sz="2" w:space="0" w:color="000000"/>
               <w:bottom w:val="single" w:sz="2" w:space="0" w:color="000000"/>
               <w:right w:val="single" w:sz="2" w:space="0" w:color="000000"/>
-            </w:tcBorders>
-            <w:shd w:val="clear" w:color="auto" w:fill="auto"/>
-          </w:tcPr>
-          <w:p>
-            <w:pPr>
-              <w:pStyle w:val="Tabelleninhalt"/>
-              <w:spacing w:line="276" w:lineRule="auto"/>
+              <w:insideH w:val="single" w:sz="2" w:space="0" w:color="000000"/>
+              <w:insideV w:val="single" w:sz="2" w:space="0" w:color="000000"/>
+            </w:tcBorders>
+            <w:shd w:fill="auto" w:val="clear"/>
+          </w:tcPr>
+          <w:p>
+            <w:pPr>
+              <w:pStyle w:val="Tabelleninhalt"/>
+              <w:spacing w:lineRule="auto" w:line="276"/>
               <w:jc w:val="center"/>
               <w:rPr>
                 <w:rFonts w:ascii="Arial" w:hAnsi="Arial"/>
                 <w:b/>
+                <w:b/>
                 <w:bCs/>
                 <w:sz w:val="22"/>
                 <w:szCs w:val="22"/>
@@ -1242,9 +1281,10 @@
           <w:p>
             <w:pPr>
               <w:pStyle w:val="Tabelleninhalt"/>
-              <w:spacing w:line="276" w:lineRule="auto"/>
-              <w:rPr>
-                <w:rFonts w:ascii="Arial" w:hAnsi="Arial"/>
+              <w:spacing w:lineRule="auto" w:line="276"/>
+              <w:rPr>
+                <w:rFonts w:ascii="Arial" w:hAnsi="Arial"/>
+                <w:b/>
                 <w:b/>
                 <w:bCs/>
                 <w:sz w:val="22"/>
@@ -1265,20 +1305,22 @@
         </w:tc>
       </w:tr>
       <w:tr>
-        <w:tc>
-          <w:tcPr>
-            <w:tcW w:w="1590" w:type="dxa"/>
+        <w:trPr/>
+        <w:tc>
+          <w:tcPr>
+            <w:tcW w:w="1591" w:type="dxa"/>
             <w:tcBorders>
               <w:top w:val="single" w:sz="2" w:space="0" w:color="000000"/>
               <w:left w:val="single" w:sz="2" w:space="0" w:color="000000"/>
               <w:bottom w:val="single" w:sz="2" w:space="0" w:color="000000"/>
-            </w:tcBorders>
-            <w:shd w:val="clear" w:color="auto" w:fill="auto"/>
-          </w:tcPr>
-          <w:p>
-            <w:pPr>
-              <w:pStyle w:val="Tabelleninhalt"/>
-              <w:spacing w:line="276" w:lineRule="auto"/>
+              <w:insideH w:val="single" w:sz="2" w:space="0" w:color="000000"/>
+            </w:tcBorders>
+            <w:shd w:fill="auto" w:val="clear"/>
+          </w:tcPr>
+          <w:p>
+            <w:pPr>
+              <w:pStyle w:val="Tabelleninhalt"/>
+              <w:spacing w:lineRule="auto" w:line="276"/>
               <w:rPr>
                 <w:rFonts w:ascii="Arial" w:hAnsi="Arial"/>
                 <w:sz w:val="22"/>
@@ -1302,13 +1344,14 @@
               <w:top w:val="single" w:sz="2" w:space="0" w:color="000000"/>
               <w:left w:val="single" w:sz="2" w:space="0" w:color="000000"/>
               <w:bottom w:val="single" w:sz="2" w:space="0" w:color="000000"/>
-            </w:tcBorders>
-            <w:shd w:val="clear" w:color="auto" w:fill="auto"/>
-          </w:tcPr>
-          <w:p>
-            <w:pPr>
-              <w:pStyle w:val="Tabelleninhalt"/>
-              <w:spacing w:line="276" w:lineRule="auto"/>
+              <w:insideH w:val="single" w:sz="2" w:space="0" w:color="000000"/>
+            </w:tcBorders>
+            <w:shd w:fill="auto" w:val="clear"/>
+          </w:tcPr>
+          <w:p>
+            <w:pPr>
+              <w:pStyle w:val="Tabelleninhalt"/>
+              <w:spacing w:lineRule="auto" w:line="276"/>
               <w:rPr>
                 <w:rFonts w:ascii="Arial" w:hAnsi="Arial"/>
                 <w:sz w:val="22"/>
@@ -1332,35 +1375,44 @@
               <w:top w:val="single" w:sz="2" w:space="0" w:color="000000"/>
               <w:left w:val="single" w:sz="2" w:space="0" w:color="000000"/>
               <w:bottom w:val="single" w:sz="2" w:space="0" w:color="000000"/>
-            </w:tcBorders>
-            <w:shd w:val="clear" w:color="auto" w:fill="auto"/>
-          </w:tcPr>
-          <w:p>
-            <w:pPr>
-              <w:pStyle w:val="Tabelleninhalt"/>
-              <w:spacing w:line="276" w:lineRule="auto"/>
-              <w:rPr>
-                <w:rFonts w:ascii="Arial" w:hAnsi="Arial"/>
-                <w:sz w:val="22"/>
-                <w:szCs w:val="22"/>
-              </w:rPr>
-            </w:pPr>
-          </w:p>
-        </w:tc>
-        <w:tc>
-          <w:tcPr>
-            <w:tcW w:w="2442" w:type="dxa"/>
+              <w:insideH w:val="single" w:sz="2" w:space="0" w:color="000000"/>
+            </w:tcBorders>
+            <w:shd w:fill="auto" w:val="clear"/>
+          </w:tcPr>
+          <w:p>
+            <w:pPr>
+              <w:pStyle w:val="Tabelleninhalt"/>
+              <w:spacing w:lineRule="auto" w:line="276"/>
+              <w:rPr>
+                <w:rFonts w:ascii="Arial" w:hAnsi="Arial"/>
+                <w:sz w:val="22"/>
+                <w:szCs w:val="22"/>
+              </w:rPr>
+            </w:pPr>
+            <w:r>
+              <w:rPr>
+                <w:rFonts w:ascii="Arial" w:hAnsi="Arial"/>
+                <w:sz w:val="22"/>
+                <w:szCs w:val="22"/>
+              </w:rPr>
+            </w:r>
+          </w:p>
+        </w:tc>
+        <w:tc>
+          <w:tcPr>
+            <w:tcW w:w="2443" w:type="dxa"/>
             <w:tcBorders>
               <w:top w:val="single" w:sz="2" w:space="0" w:color="000000"/>
               <w:left w:val="single" w:sz="2" w:space="0" w:color="000000"/>
               <w:bottom w:val="single" w:sz="2" w:space="0" w:color="000000"/>
-            </w:tcBorders>
-            <w:shd w:val="clear" w:color="auto" w:fill="auto"/>
-          </w:tcPr>
-          <w:p>
-            <w:pPr>
-              <w:pStyle w:val="Tabelleninhalt"/>
-              <w:spacing w:line="276" w:lineRule="auto"/>
+              <w:insideH w:val="single" w:sz="2" w:space="0" w:color="000000"/>
+            </w:tcBorders>
+            <w:shd w:fill="auto" w:val="clear"/>
+          </w:tcPr>
+          <w:p>
+            <w:pPr>
+              <w:pStyle w:val="Tabelleninhalt"/>
+              <w:spacing w:lineRule="auto" w:line="276"/>
               <w:rPr>
                 <w:rFonts w:ascii="Arial" w:hAnsi="Arial"/>
                 <w:sz w:val="22"/>
@@ -1384,13 +1436,14 @@
               <w:top w:val="single" w:sz="2" w:space="0" w:color="000000"/>
               <w:left w:val="single" w:sz="2" w:space="0" w:color="000000"/>
               <w:bottom w:val="single" w:sz="2" w:space="0" w:color="000000"/>
-            </w:tcBorders>
-            <w:shd w:val="clear" w:color="auto" w:fill="auto"/>
-          </w:tcPr>
-          <w:p>
-            <w:pPr>
-              <w:pStyle w:val="Tabelleninhalt"/>
-              <w:spacing w:line="276" w:lineRule="auto"/>
+              <w:insideH w:val="single" w:sz="2" w:space="0" w:color="000000"/>
+            </w:tcBorders>
+            <w:shd w:fill="auto" w:val="clear"/>
+          </w:tcPr>
+          <w:p>
+            <w:pPr>
+              <w:pStyle w:val="Tabelleninhalt"/>
+              <w:spacing w:lineRule="auto" w:line="276"/>
               <w:rPr>
                 <w:rFonts w:ascii="Arial" w:hAnsi="Arial"/>
                 <w:sz w:val="22"/>
@@ -1409,42 +1462,53 @@
         </w:tc>
         <w:tc>
           <w:tcPr>
-            <w:tcW w:w="1186" w:type="dxa"/>
+            <w:tcW w:w="1184" w:type="dxa"/>
             <w:tcBorders>
               <w:top w:val="single" w:sz="2" w:space="0" w:color="000000"/>
               <w:left w:val="single" w:sz="2" w:space="0" w:color="000000"/>
               <w:bottom w:val="single" w:sz="2" w:space="0" w:color="000000"/>
               <w:right w:val="single" w:sz="2" w:space="0" w:color="000000"/>
-            </w:tcBorders>
-            <w:shd w:val="clear" w:color="auto" w:fill="auto"/>
-          </w:tcPr>
-          <w:p>
-            <w:pPr>
-              <w:pStyle w:val="Tabelleninhalt"/>
-              <w:spacing w:line="276" w:lineRule="auto"/>
-              <w:rPr>
-                <w:rFonts w:ascii="Arial" w:hAnsi="Arial"/>
-                <w:sz w:val="22"/>
-                <w:szCs w:val="22"/>
-              </w:rPr>
-            </w:pPr>
+              <w:insideH w:val="single" w:sz="2" w:space="0" w:color="000000"/>
+              <w:insideV w:val="single" w:sz="2" w:space="0" w:color="000000"/>
+            </w:tcBorders>
+            <w:shd w:fill="auto" w:val="clear"/>
+          </w:tcPr>
+          <w:p>
+            <w:pPr>
+              <w:pStyle w:val="Tabelleninhalt"/>
+              <w:spacing w:lineRule="auto" w:line="276"/>
+              <w:rPr>
+                <w:rFonts w:ascii="Arial" w:hAnsi="Arial"/>
+                <w:sz w:val="22"/>
+                <w:szCs w:val="22"/>
+              </w:rPr>
+            </w:pPr>
+            <w:r>
+              <w:rPr>
+                <w:rFonts w:ascii="Arial" w:hAnsi="Arial"/>
+                <w:sz w:val="22"/>
+                <w:szCs w:val="22"/>
+              </w:rPr>
+            </w:r>
           </w:p>
         </w:tc>
       </w:tr>
       <w:tr>
-        <w:tc>
-          <w:tcPr>
-            <w:tcW w:w="1590" w:type="dxa"/>
-            <w:tcBorders>
-              <w:left w:val="single" w:sz="2" w:space="0" w:color="000000"/>
-              <w:bottom w:val="single" w:sz="2" w:space="0" w:color="000000"/>
-            </w:tcBorders>
-            <w:shd w:val="clear" w:color="auto" w:fill="auto"/>
-          </w:tcPr>
-          <w:p>
-            <w:pPr>
-              <w:pStyle w:val="Tabelleninhalt"/>
-              <w:spacing w:line="276" w:lineRule="auto"/>
+        <w:trPr/>
+        <w:tc>
+          <w:tcPr>
+            <w:tcW w:w="1591" w:type="dxa"/>
+            <w:tcBorders>
+              <w:left w:val="single" w:sz="2" w:space="0" w:color="000000"/>
+              <w:bottom w:val="single" w:sz="2" w:space="0" w:color="000000"/>
+              <w:insideH w:val="single" w:sz="2" w:space="0" w:color="000000"/>
+            </w:tcBorders>
+            <w:shd w:fill="auto" w:val="clear"/>
+          </w:tcPr>
+          <w:p>
+            <w:pPr>
+              <w:pStyle w:val="Tabelleninhalt"/>
+              <w:spacing w:lineRule="auto" w:line="276"/>
               <w:rPr>
                 <w:rFonts w:ascii="Arial" w:hAnsi="Arial"/>
                 <w:sz w:val="22"/>
@@ -1467,13 +1531,14 @@
             <w:tcBorders>
               <w:left w:val="single" w:sz="2" w:space="0" w:color="000000"/>
               <w:bottom w:val="single" w:sz="2" w:space="0" w:color="000000"/>
-            </w:tcBorders>
-            <w:shd w:val="clear" w:color="auto" w:fill="auto"/>
-          </w:tcPr>
-          <w:p>
-            <w:pPr>
-              <w:pStyle w:val="Tabelleninhalt"/>
-              <w:spacing w:line="276" w:lineRule="auto"/>
+              <w:insideH w:val="single" w:sz="2" w:space="0" w:color="000000"/>
+            </w:tcBorders>
+            <w:shd w:fill="auto" w:val="clear"/>
+          </w:tcPr>
+          <w:p>
+            <w:pPr>
+              <w:pStyle w:val="Tabelleninhalt"/>
+              <w:spacing w:lineRule="auto" w:line="276"/>
               <w:rPr>
                 <w:rFonts w:ascii="Arial" w:hAnsi="Arial"/>
                 <w:sz w:val="22"/>
@@ -1496,34 +1561,43 @@
             <w:tcBorders>
               <w:left w:val="single" w:sz="2" w:space="0" w:color="000000"/>
               <w:bottom w:val="single" w:sz="2" w:space="0" w:color="000000"/>
-            </w:tcBorders>
-            <w:shd w:val="clear" w:color="auto" w:fill="auto"/>
-          </w:tcPr>
-          <w:p>
-            <w:pPr>
-              <w:pStyle w:val="Tabelleninhalt"/>
-              <w:spacing w:line="276" w:lineRule="auto"/>
-              <w:rPr>
-                <w:rFonts w:ascii="Arial" w:hAnsi="Arial"/>
-                <w:sz w:val="22"/>
-                <w:szCs w:val="22"/>
-              </w:rPr>
-            </w:pPr>
-          </w:p>
-        </w:tc>
-        <w:tc>
-          <w:tcPr>
-            <w:tcW w:w="2442" w:type="dxa"/>
-            <w:tcBorders>
-              <w:left w:val="single" w:sz="2" w:space="0" w:color="000000"/>
-              <w:bottom w:val="single" w:sz="2" w:space="0" w:color="000000"/>
-            </w:tcBorders>
-            <w:shd w:val="clear" w:color="auto" w:fill="auto"/>
-          </w:tcPr>
-          <w:p>
-            <w:pPr>
-              <w:pStyle w:val="Tabelleninhalt"/>
-              <w:spacing w:line="276" w:lineRule="auto"/>
+              <w:insideH w:val="single" w:sz="2" w:space="0" w:color="000000"/>
+            </w:tcBorders>
+            <w:shd w:fill="auto" w:val="clear"/>
+          </w:tcPr>
+          <w:p>
+            <w:pPr>
+              <w:pStyle w:val="Tabelleninhalt"/>
+              <w:spacing w:lineRule="auto" w:line="276"/>
+              <w:rPr>
+                <w:rFonts w:ascii="Arial" w:hAnsi="Arial"/>
+                <w:sz w:val="22"/>
+                <w:szCs w:val="22"/>
+              </w:rPr>
+            </w:pPr>
+            <w:r>
+              <w:rPr>
+                <w:rFonts w:ascii="Arial" w:hAnsi="Arial"/>
+                <w:sz w:val="22"/>
+                <w:szCs w:val="22"/>
+              </w:rPr>
+            </w:r>
+          </w:p>
+        </w:tc>
+        <w:tc>
+          <w:tcPr>
+            <w:tcW w:w="2443" w:type="dxa"/>
+            <w:tcBorders>
+              <w:left w:val="single" w:sz="2" w:space="0" w:color="000000"/>
+              <w:bottom w:val="single" w:sz="2" w:space="0" w:color="000000"/>
+              <w:insideH w:val="single" w:sz="2" w:space="0" w:color="000000"/>
+            </w:tcBorders>
+            <w:shd w:fill="auto" w:val="clear"/>
+          </w:tcPr>
+          <w:p>
+            <w:pPr>
+              <w:pStyle w:val="Tabelleninhalt"/>
+              <w:spacing w:lineRule="auto" w:line="276"/>
               <w:rPr>
                 <w:rFonts w:ascii="Arial" w:hAnsi="Arial"/>
                 <w:sz w:val="22"/>
@@ -1546,58 +1620,77 @@
             <w:tcBorders>
               <w:left w:val="single" w:sz="2" w:space="0" w:color="000000"/>
               <w:bottom w:val="single" w:sz="2" w:space="0" w:color="000000"/>
-            </w:tcBorders>
-            <w:shd w:val="clear" w:color="auto" w:fill="auto"/>
-          </w:tcPr>
-          <w:p>
-            <w:pPr>
-              <w:pStyle w:val="Tabelleninhalt"/>
-              <w:spacing w:line="276" w:lineRule="auto"/>
-              <w:rPr>
-                <w:rFonts w:ascii="Arial" w:hAnsi="Arial"/>
-                <w:sz w:val="22"/>
-                <w:szCs w:val="22"/>
-              </w:rPr>
-            </w:pPr>
-          </w:p>
-        </w:tc>
-        <w:tc>
-          <w:tcPr>
-            <w:tcW w:w="1186" w:type="dxa"/>
+              <w:insideH w:val="single" w:sz="2" w:space="0" w:color="000000"/>
+            </w:tcBorders>
+            <w:shd w:fill="auto" w:val="clear"/>
+          </w:tcPr>
+          <w:p>
+            <w:pPr>
+              <w:pStyle w:val="Tabelleninhalt"/>
+              <w:spacing w:lineRule="auto" w:line="276"/>
+              <w:rPr>
+                <w:rFonts w:ascii="Arial" w:hAnsi="Arial"/>
+                <w:sz w:val="22"/>
+                <w:szCs w:val="22"/>
+              </w:rPr>
+            </w:pPr>
+            <w:r>
+              <w:rPr>
+                <w:rFonts w:ascii="Arial" w:hAnsi="Arial"/>
+                <w:sz w:val="22"/>
+                <w:szCs w:val="22"/>
+              </w:rPr>
+            </w:r>
+          </w:p>
+        </w:tc>
+        <w:tc>
+          <w:tcPr>
+            <w:tcW w:w="1184" w:type="dxa"/>
             <w:tcBorders>
               <w:left w:val="single" w:sz="2" w:space="0" w:color="000000"/>
               <w:bottom w:val="single" w:sz="2" w:space="0" w:color="000000"/>
               <w:right w:val="single" w:sz="2" w:space="0" w:color="000000"/>
-            </w:tcBorders>
-            <w:shd w:val="clear" w:color="auto" w:fill="auto"/>
-          </w:tcPr>
-          <w:p>
-            <w:pPr>
-              <w:pStyle w:val="Tabelleninhalt"/>
-              <w:spacing w:line="276" w:lineRule="auto"/>
-              <w:rPr>
-                <w:rFonts w:ascii="Arial" w:hAnsi="Arial"/>
-                <w:sz w:val="22"/>
-                <w:szCs w:val="22"/>
-              </w:rPr>
-            </w:pPr>
+              <w:insideH w:val="single" w:sz="2" w:space="0" w:color="000000"/>
+              <w:insideV w:val="single" w:sz="2" w:space="0" w:color="000000"/>
+            </w:tcBorders>
+            <w:shd w:fill="auto" w:val="clear"/>
+          </w:tcPr>
+          <w:p>
+            <w:pPr>
+              <w:pStyle w:val="Tabelleninhalt"/>
+              <w:spacing w:lineRule="auto" w:line="276"/>
+              <w:rPr>
+                <w:rFonts w:ascii="Arial" w:hAnsi="Arial"/>
+                <w:sz w:val="22"/>
+                <w:szCs w:val="22"/>
+              </w:rPr>
+            </w:pPr>
+            <w:r>
+              <w:rPr>
+                <w:rFonts w:ascii="Arial" w:hAnsi="Arial"/>
+                <w:sz w:val="22"/>
+                <w:szCs w:val="22"/>
+              </w:rPr>
+            </w:r>
           </w:p>
         </w:tc>
       </w:tr>
       <w:tr>
-        <w:tc>
-          <w:tcPr>
-            <w:tcW w:w="1590" w:type="dxa"/>
-            <w:tcBorders>
-              <w:left w:val="single" w:sz="2" w:space="0" w:color="000000"/>
-              <w:bottom w:val="single" w:sz="2" w:space="0" w:color="000000"/>
-            </w:tcBorders>
-            <w:shd w:val="clear" w:color="auto" w:fill="auto"/>
-          </w:tcPr>
-          <w:p>
-            <w:pPr>
-              <w:pStyle w:val="Tabelleninhalt"/>
-              <w:spacing w:line="276" w:lineRule="auto"/>
+        <w:trPr/>
+        <w:tc>
+          <w:tcPr>
+            <w:tcW w:w="1591" w:type="dxa"/>
+            <w:tcBorders>
+              <w:left w:val="single" w:sz="2" w:space="0" w:color="000000"/>
+              <w:bottom w:val="single" w:sz="2" w:space="0" w:color="000000"/>
+              <w:insideH w:val="single" w:sz="2" w:space="0" w:color="000000"/>
+            </w:tcBorders>
+            <w:shd w:fill="auto" w:val="clear"/>
+          </w:tcPr>
+          <w:p>
+            <w:pPr>
+              <w:pStyle w:val="Tabelleninhalt"/>
+              <w:spacing w:lineRule="auto" w:line="276"/>
               <w:rPr>
                 <w:rFonts w:ascii="Arial" w:hAnsi="Arial"/>
                 <w:sz w:val="22"/>
@@ -1620,13 +1713,14 @@
             <w:tcBorders>
               <w:left w:val="single" w:sz="2" w:space="0" w:color="000000"/>
               <w:bottom w:val="single" w:sz="2" w:space="0" w:color="000000"/>
-            </w:tcBorders>
-            <w:shd w:val="clear" w:color="auto" w:fill="auto"/>
-          </w:tcPr>
-          <w:p>
-            <w:pPr>
-              <w:pStyle w:val="Tabelleninhalt"/>
-              <w:spacing w:line="276" w:lineRule="auto"/>
+              <w:insideH w:val="single" w:sz="2" w:space="0" w:color="000000"/>
+            </w:tcBorders>
+            <w:shd w:fill="auto" w:val="clear"/>
+          </w:tcPr>
+          <w:p>
+            <w:pPr>
+              <w:pStyle w:val="Tabelleninhalt"/>
+              <w:spacing w:lineRule="auto" w:line="276"/>
               <w:rPr>
                 <w:rFonts w:ascii="Arial" w:hAnsi="Arial"/>
                 <w:sz w:val="22"/>
@@ -1645,13 +1739,20 @@
           <w:p>
             <w:pPr>
               <w:pStyle w:val="Tabelleninhalt"/>
-              <w:spacing w:line="276" w:lineRule="auto"/>
-              <w:rPr>
-                <w:rFonts w:ascii="Arial" w:hAnsi="Arial"/>
-                <w:sz w:val="22"/>
-                <w:szCs w:val="22"/>
-              </w:rPr>
-            </w:pPr>
+              <w:spacing w:lineRule="auto" w:line="276"/>
+              <w:rPr>
+                <w:rFonts w:ascii="Arial" w:hAnsi="Arial"/>
+                <w:sz w:val="22"/>
+                <w:szCs w:val="22"/>
+              </w:rPr>
+            </w:pPr>
+            <w:r>
+              <w:rPr>
+                <w:rFonts w:ascii="Arial" w:hAnsi="Arial"/>
+                <w:sz w:val="22"/>
+                <w:szCs w:val="22"/>
+              </w:rPr>
+            </w:r>
           </w:p>
         </w:tc>
         <w:tc>
@@ -1660,40 +1761,56 @@
             <w:tcBorders>
               <w:left w:val="single" w:sz="2" w:space="0" w:color="000000"/>
               <w:bottom w:val="single" w:sz="2" w:space="0" w:color="000000"/>
-            </w:tcBorders>
-            <w:shd w:val="clear" w:color="auto" w:fill="auto"/>
-          </w:tcPr>
-          <w:p>
-            <w:pPr>
-              <w:pStyle w:val="Tabelleninhalt"/>
-              <w:spacing w:line="276" w:lineRule="auto"/>
-              <w:rPr>
-                <w:rFonts w:ascii="Arial" w:hAnsi="Arial"/>
-                <w:sz w:val="22"/>
-                <w:szCs w:val="22"/>
-              </w:rPr>
-            </w:pPr>
-          </w:p>
-        </w:tc>
-        <w:tc>
-          <w:tcPr>
-            <w:tcW w:w="2442" w:type="dxa"/>
-            <w:tcBorders>
-              <w:left w:val="single" w:sz="2" w:space="0" w:color="000000"/>
-              <w:bottom w:val="single" w:sz="2" w:space="0" w:color="000000"/>
-            </w:tcBorders>
-            <w:shd w:val="clear" w:color="auto" w:fill="auto"/>
-          </w:tcPr>
-          <w:p>
-            <w:pPr>
-              <w:pStyle w:val="Tabelleninhalt"/>
-              <w:spacing w:line="276" w:lineRule="auto"/>
-              <w:rPr>
-                <w:rFonts w:ascii="Arial" w:hAnsi="Arial"/>
-                <w:sz w:val="22"/>
-                <w:szCs w:val="22"/>
-              </w:rPr>
-            </w:pPr>
+              <w:insideH w:val="single" w:sz="2" w:space="0" w:color="000000"/>
+            </w:tcBorders>
+            <w:shd w:fill="auto" w:val="clear"/>
+          </w:tcPr>
+          <w:p>
+            <w:pPr>
+              <w:pStyle w:val="Tabelleninhalt"/>
+              <w:spacing w:lineRule="auto" w:line="276"/>
+              <w:rPr>
+                <w:rFonts w:ascii="Arial" w:hAnsi="Arial"/>
+                <w:sz w:val="22"/>
+                <w:szCs w:val="22"/>
+              </w:rPr>
+            </w:pPr>
+            <w:r>
+              <w:rPr>
+                <w:rFonts w:ascii="Arial" w:hAnsi="Arial"/>
+                <w:sz w:val="22"/>
+                <w:szCs w:val="22"/>
+              </w:rPr>
+            </w:r>
+          </w:p>
+        </w:tc>
+        <w:tc>
+          <w:tcPr>
+            <w:tcW w:w="2443" w:type="dxa"/>
+            <w:tcBorders>
+              <w:left w:val="single" w:sz="2" w:space="0" w:color="000000"/>
+              <w:bottom w:val="single" w:sz="2" w:space="0" w:color="000000"/>
+              <w:insideH w:val="single" w:sz="2" w:space="0" w:color="000000"/>
+            </w:tcBorders>
+            <w:shd w:fill="auto" w:val="clear"/>
+          </w:tcPr>
+          <w:p>
+            <w:pPr>
+              <w:pStyle w:val="Tabelleninhalt"/>
+              <w:spacing w:lineRule="auto" w:line="276"/>
+              <w:rPr>
+                <w:rFonts w:ascii="Arial" w:hAnsi="Arial"/>
+                <w:sz w:val="22"/>
+                <w:szCs w:val="22"/>
+              </w:rPr>
+            </w:pPr>
+            <w:r>
+              <w:rPr>
+                <w:rFonts w:ascii="Arial" w:hAnsi="Arial"/>
+                <w:sz w:val="22"/>
+                <w:szCs w:val="22"/>
+              </w:rPr>
+            </w:r>
           </w:p>
         </w:tc>
         <w:tc>
@@ -1702,60 +1819,72 @@
             <w:tcBorders>
               <w:left w:val="single" w:sz="2" w:space="0" w:color="000000"/>
               <w:bottom w:val="single" w:sz="2" w:space="0" w:color="000000"/>
-            </w:tcBorders>
-            <w:shd w:val="clear" w:color="auto" w:fill="auto"/>
-          </w:tcPr>
-          <w:p>
-            <w:pPr>
-              <w:pStyle w:val="Tabelleninhalt"/>
-              <w:spacing w:line="276" w:lineRule="auto"/>
-              <w:rPr>
-                <w:rFonts w:ascii="Arial" w:hAnsi="Arial"/>
-                <w:sz w:val="22"/>
-                <w:szCs w:val="22"/>
-              </w:rPr>
-            </w:pPr>
-          </w:p>
-        </w:tc>
-        <w:tc>
-          <w:tcPr>
-            <w:tcW w:w="1186" w:type="dxa"/>
+              <w:insideH w:val="single" w:sz="2" w:space="0" w:color="000000"/>
+            </w:tcBorders>
+            <w:shd w:fill="auto" w:val="clear"/>
+          </w:tcPr>
+          <w:p>
+            <w:pPr>
+              <w:pStyle w:val="Tabelleninhalt"/>
+              <w:spacing w:lineRule="auto" w:line="276"/>
+              <w:rPr>
+                <w:rFonts w:ascii="Arial" w:hAnsi="Arial"/>
+                <w:sz w:val="22"/>
+                <w:szCs w:val="22"/>
+              </w:rPr>
+            </w:pPr>
+            <w:r>
+              <w:rPr>
+                <w:rFonts w:ascii="Arial" w:hAnsi="Arial"/>
+                <w:sz w:val="22"/>
+                <w:szCs w:val="22"/>
+              </w:rPr>
+            </w:r>
+          </w:p>
+        </w:tc>
+        <w:tc>
+          <w:tcPr>
+            <w:tcW w:w="1184" w:type="dxa"/>
             <w:tcBorders>
               <w:left w:val="single" w:sz="2" w:space="0" w:color="000000"/>
               <w:bottom w:val="single" w:sz="2" w:space="0" w:color="000000"/>
               <w:right w:val="single" w:sz="2" w:space="0" w:color="000000"/>
-            </w:tcBorders>
-            <w:shd w:val="clear" w:color="auto" w:fill="auto"/>
-          </w:tcPr>
-          <w:p>
-            <w:pPr>
-              <w:pStyle w:val="Tabelleninhalt"/>
-              <w:spacing w:line="276" w:lineRule="auto"/>
-              <w:rPr>
-                <w:rFonts w:ascii="Arial" w:hAnsi="Arial"/>
-                <w:sz w:val="22"/>
-                <w:szCs w:val="22"/>
-              </w:rPr>
-            </w:pPr>
-          </w:p>
-        </w:tc>
-        <w:bookmarkStart w:id="0" w:name="_GoBack"/>
-        <w:bookmarkEnd w:id="0"/>
+              <w:insideH w:val="single" w:sz="2" w:space="0" w:color="000000"/>
+              <w:insideV w:val="single" w:sz="2" w:space="0" w:color="000000"/>
+            </w:tcBorders>
+            <w:shd w:fill="auto" w:val="clear"/>
+          </w:tcPr>
+          <w:p>
+            <w:pPr>
+              <w:pStyle w:val="Tabelleninhalt"/>
+              <w:spacing w:lineRule="auto" w:line="276"/>
+              <w:rPr/>
+            </w:pPr>
+            <w:r>
+              <w:rPr/>
+            </w:r>
+            <w:bookmarkStart w:id="0" w:name="_GoBack"/>
+            <w:bookmarkStart w:id="1" w:name="_GoBack"/>
+            <w:bookmarkEnd w:id="1"/>
+          </w:p>
+        </w:tc>
       </w:tr>
       <w:tr>
-        <w:tc>
-          <w:tcPr>
-            <w:tcW w:w="1590" w:type="dxa"/>
-            <w:tcBorders>
-              <w:left w:val="single" w:sz="2" w:space="0" w:color="000000"/>
-              <w:bottom w:val="single" w:sz="2" w:space="0" w:color="000000"/>
-            </w:tcBorders>
-            <w:shd w:val="clear" w:color="auto" w:fill="auto"/>
-          </w:tcPr>
-          <w:p>
-            <w:pPr>
-              <w:pStyle w:val="Tabelleninhalt"/>
-              <w:spacing w:line="276" w:lineRule="auto"/>
+        <w:trPr/>
+        <w:tc>
+          <w:tcPr>
+            <w:tcW w:w="1591" w:type="dxa"/>
+            <w:tcBorders>
+              <w:left w:val="single" w:sz="2" w:space="0" w:color="000000"/>
+              <w:bottom w:val="single" w:sz="2" w:space="0" w:color="000000"/>
+              <w:insideH w:val="single" w:sz="2" w:space="0" w:color="000000"/>
+            </w:tcBorders>
+            <w:shd w:fill="auto" w:val="clear"/>
+          </w:tcPr>
+          <w:p>
+            <w:pPr>
+              <w:pStyle w:val="Tabelleninhalt"/>
+              <w:spacing w:lineRule="auto" w:line="276"/>
               <w:rPr>
                 <w:rFonts w:ascii="Arial" w:hAnsi="Arial"/>
                 <w:sz w:val="22"/>
@@ -1778,13 +1907,14 @@
             <w:tcBorders>
               <w:left w:val="single" w:sz="2" w:space="0" w:color="000000"/>
               <w:bottom w:val="single" w:sz="2" w:space="0" w:color="000000"/>
-            </w:tcBorders>
-            <w:shd w:val="clear" w:color="auto" w:fill="auto"/>
-          </w:tcPr>
-          <w:p>
-            <w:pPr>
-              <w:pStyle w:val="Tabelleninhalt"/>
-              <w:spacing w:line="276" w:lineRule="auto"/>
+              <w:insideH w:val="single" w:sz="2" w:space="0" w:color="000000"/>
+            </w:tcBorders>
+            <w:shd w:fill="auto" w:val="clear"/>
+          </w:tcPr>
+          <w:p>
+            <w:pPr>
+              <w:pStyle w:val="Tabelleninhalt"/>
+              <w:spacing w:lineRule="auto" w:line="276"/>
               <w:rPr>
                 <w:rFonts w:ascii="Arial" w:hAnsi="Arial"/>
                 <w:sz w:val="22"/>
@@ -1807,40 +1937,56 @@
             <w:tcBorders>
               <w:left w:val="single" w:sz="2" w:space="0" w:color="000000"/>
               <w:bottom w:val="single" w:sz="2" w:space="0" w:color="000000"/>
-            </w:tcBorders>
-            <w:shd w:val="clear" w:color="auto" w:fill="auto"/>
-          </w:tcPr>
-          <w:p>
-            <w:pPr>
-              <w:pStyle w:val="Tabelleninhalt"/>
-              <w:spacing w:line="276" w:lineRule="auto"/>
-              <w:rPr>
-                <w:rFonts w:ascii="Arial" w:hAnsi="Arial"/>
-                <w:sz w:val="22"/>
-                <w:szCs w:val="22"/>
-              </w:rPr>
-            </w:pPr>
-          </w:p>
-        </w:tc>
-        <w:tc>
-          <w:tcPr>
-            <w:tcW w:w="2442" w:type="dxa"/>
-            <w:tcBorders>
-              <w:left w:val="single" w:sz="2" w:space="0" w:color="000000"/>
-              <w:bottom w:val="single" w:sz="2" w:space="0" w:color="000000"/>
-            </w:tcBorders>
-            <w:shd w:val="clear" w:color="auto" w:fill="auto"/>
-          </w:tcPr>
-          <w:p>
-            <w:pPr>
-              <w:pStyle w:val="Tabelleninhalt"/>
-              <w:spacing w:line="276" w:lineRule="auto"/>
-              <w:rPr>
-                <w:rFonts w:ascii="Arial" w:hAnsi="Arial"/>
-                <w:sz w:val="22"/>
-                <w:szCs w:val="22"/>
-              </w:rPr>
-            </w:pPr>
+              <w:insideH w:val="single" w:sz="2" w:space="0" w:color="000000"/>
+            </w:tcBorders>
+            <w:shd w:fill="auto" w:val="clear"/>
+          </w:tcPr>
+          <w:p>
+            <w:pPr>
+              <w:pStyle w:val="Tabelleninhalt"/>
+              <w:spacing w:lineRule="auto" w:line="276"/>
+              <w:rPr>
+                <w:rFonts w:ascii="Arial" w:hAnsi="Arial"/>
+                <w:sz w:val="22"/>
+                <w:szCs w:val="22"/>
+              </w:rPr>
+            </w:pPr>
+            <w:r>
+              <w:rPr>
+                <w:rFonts w:ascii="Arial" w:hAnsi="Arial"/>
+                <w:sz w:val="22"/>
+                <w:szCs w:val="22"/>
+              </w:rPr>
+            </w:r>
+          </w:p>
+        </w:tc>
+        <w:tc>
+          <w:tcPr>
+            <w:tcW w:w="2443" w:type="dxa"/>
+            <w:tcBorders>
+              <w:left w:val="single" w:sz="2" w:space="0" w:color="000000"/>
+              <w:bottom w:val="single" w:sz="2" w:space="0" w:color="000000"/>
+              <w:insideH w:val="single" w:sz="2" w:space="0" w:color="000000"/>
+            </w:tcBorders>
+            <w:shd w:fill="auto" w:val="clear"/>
+          </w:tcPr>
+          <w:p>
+            <w:pPr>
+              <w:pStyle w:val="Tabelleninhalt"/>
+              <w:spacing w:lineRule="auto" w:line="276"/>
+              <w:rPr>
+                <w:rFonts w:ascii="Arial" w:hAnsi="Arial"/>
+                <w:sz w:val="22"/>
+                <w:szCs w:val="22"/>
+              </w:rPr>
+            </w:pPr>
+            <w:r>
+              <w:rPr>
+                <w:rFonts w:ascii="Arial" w:hAnsi="Arial"/>
+                <w:sz w:val="22"/>
+                <w:szCs w:val="22"/>
+              </w:rPr>
+            </w:r>
           </w:p>
         </w:tc>
         <w:tc>
@@ -1849,60 +1995,80 @@
             <w:tcBorders>
               <w:left w:val="single" w:sz="2" w:space="0" w:color="000000"/>
               <w:bottom w:val="single" w:sz="2" w:space="0" w:color="000000"/>
-            </w:tcBorders>
-            <w:shd w:val="clear" w:color="auto" w:fill="auto"/>
-          </w:tcPr>
-          <w:p>
-            <w:pPr>
-              <w:pStyle w:val="Tabelleninhalt"/>
-              <w:spacing w:line="276" w:lineRule="auto"/>
-              <w:rPr>
-                <w:rFonts w:ascii="Arial" w:hAnsi="Arial"/>
-                <w:sz w:val="22"/>
-                <w:szCs w:val="22"/>
-              </w:rPr>
-            </w:pPr>
-          </w:p>
-        </w:tc>
-        <w:tc>
-          <w:tcPr>
-            <w:tcW w:w="1186" w:type="dxa"/>
+              <w:insideH w:val="single" w:sz="2" w:space="0" w:color="000000"/>
+            </w:tcBorders>
+            <w:shd w:fill="auto" w:val="clear"/>
+          </w:tcPr>
+          <w:p>
+            <w:pPr>
+              <w:pStyle w:val="Tabelleninhalt"/>
+              <w:spacing w:lineRule="auto" w:line="276"/>
+              <w:rPr>
+                <w:rFonts w:ascii="Arial" w:hAnsi="Arial"/>
+                <w:sz w:val="22"/>
+                <w:szCs w:val="22"/>
+              </w:rPr>
+            </w:pPr>
+            <w:r>
+              <w:rPr>
+                <w:rFonts w:ascii="Arial" w:hAnsi="Arial"/>
+                <w:sz w:val="22"/>
+                <w:szCs w:val="22"/>
+              </w:rPr>
+            </w:r>
+          </w:p>
+        </w:tc>
+        <w:tc>
+          <w:tcPr>
+            <w:tcW w:w="1184" w:type="dxa"/>
             <w:tcBorders>
               <w:left w:val="single" w:sz="2" w:space="0" w:color="000000"/>
               <w:bottom w:val="single" w:sz="2" w:space="0" w:color="000000"/>
               <w:right w:val="single" w:sz="2" w:space="0" w:color="000000"/>
-            </w:tcBorders>
-            <w:shd w:val="clear" w:color="auto" w:fill="auto"/>
-          </w:tcPr>
-          <w:p>
-            <w:pPr>
-              <w:pStyle w:val="Tabelleninhalt"/>
-              <w:spacing w:line="276" w:lineRule="auto"/>
-              <w:rPr>
-                <w:rFonts w:ascii="Arial" w:hAnsi="Arial"/>
-                <w:sz w:val="22"/>
-                <w:szCs w:val="22"/>
-              </w:rPr>
-            </w:pPr>
+              <w:insideH w:val="single" w:sz="2" w:space="0" w:color="000000"/>
+              <w:insideV w:val="single" w:sz="2" w:space="0" w:color="000000"/>
+            </w:tcBorders>
+            <w:shd w:fill="auto" w:val="clear"/>
+          </w:tcPr>
+          <w:p>
+            <w:pPr>
+              <w:pStyle w:val="Tabelleninhalt"/>
+              <w:spacing w:lineRule="auto" w:line="276"/>
+              <w:rPr>
+                <w:rFonts w:ascii="Arial" w:hAnsi="Arial"/>
+                <w:sz w:val="22"/>
+                <w:szCs w:val="22"/>
+              </w:rPr>
+            </w:pPr>
+            <w:r>
+              <w:rPr>
+                <w:rFonts w:ascii="Arial" w:hAnsi="Arial"/>
+                <w:sz w:val="22"/>
+                <w:szCs w:val="22"/>
+              </w:rPr>
+            </w:r>
           </w:p>
         </w:tc>
       </w:tr>
       <w:tr>
-        <w:tc>
-          <w:tcPr>
-            <w:tcW w:w="1590" w:type="dxa"/>
-            <w:tcBorders>
-              <w:left w:val="single" w:sz="2" w:space="0" w:color="000000"/>
-              <w:bottom w:val="single" w:sz="2" w:space="0" w:color="000000"/>
-            </w:tcBorders>
-            <w:shd w:val="clear" w:color="auto" w:fill="auto"/>
-          </w:tcPr>
-          <w:p>
-            <w:pPr>
-              <w:pStyle w:val="Tabelleninhalt"/>
-              <w:spacing w:line="276" w:lineRule="auto"/>
-              <w:rPr>
-                <w:rFonts w:ascii="Arial" w:hAnsi="Arial"/>
+        <w:trPr/>
+        <w:tc>
+          <w:tcPr>
+            <w:tcW w:w="1591" w:type="dxa"/>
+            <w:tcBorders>
+              <w:left w:val="single" w:sz="2" w:space="0" w:color="000000"/>
+              <w:bottom w:val="single" w:sz="2" w:space="0" w:color="000000"/>
+              <w:insideH w:val="single" w:sz="2" w:space="0" w:color="000000"/>
+            </w:tcBorders>
+            <w:shd w:fill="auto" w:val="clear"/>
+          </w:tcPr>
+          <w:p>
+            <w:pPr>
+              <w:pStyle w:val="Tabelleninhalt"/>
+              <w:spacing w:lineRule="auto" w:line="276"/>
+              <w:rPr>
+                <w:rFonts w:ascii="Arial" w:hAnsi="Arial"/>
+                <w:b/>
                 <w:b/>
                 <w:bCs/>
                 <w:sz w:val="22"/>
@@ -1927,19 +2093,28 @@
             <w:tcBorders>
               <w:left w:val="single" w:sz="2" w:space="0" w:color="000000"/>
               <w:bottom w:val="single" w:sz="2" w:space="0" w:color="000000"/>
-            </w:tcBorders>
-            <w:shd w:val="clear" w:color="auto" w:fill="auto"/>
-          </w:tcPr>
-          <w:p>
-            <w:pPr>
-              <w:pStyle w:val="Tabelleninhalt"/>
-              <w:spacing w:line="276" w:lineRule="auto"/>
-              <w:rPr>
-                <w:rFonts w:ascii="Arial" w:hAnsi="Arial"/>
-                <w:sz w:val="22"/>
-                <w:szCs w:val="22"/>
-              </w:rPr>
-            </w:pPr>
+              <w:insideH w:val="single" w:sz="2" w:space="0" w:color="000000"/>
+            </w:tcBorders>
+            <w:shd w:fill="auto" w:val="clear"/>
+          </w:tcPr>
+          <w:p>
+            <w:pPr>
+              <w:pStyle w:val="Tabelleninhalt"/>
+              <w:spacing w:lineRule="auto" w:line="276"/>
+              <w:rPr>
+                <w:rFonts w:ascii="Arial" w:hAnsi="Arial"/>
+                <w:sz w:val="22"/>
+                <w:szCs w:val="22"/>
+              </w:rPr>
+            </w:pPr>
+            <w:r>
+              <w:rPr>
+                <w:rFonts w:ascii="Arial" w:hAnsi="Arial"/>
+                <w:sz w:val="22"/>
+                <w:szCs w:val="22"/>
+              </w:rPr>
+              <w:t>350</w:t>
+            </w:r>
           </w:p>
         </w:tc>
         <w:tc>
@@ -1948,34 +2123,43 @@
             <w:tcBorders>
               <w:left w:val="single" w:sz="2" w:space="0" w:color="000000"/>
               <w:bottom w:val="single" w:sz="2" w:space="0" w:color="000000"/>
-            </w:tcBorders>
-            <w:shd w:val="clear" w:color="auto" w:fill="auto"/>
-          </w:tcPr>
-          <w:p>
-            <w:pPr>
-              <w:pStyle w:val="Tabelleninhalt"/>
-              <w:spacing w:line="276" w:lineRule="auto"/>
-              <w:rPr>
-                <w:rFonts w:ascii="Arial" w:hAnsi="Arial"/>
-                <w:sz w:val="22"/>
-                <w:szCs w:val="22"/>
-              </w:rPr>
-            </w:pPr>
-          </w:p>
-        </w:tc>
-        <w:tc>
-          <w:tcPr>
-            <w:tcW w:w="2442" w:type="dxa"/>
-            <w:tcBorders>
-              <w:left w:val="single" w:sz="2" w:space="0" w:color="000000"/>
-              <w:bottom w:val="single" w:sz="2" w:space="0" w:color="000000"/>
-            </w:tcBorders>
-            <w:shd w:val="clear" w:color="auto" w:fill="auto"/>
-          </w:tcPr>
-          <w:p>
-            <w:pPr>
-              <w:pStyle w:val="Tabelleninhalt"/>
-              <w:spacing w:line="276" w:lineRule="auto"/>
+              <w:insideH w:val="single" w:sz="2" w:space="0" w:color="000000"/>
+            </w:tcBorders>
+            <w:shd w:fill="auto" w:val="clear"/>
+          </w:tcPr>
+          <w:p>
+            <w:pPr>
+              <w:pStyle w:val="Tabelleninhalt"/>
+              <w:spacing w:lineRule="auto" w:line="276"/>
+              <w:rPr>
+                <w:rFonts w:ascii="Arial" w:hAnsi="Arial"/>
+                <w:sz w:val="22"/>
+                <w:szCs w:val="22"/>
+              </w:rPr>
+            </w:pPr>
+            <w:r>
+              <w:rPr>
+                <w:rFonts w:ascii="Arial" w:hAnsi="Arial"/>
+                <w:sz w:val="22"/>
+                <w:szCs w:val="22"/>
+              </w:rPr>
+            </w:r>
+          </w:p>
+        </w:tc>
+        <w:tc>
+          <w:tcPr>
+            <w:tcW w:w="2443" w:type="dxa"/>
+            <w:tcBorders>
+              <w:left w:val="single" w:sz="2" w:space="0" w:color="000000"/>
+              <w:bottom w:val="single" w:sz="2" w:space="0" w:color="000000"/>
+              <w:insideH w:val="single" w:sz="2" w:space="0" w:color="000000"/>
+            </w:tcBorders>
+            <w:shd w:fill="auto" w:val="clear"/>
+          </w:tcPr>
+          <w:p>
+            <w:pPr>
+              <w:pStyle w:val="Tabelleninhalt"/>
+              <w:spacing w:lineRule="auto" w:line="276"/>
               <w:rPr>
                 <w:rFonts w:ascii="Arial" w:hAnsi="Arial"/>
                 <w:sz w:val="22"/>
@@ -2008,13 +2192,14 @@
             <w:tcBorders>
               <w:left w:val="single" w:sz="2" w:space="0" w:color="000000"/>
               <w:bottom w:val="single" w:sz="2" w:space="0" w:color="000000"/>
-            </w:tcBorders>
-            <w:shd w:val="clear" w:color="auto" w:fill="auto"/>
-          </w:tcPr>
-          <w:p>
-            <w:pPr>
-              <w:pStyle w:val="Tabelleninhalt"/>
-              <w:spacing w:line="276" w:lineRule="auto"/>
+              <w:insideH w:val="single" w:sz="2" w:space="0" w:color="000000"/>
+            </w:tcBorders>
+            <w:shd w:fill="auto" w:val="clear"/>
+          </w:tcPr>
+          <w:p>
+            <w:pPr>
+              <w:pStyle w:val="Tabelleninhalt"/>
+              <w:spacing w:lineRule="auto" w:line="276"/>
               <w:rPr>
                 <w:rFonts w:ascii="Arial" w:hAnsi="Arial"/>
                 <w:sz w:val="22"/>
@@ -2033,72 +2218,100 @@
         </w:tc>
         <w:tc>
           <w:tcPr>
-            <w:tcW w:w="1186" w:type="dxa"/>
+            <w:tcW w:w="1184" w:type="dxa"/>
             <w:tcBorders>
               <w:left w:val="single" w:sz="2" w:space="0" w:color="000000"/>
               <w:bottom w:val="single" w:sz="2" w:space="0" w:color="000000"/>
               <w:right w:val="single" w:sz="2" w:space="0" w:color="000000"/>
-            </w:tcBorders>
-            <w:shd w:val="clear" w:color="auto" w:fill="auto"/>
-          </w:tcPr>
-          <w:p>
-            <w:pPr>
-              <w:pStyle w:val="Tabelleninhalt"/>
-              <w:spacing w:line="276" w:lineRule="auto"/>
-              <w:rPr>
-                <w:rFonts w:ascii="Arial" w:hAnsi="Arial"/>
-                <w:sz w:val="22"/>
-                <w:szCs w:val="22"/>
-              </w:rPr>
-            </w:pPr>
+              <w:insideH w:val="single" w:sz="2" w:space="0" w:color="000000"/>
+              <w:insideV w:val="single" w:sz="2" w:space="0" w:color="000000"/>
+            </w:tcBorders>
+            <w:shd w:fill="auto" w:val="clear"/>
+          </w:tcPr>
+          <w:p>
+            <w:pPr>
+              <w:pStyle w:val="Tabelleninhalt"/>
+              <w:spacing w:lineRule="auto" w:line="276"/>
+              <w:rPr>
+                <w:rFonts w:ascii="Arial" w:hAnsi="Arial"/>
+                <w:sz w:val="22"/>
+                <w:szCs w:val="22"/>
+              </w:rPr>
+            </w:pPr>
+            <w:r>
+              <w:rPr>
+                <w:rFonts w:ascii="Arial" w:hAnsi="Arial"/>
+                <w:sz w:val="22"/>
+                <w:szCs w:val="22"/>
+              </w:rPr>
+            </w:r>
           </w:p>
         </w:tc>
       </w:tr>
     </w:tbl>
     <w:p>
       <w:pPr>
-        <w:spacing w:line="276" w:lineRule="auto"/>
+        <w:pStyle w:val="Normal"/>
+        <w:spacing w:lineRule="auto" w:line="276"/>
         <w:rPr>
           <w:rFonts w:ascii="Arial" w:hAnsi="Arial"/>
           <w:sz w:val="22"/>
           <w:szCs w:val="22"/>
         </w:rPr>
       </w:pPr>
+      <w:r>
+        <w:rPr>
+          <w:rFonts w:ascii="Arial" w:hAnsi="Arial"/>
+          <w:sz w:val="22"/>
+          <w:szCs w:val="22"/>
+        </w:rPr>
+      </w:r>
     </w:p>
     <w:tbl>
       <w:tblPr>
         <w:tblW w:w="9638" w:type="dxa"/>
+        <w:jc w:val="left"/>
+        <w:tblInd w:w="0" w:type="dxa"/>
+        <w:tblBorders>
+          <w:top w:val="single" w:sz="2" w:space="0" w:color="000000"/>
+          <w:left w:val="single" w:sz="2" w:space="0" w:color="000000"/>
+          <w:bottom w:val="single" w:sz="2" w:space="0" w:color="000000"/>
+          <w:insideH w:val="single" w:sz="2" w:space="0" w:color="000000"/>
+        </w:tblBorders>
         <w:tblCellMar>
           <w:top w:w="55" w:type="dxa"/>
-          <w:left w:w="55" w:type="dxa"/>
+          <w:left w:w="52" w:type="dxa"/>
           <w:bottom w:w="55" w:type="dxa"/>
           <w:right w:w="55" w:type="dxa"/>
         </w:tblCellMar>
-        <w:tblLook w:val="04A0" w:firstRow="1" w:lastRow="0" w:firstColumn="1" w:lastColumn="0" w:noHBand="0" w:noVBand="1"/>
+        <w:tblLook w:firstRow="1" w:noVBand="1" w:lastRow="0" w:firstColumn="1" w:lastColumn="0" w:noHBand="0" w:val="04a0"/>
       </w:tblPr>
       <w:tblGrid>
         <w:gridCol w:w="2410"/>
         <w:gridCol w:w="2410"/>
-        <w:gridCol w:w="2410"/>
-        <w:gridCol w:w="2408"/>
+        <w:gridCol w:w="2411"/>
+        <w:gridCol w:w="2406"/>
       </w:tblGrid>
       <w:tr>
-        <w:tc>
-          <w:tcPr>
-            <w:tcW w:w="2409" w:type="dxa"/>
+        <w:trPr/>
+        <w:tc>
+          <w:tcPr>
+            <w:tcW w:w="2410" w:type="dxa"/>
             <w:tcBorders>
               <w:top w:val="single" w:sz="2" w:space="0" w:color="000000"/>
               <w:left w:val="single" w:sz="2" w:space="0" w:color="000000"/>
               <w:bottom w:val="single" w:sz="2" w:space="0" w:color="000000"/>
-            </w:tcBorders>
-            <w:shd w:val="clear" w:color="auto" w:fill="auto"/>
-          </w:tcPr>
-          <w:p>
-            <w:pPr>
-              <w:pStyle w:val="Tabelleninhalt"/>
-              <w:spacing w:line="276" w:lineRule="auto"/>
-              <w:rPr>
-                <w:rFonts w:ascii="Arial" w:hAnsi="Arial"/>
+              <w:insideH w:val="single" w:sz="2" w:space="0" w:color="000000"/>
+            </w:tcBorders>
+            <w:shd w:fill="auto" w:val="clear"/>
+          </w:tcPr>
+          <w:p>
+            <w:pPr>
+              <w:pStyle w:val="Tabelleninhalt"/>
+              <w:spacing w:lineRule="auto" w:line="276"/>
+              <w:rPr>
+                <w:rFonts w:ascii="Arial" w:hAnsi="Arial"/>
+                <w:b/>
                 <w:b/>
                 <w:bCs/>
                 <w:sz w:val="22"/>
@@ -2124,13 +2337,14 @@
               <w:top w:val="single" w:sz="2" w:space="0" w:color="000000"/>
               <w:left w:val="single" w:sz="2" w:space="0" w:color="000000"/>
               <w:bottom w:val="single" w:sz="2" w:space="0" w:color="000000"/>
-            </w:tcBorders>
-            <w:shd w:val="clear" w:color="auto" w:fill="auto"/>
-          </w:tcPr>
-          <w:p>
-            <w:pPr>
-              <w:pStyle w:val="Tabelleninhalt"/>
-              <w:spacing w:line="276" w:lineRule="auto"/>
+              <w:insideH w:val="single" w:sz="2" w:space="0" w:color="000000"/>
+            </w:tcBorders>
+            <w:shd w:fill="auto" w:val="clear"/>
+          </w:tcPr>
+          <w:p>
+            <w:pPr>
+              <w:pStyle w:val="Tabelleninhalt"/>
+              <w:spacing w:lineRule="auto" w:line="276"/>
               <w:rPr>
                 <w:rFonts w:ascii="Arial" w:hAnsi="Arial"/>
                 <w:sz w:val="22"/>
@@ -2149,20 +2363,22 @@
         </w:tc>
         <w:tc>
           <w:tcPr>
-            <w:tcW w:w="2410" w:type="dxa"/>
+            <w:tcW w:w="2411" w:type="dxa"/>
             <w:tcBorders>
               <w:top w:val="single" w:sz="2" w:space="0" w:color="000000"/>
               <w:left w:val="single" w:sz="2" w:space="0" w:color="000000"/>
               <w:bottom w:val="single" w:sz="2" w:space="0" w:color="000000"/>
-            </w:tcBorders>
-            <w:shd w:val="clear" w:color="auto" w:fill="auto"/>
-          </w:tcPr>
-          <w:p>
-            <w:pPr>
-              <w:pStyle w:val="Tabelleninhalt"/>
-              <w:spacing w:line="276" w:lineRule="auto"/>
-              <w:rPr>
-                <w:rFonts w:ascii="Arial" w:hAnsi="Arial"/>
+              <w:insideH w:val="single" w:sz="2" w:space="0" w:color="000000"/>
+            </w:tcBorders>
+            <w:shd w:fill="auto" w:val="clear"/>
+          </w:tcPr>
+          <w:p>
+            <w:pPr>
+              <w:pStyle w:val="Tabelleninhalt"/>
+              <w:spacing w:lineRule="auto" w:line="276"/>
+              <w:rPr>
+                <w:rFonts w:ascii="Arial" w:hAnsi="Arial"/>
+                <w:b/>
                 <w:b/>
                 <w:bCs/>
                 <w:sz w:val="22"/>
@@ -2183,19 +2399,21 @@
         </w:tc>
         <w:tc>
           <w:tcPr>
-            <w:tcW w:w="2408" w:type="dxa"/>
+            <w:tcW w:w="2406" w:type="dxa"/>
             <w:tcBorders>
               <w:top w:val="single" w:sz="2" w:space="0" w:color="000000"/>
               <w:left w:val="single" w:sz="2" w:space="0" w:color="000000"/>
               <w:bottom w:val="single" w:sz="2" w:space="0" w:color="000000"/>
               <w:right w:val="single" w:sz="2" w:space="0" w:color="000000"/>
-            </w:tcBorders>
-            <w:shd w:val="clear" w:color="auto" w:fill="auto"/>
-          </w:tcPr>
-          <w:p>
-            <w:pPr>
-              <w:pStyle w:val="Tabelleninhalt"/>
-              <w:spacing w:line="276" w:lineRule="auto"/>
+              <w:insideH w:val="single" w:sz="2" w:space="0" w:color="000000"/>
+              <w:insideV w:val="single" w:sz="2" w:space="0" w:color="000000"/>
+            </w:tcBorders>
+            <w:shd w:fill="auto" w:val="clear"/>
+          </w:tcPr>
+          <w:p>
+            <w:pPr>
+              <w:pStyle w:val="Tabelleninhalt"/>
+              <w:spacing w:lineRule="auto" w:line="276"/>
               <w:rPr>
                 <w:rFonts w:ascii="Arial" w:hAnsi="Arial"/>
                 <w:sz w:val="22"/>
@@ -2216,309 +2434,370 @@
     </w:tbl>
     <w:p>
       <w:pPr>
-        <w:spacing w:line="276" w:lineRule="auto"/>
+        <w:pStyle w:val="Normal"/>
+        <w:spacing w:lineRule="auto" w:line="276"/>
         <w:rPr>
           <w:rFonts w:ascii="Arial" w:hAnsi="Arial"/>
           <w:sz w:val="22"/>
           <w:szCs w:val="22"/>
         </w:rPr>
       </w:pPr>
-    </w:p>
-    <w:tbl>
-      <w:tblPr>
-        <w:tblW w:w="9638" w:type="dxa"/>
-        <w:tblCellMar>
-          <w:top w:w="55" w:type="dxa"/>
-          <w:left w:w="55" w:type="dxa"/>
-          <w:bottom w:w="55" w:type="dxa"/>
-          <w:right w:w="55" w:type="dxa"/>
-        </w:tblCellMar>
-        <w:tblLook w:val="04A0" w:firstRow="1" w:lastRow="0" w:firstColumn="1" w:lastColumn="0" w:noHBand="0" w:noVBand="1"/>
-      </w:tblPr>
-      <w:tblGrid>
-        <w:gridCol w:w="1603"/>
-        <w:gridCol w:w="3278"/>
-        <w:gridCol w:w="2147"/>
-        <w:gridCol w:w="2610"/>
-      </w:tblGrid>
-      <w:tr>
-        <w:tc>
-          <w:tcPr>
-            <w:tcW w:w="1469" w:type="dxa"/>
-            <w:tcBorders>
-              <w:top w:val="single" w:sz="2" w:space="0" w:color="000000"/>
-              <w:left w:val="single" w:sz="2" w:space="0" w:color="000000"/>
-              <w:bottom w:val="single" w:sz="2" w:space="0" w:color="000000"/>
-            </w:tcBorders>
-            <w:shd w:val="clear" w:color="auto" w:fill="auto"/>
-          </w:tcPr>
-          <w:p>
-            <w:pPr>
-              <w:pStyle w:val="Tabelleninhalt"/>
-              <w:spacing w:line="276" w:lineRule="auto"/>
-              <w:rPr>
-                <w:rFonts w:ascii="Arial" w:hAnsi="Arial"/>
-                <w:b/>
-                <w:bCs/>
-                <w:sz w:val="22"/>
-                <w:szCs w:val="22"/>
-              </w:rPr>
-            </w:pPr>
-            <w:r>
-              <w:rPr>
-                <w:rFonts w:ascii="Arial" w:hAnsi="Arial"/>
-                <w:b/>
-                <w:bCs/>
-                <w:sz w:val="22"/>
-                <w:szCs w:val="22"/>
-              </w:rPr>
-              <w:t>Unterschrift (Projektleiter):</w:t>
-            </w:r>
-          </w:p>
-        </w:tc>
-        <w:tc>
-          <w:tcPr>
-            <w:tcW w:w="3350" w:type="dxa"/>
-            <w:tcBorders>
-              <w:top w:val="single" w:sz="2" w:space="0" w:color="000000"/>
-              <w:left w:val="single" w:sz="2" w:space="0" w:color="000000"/>
-              <w:bottom w:val="single" w:sz="2" w:space="0" w:color="000000"/>
-            </w:tcBorders>
-            <w:shd w:val="clear" w:color="auto" w:fill="auto"/>
-          </w:tcPr>
-          <w:p>
-            <w:pPr>
-              <w:pStyle w:val="Tabelleninhalt"/>
-              <w:spacing w:line="276" w:lineRule="auto"/>
-              <w:rPr>
-                <w:rFonts w:ascii="Arial" w:hAnsi="Arial"/>
-                <w:sz w:val="22"/>
-                <w:szCs w:val="22"/>
-              </w:rPr>
-            </w:pPr>
-          </w:p>
-        </w:tc>
-        <w:tc>
-          <w:tcPr>
-            <w:tcW w:w="2151" w:type="dxa"/>
-            <w:tcBorders>
-              <w:top w:val="single" w:sz="2" w:space="0" w:color="000000"/>
-              <w:left w:val="single" w:sz="2" w:space="0" w:color="000000"/>
-              <w:bottom w:val="single" w:sz="2" w:space="0" w:color="000000"/>
-            </w:tcBorders>
-            <w:shd w:val="clear" w:color="auto" w:fill="auto"/>
-          </w:tcPr>
-          <w:p>
-            <w:pPr>
-              <w:pStyle w:val="Tabelleninhalt"/>
-              <w:spacing w:line="276" w:lineRule="auto"/>
-              <w:rPr>
-                <w:rFonts w:ascii="Arial" w:hAnsi="Arial"/>
-                <w:b/>
-                <w:bCs/>
-                <w:sz w:val="22"/>
-                <w:szCs w:val="22"/>
-              </w:rPr>
-            </w:pPr>
-            <w:r>
-              <w:rPr>
-                <w:rFonts w:ascii="Arial" w:hAnsi="Arial"/>
-                <w:b/>
-                <w:bCs/>
-                <w:sz w:val="22"/>
-                <w:szCs w:val="22"/>
-              </w:rPr>
-              <w:t xml:space="preserve">Unterschrift </w:t>
-            </w:r>
-          </w:p>
-          <w:p>
-            <w:pPr>
-              <w:pStyle w:val="Tabelleninhalt"/>
-              <w:spacing w:line="276" w:lineRule="auto"/>
-              <w:rPr>
-                <w:rFonts w:ascii="Arial" w:hAnsi="Arial"/>
-                <w:b/>
-                <w:bCs/>
-                <w:sz w:val="22"/>
-                <w:szCs w:val="22"/>
-              </w:rPr>
-            </w:pPr>
-            <w:r>
-              <w:rPr>
-                <w:rFonts w:ascii="Arial" w:hAnsi="Arial"/>
-                <w:b/>
-                <w:bCs/>
-                <w:sz w:val="22"/>
-                <w:szCs w:val="22"/>
-              </w:rPr>
-              <w:t xml:space="preserve">(AP-Verantwortlicher): </w:t>
-            </w:r>
-          </w:p>
-        </w:tc>
-        <w:tc>
-          <w:tcPr>
-            <w:tcW w:w="2667" w:type="dxa"/>
-            <w:tcBorders>
-              <w:top w:val="single" w:sz="2" w:space="0" w:color="000000"/>
-              <w:left w:val="single" w:sz="2" w:space="0" w:color="000000"/>
-              <w:bottom w:val="single" w:sz="2" w:space="0" w:color="000000"/>
-              <w:right w:val="single" w:sz="2" w:space="0" w:color="000000"/>
-            </w:tcBorders>
-            <w:shd w:val="clear" w:color="auto" w:fill="auto"/>
-          </w:tcPr>
-          <w:p>
-            <w:pPr>
-              <w:pStyle w:val="Tabelleninhalt"/>
-              <w:spacing w:line="276" w:lineRule="auto"/>
-              <w:rPr>
-                <w:rFonts w:ascii="Arial" w:hAnsi="Arial"/>
-                <w:sz w:val="22"/>
-                <w:szCs w:val="22"/>
-              </w:rPr>
-            </w:pPr>
-          </w:p>
-        </w:tc>
-      </w:tr>
-      <w:tr>
-        <w:tc>
-          <w:tcPr>
-            <w:tcW w:w="1469" w:type="dxa"/>
-            <w:tcBorders>
-              <w:left w:val="single" w:sz="2" w:space="0" w:color="000000"/>
-              <w:bottom w:val="single" w:sz="2" w:space="0" w:color="000000"/>
-            </w:tcBorders>
-            <w:shd w:val="clear" w:color="auto" w:fill="auto"/>
-          </w:tcPr>
-          <w:p>
-            <w:pPr>
-              <w:pStyle w:val="Tabelleninhalt"/>
-              <w:spacing w:line="276" w:lineRule="auto"/>
-              <w:rPr>
-                <w:rFonts w:ascii="Arial" w:hAnsi="Arial"/>
-                <w:b/>
-                <w:bCs/>
-                <w:sz w:val="22"/>
-                <w:szCs w:val="22"/>
-              </w:rPr>
-            </w:pPr>
-            <w:r>
-              <w:rPr>
-                <w:rFonts w:ascii="Arial" w:hAnsi="Arial"/>
-                <w:b/>
-                <w:bCs/>
-                <w:sz w:val="22"/>
-                <w:szCs w:val="22"/>
-              </w:rPr>
-              <w:t>Datum:</w:t>
-            </w:r>
-          </w:p>
-        </w:tc>
-        <w:tc>
-          <w:tcPr>
-            <w:tcW w:w="3350" w:type="dxa"/>
-            <w:tcBorders>
-              <w:left w:val="single" w:sz="2" w:space="0" w:color="000000"/>
-              <w:bottom w:val="single" w:sz="2" w:space="0" w:color="000000"/>
-            </w:tcBorders>
-            <w:shd w:val="clear" w:color="auto" w:fill="auto"/>
-          </w:tcPr>
-          <w:p>
-            <w:pPr>
-              <w:pStyle w:val="Tabelleninhalt"/>
-              <w:spacing w:line="276" w:lineRule="auto"/>
-              <w:rPr>
-                <w:rFonts w:ascii="Arial" w:hAnsi="Arial"/>
-                <w:sz w:val="22"/>
-                <w:szCs w:val="22"/>
-              </w:rPr>
-            </w:pPr>
-          </w:p>
-        </w:tc>
-        <w:tc>
-          <w:tcPr>
-            <w:tcW w:w="2151" w:type="dxa"/>
-            <w:tcBorders>
-              <w:left w:val="single" w:sz="2" w:space="0" w:color="000000"/>
-              <w:bottom w:val="single" w:sz="2" w:space="0" w:color="000000"/>
-            </w:tcBorders>
-            <w:shd w:val="clear" w:color="auto" w:fill="auto"/>
-          </w:tcPr>
-          <w:p>
-            <w:pPr>
-              <w:pStyle w:val="Tabelleninhalt"/>
-              <w:spacing w:line="276" w:lineRule="auto"/>
-              <w:rPr>
-                <w:rFonts w:ascii="Arial" w:hAnsi="Arial"/>
-                <w:b/>
-                <w:bCs/>
-                <w:sz w:val="22"/>
-                <w:szCs w:val="22"/>
-              </w:rPr>
-            </w:pPr>
-            <w:r>
-              <w:rPr>
-                <w:rFonts w:ascii="Arial" w:hAnsi="Arial"/>
-                <w:b/>
-                <w:bCs/>
-                <w:sz w:val="22"/>
-                <w:szCs w:val="22"/>
-              </w:rPr>
-              <w:t>Datum:</w:t>
-            </w:r>
-          </w:p>
-        </w:tc>
-        <w:tc>
-          <w:tcPr>
-            <w:tcW w:w="2667" w:type="dxa"/>
-            <w:tcBorders>
-              <w:left w:val="single" w:sz="2" w:space="0" w:color="000000"/>
-              <w:bottom w:val="single" w:sz="2" w:space="0" w:color="000000"/>
-              <w:right w:val="single" w:sz="2" w:space="0" w:color="000000"/>
-            </w:tcBorders>
-            <w:shd w:val="clear" w:color="auto" w:fill="auto"/>
-          </w:tcPr>
-          <w:p>
-            <w:pPr>
-              <w:pStyle w:val="Tabelleninhalt"/>
-              <w:spacing w:line="276" w:lineRule="auto"/>
-              <w:rPr>
-                <w:rFonts w:ascii="Arial" w:hAnsi="Arial"/>
-                <w:sz w:val="22"/>
-                <w:szCs w:val="22"/>
-              </w:rPr>
-            </w:pPr>
-          </w:p>
-        </w:tc>
-      </w:tr>
-    </w:tbl>
-    <w:p>
-      <w:pPr>
-        <w:spacing w:line="276" w:lineRule="auto"/>
+      <w:r>
         <w:rPr>
           <w:rFonts w:ascii="Arial" w:hAnsi="Arial"/>
           <w:sz w:val="22"/>
           <w:szCs w:val="22"/>
         </w:rPr>
+      </w:r>
+    </w:p>
+    <w:tbl>
+      <w:tblPr>
+        <w:tblW w:w="9638" w:type="dxa"/>
+        <w:jc w:val="left"/>
+        <w:tblInd w:w="0" w:type="dxa"/>
+        <w:tblBorders>
+          <w:top w:val="single" w:sz="2" w:space="0" w:color="000000"/>
+          <w:left w:val="single" w:sz="2" w:space="0" w:color="000000"/>
+          <w:bottom w:val="single" w:sz="2" w:space="0" w:color="000000"/>
+          <w:insideH w:val="single" w:sz="2" w:space="0" w:color="000000"/>
+        </w:tblBorders>
+        <w:tblCellMar>
+          <w:top w:w="55" w:type="dxa"/>
+          <w:left w:w="52" w:type="dxa"/>
+          <w:bottom w:w="55" w:type="dxa"/>
+          <w:right w:w="55" w:type="dxa"/>
+        </w:tblCellMar>
+        <w:tblLook w:firstRow="1" w:noVBand="1" w:lastRow="0" w:firstColumn="1" w:lastColumn="0" w:noHBand="0" w:val="04a0"/>
+      </w:tblPr>
+      <w:tblGrid>
+        <w:gridCol w:w="1602"/>
+        <w:gridCol w:w="3278"/>
+        <w:gridCol w:w="2148"/>
+        <w:gridCol w:w="2609"/>
+      </w:tblGrid>
+      <w:tr>
+        <w:trPr/>
+        <w:tc>
+          <w:tcPr>
+            <w:tcW w:w="1602" w:type="dxa"/>
+            <w:tcBorders>
+              <w:top w:val="single" w:sz="2" w:space="0" w:color="000000"/>
+              <w:left w:val="single" w:sz="2" w:space="0" w:color="000000"/>
+              <w:bottom w:val="single" w:sz="2" w:space="0" w:color="000000"/>
+              <w:insideH w:val="single" w:sz="2" w:space="0" w:color="000000"/>
+            </w:tcBorders>
+            <w:shd w:fill="auto" w:val="clear"/>
+          </w:tcPr>
+          <w:p>
+            <w:pPr>
+              <w:pStyle w:val="Tabelleninhalt"/>
+              <w:spacing w:lineRule="auto" w:line="276"/>
+              <w:rPr>
+                <w:rFonts w:ascii="Arial" w:hAnsi="Arial"/>
+                <w:b/>
+                <w:b/>
+                <w:bCs/>
+                <w:sz w:val="22"/>
+                <w:szCs w:val="22"/>
+              </w:rPr>
+            </w:pPr>
+            <w:r>
+              <w:rPr>
+                <w:rFonts w:ascii="Arial" w:hAnsi="Arial"/>
+                <w:b/>
+                <w:bCs/>
+                <w:sz w:val="22"/>
+                <w:szCs w:val="22"/>
+              </w:rPr>
+              <w:t>Unterschrift (Projektleiter):</w:t>
+            </w:r>
+          </w:p>
+        </w:tc>
+        <w:tc>
+          <w:tcPr>
+            <w:tcW w:w="3278" w:type="dxa"/>
+            <w:tcBorders>
+              <w:top w:val="single" w:sz="2" w:space="0" w:color="000000"/>
+              <w:left w:val="single" w:sz="2" w:space="0" w:color="000000"/>
+              <w:bottom w:val="single" w:sz="2" w:space="0" w:color="000000"/>
+              <w:insideH w:val="single" w:sz="2" w:space="0" w:color="000000"/>
+            </w:tcBorders>
+            <w:shd w:fill="auto" w:val="clear"/>
+          </w:tcPr>
+          <w:p>
+            <w:pPr>
+              <w:pStyle w:val="Tabelleninhalt"/>
+              <w:spacing w:lineRule="auto" w:line="276"/>
+              <w:rPr>
+                <w:rFonts w:ascii="Arial" w:hAnsi="Arial"/>
+                <w:sz w:val="22"/>
+                <w:szCs w:val="22"/>
+              </w:rPr>
+            </w:pPr>
+            <w:r>
+              <w:rPr>
+                <w:rFonts w:ascii="Arial" w:hAnsi="Arial"/>
+                <w:sz w:val="22"/>
+                <w:szCs w:val="22"/>
+              </w:rPr>
+            </w:r>
+          </w:p>
+        </w:tc>
+        <w:tc>
+          <w:tcPr>
+            <w:tcW w:w="2148" w:type="dxa"/>
+            <w:tcBorders>
+              <w:top w:val="single" w:sz="2" w:space="0" w:color="000000"/>
+              <w:left w:val="single" w:sz="2" w:space="0" w:color="000000"/>
+              <w:bottom w:val="single" w:sz="2" w:space="0" w:color="000000"/>
+              <w:insideH w:val="single" w:sz="2" w:space="0" w:color="000000"/>
+            </w:tcBorders>
+            <w:shd w:fill="auto" w:val="clear"/>
+          </w:tcPr>
+          <w:p>
+            <w:pPr>
+              <w:pStyle w:val="Tabelleninhalt"/>
+              <w:spacing w:lineRule="auto" w:line="276"/>
+              <w:rPr>
+                <w:rFonts w:ascii="Arial" w:hAnsi="Arial"/>
+                <w:b/>
+                <w:b/>
+                <w:bCs/>
+                <w:sz w:val="22"/>
+                <w:szCs w:val="22"/>
+              </w:rPr>
+            </w:pPr>
+            <w:r>
+              <w:rPr>
+                <w:rFonts w:ascii="Arial" w:hAnsi="Arial"/>
+                <w:b/>
+                <w:bCs/>
+                <w:sz w:val="22"/>
+                <w:szCs w:val="22"/>
+              </w:rPr>
+              <w:t xml:space="preserve">Unterschrift </w:t>
+            </w:r>
+          </w:p>
+          <w:p>
+            <w:pPr>
+              <w:pStyle w:val="Tabelleninhalt"/>
+              <w:spacing w:lineRule="auto" w:line="276"/>
+              <w:rPr>
+                <w:rFonts w:ascii="Arial" w:hAnsi="Arial"/>
+                <w:b/>
+                <w:b/>
+                <w:bCs/>
+                <w:sz w:val="22"/>
+                <w:szCs w:val="22"/>
+              </w:rPr>
+            </w:pPr>
+            <w:r>
+              <w:rPr>
+                <w:rFonts w:ascii="Arial" w:hAnsi="Arial"/>
+                <w:b/>
+                <w:bCs/>
+                <w:sz w:val="22"/>
+                <w:szCs w:val="22"/>
+              </w:rPr>
+              <w:t xml:space="preserve">(AP-Verantwortlicher): </w:t>
+            </w:r>
+          </w:p>
+        </w:tc>
+        <w:tc>
+          <w:tcPr>
+            <w:tcW w:w="2609" w:type="dxa"/>
+            <w:tcBorders>
+              <w:top w:val="single" w:sz="2" w:space="0" w:color="000000"/>
+              <w:left w:val="single" w:sz="2" w:space="0" w:color="000000"/>
+              <w:bottom w:val="single" w:sz="2" w:space="0" w:color="000000"/>
+              <w:right w:val="single" w:sz="2" w:space="0" w:color="000000"/>
+              <w:insideH w:val="single" w:sz="2" w:space="0" w:color="000000"/>
+              <w:insideV w:val="single" w:sz="2" w:space="0" w:color="000000"/>
+            </w:tcBorders>
+            <w:shd w:fill="auto" w:val="clear"/>
+          </w:tcPr>
+          <w:p>
+            <w:pPr>
+              <w:pStyle w:val="Tabelleninhalt"/>
+              <w:spacing w:lineRule="auto" w:line="276"/>
+              <w:rPr>
+                <w:rFonts w:ascii="Arial" w:hAnsi="Arial"/>
+                <w:sz w:val="22"/>
+                <w:szCs w:val="22"/>
+              </w:rPr>
+            </w:pPr>
+            <w:r>
+              <w:rPr>
+                <w:rFonts w:ascii="Arial" w:hAnsi="Arial"/>
+                <w:sz w:val="22"/>
+                <w:szCs w:val="22"/>
+              </w:rPr>
+            </w:r>
+          </w:p>
+        </w:tc>
+      </w:tr>
+      <w:tr>
+        <w:trPr/>
+        <w:tc>
+          <w:tcPr>
+            <w:tcW w:w="1602" w:type="dxa"/>
+            <w:tcBorders>
+              <w:left w:val="single" w:sz="2" w:space="0" w:color="000000"/>
+              <w:bottom w:val="single" w:sz="2" w:space="0" w:color="000000"/>
+              <w:insideH w:val="single" w:sz="2" w:space="0" w:color="000000"/>
+            </w:tcBorders>
+            <w:shd w:fill="auto" w:val="clear"/>
+          </w:tcPr>
+          <w:p>
+            <w:pPr>
+              <w:pStyle w:val="Tabelleninhalt"/>
+              <w:spacing w:lineRule="auto" w:line="276"/>
+              <w:rPr>
+                <w:rFonts w:ascii="Arial" w:hAnsi="Arial"/>
+                <w:b/>
+                <w:b/>
+                <w:bCs/>
+                <w:sz w:val="22"/>
+                <w:szCs w:val="22"/>
+              </w:rPr>
+            </w:pPr>
+            <w:r>
+              <w:rPr>
+                <w:rFonts w:ascii="Arial" w:hAnsi="Arial"/>
+                <w:b/>
+                <w:bCs/>
+                <w:sz w:val="22"/>
+                <w:szCs w:val="22"/>
+              </w:rPr>
+              <w:t>Datum:</w:t>
+            </w:r>
+          </w:p>
+        </w:tc>
+        <w:tc>
+          <w:tcPr>
+            <w:tcW w:w="3278" w:type="dxa"/>
+            <w:tcBorders>
+              <w:left w:val="single" w:sz="2" w:space="0" w:color="000000"/>
+              <w:bottom w:val="single" w:sz="2" w:space="0" w:color="000000"/>
+              <w:insideH w:val="single" w:sz="2" w:space="0" w:color="000000"/>
+            </w:tcBorders>
+            <w:shd w:fill="auto" w:val="clear"/>
+          </w:tcPr>
+          <w:p>
+            <w:pPr>
+              <w:pStyle w:val="Tabelleninhalt"/>
+              <w:spacing w:lineRule="auto" w:line="276"/>
+              <w:rPr>
+                <w:rFonts w:ascii="Arial" w:hAnsi="Arial"/>
+                <w:sz w:val="22"/>
+                <w:szCs w:val="22"/>
+              </w:rPr>
+            </w:pPr>
+            <w:r>
+              <w:rPr>
+                <w:rFonts w:ascii="Arial" w:hAnsi="Arial"/>
+                <w:sz w:val="22"/>
+                <w:szCs w:val="22"/>
+              </w:rPr>
+            </w:r>
+          </w:p>
+        </w:tc>
+        <w:tc>
+          <w:tcPr>
+            <w:tcW w:w="2148" w:type="dxa"/>
+            <w:tcBorders>
+              <w:left w:val="single" w:sz="2" w:space="0" w:color="000000"/>
+              <w:bottom w:val="single" w:sz="2" w:space="0" w:color="000000"/>
+              <w:insideH w:val="single" w:sz="2" w:space="0" w:color="000000"/>
+            </w:tcBorders>
+            <w:shd w:fill="auto" w:val="clear"/>
+          </w:tcPr>
+          <w:p>
+            <w:pPr>
+              <w:pStyle w:val="Tabelleninhalt"/>
+              <w:spacing w:lineRule="auto" w:line="276"/>
+              <w:rPr>
+                <w:rFonts w:ascii="Arial" w:hAnsi="Arial"/>
+                <w:b/>
+                <w:b/>
+                <w:bCs/>
+                <w:sz w:val="22"/>
+                <w:szCs w:val="22"/>
+              </w:rPr>
+            </w:pPr>
+            <w:r>
+              <w:rPr>
+                <w:rFonts w:ascii="Arial" w:hAnsi="Arial"/>
+                <w:b/>
+                <w:bCs/>
+                <w:sz w:val="22"/>
+                <w:szCs w:val="22"/>
+              </w:rPr>
+              <w:t>Datum:</w:t>
+            </w:r>
+          </w:p>
+        </w:tc>
+        <w:tc>
+          <w:tcPr>
+            <w:tcW w:w="2609" w:type="dxa"/>
+            <w:tcBorders>
+              <w:left w:val="single" w:sz="2" w:space="0" w:color="000000"/>
+              <w:bottom w:val="single" w:sz="2" w:space="0" w:color="000000"/>
+              <w:right w:val="single" w:sz="2" w:space="0" w:color="000000"/>
+              <w:insideH w:val="single" w:sz="2" w:space="0" w:color="000000"/>
+              <w:insideV w:val="single" w:sz="2" w:space="0" w:color="000000"/>
+            </w:tcBorders>
+            <w:shd w:fill="auto" w:val="clear"/>
+          </w:tcPr>
+          <w:p>
+            <w:pPr>
+              <w:pStyle w:val="Tabelleninhalt"/>
+              <w:spacing w:lineRule="auto" w:line="276"/>
+              <w:rPr>
+                <w:rFonts w:ascii="Arial" w:hAnsi="Arial"/>
+                <w:sz w:val="22"/>
+                <w:szCs w:val="22"/>
+              </w:rPr>
+            </w:pPr>
+            <w:r>
+              <w:rPr>
+                <w:rFonts w:ascii="Arial" w:hAnsi="Arial"/>
+                <w:sz w:val="22"/>
+                <w:szCs w:val="22"/>
+              </w:rPr>
+            </w:r>
+          </w:p>
+        </w:tc>
+      </w:tr>
+    </w:tbl>
+    <w:p>
+      <w:pPr>
+        <w:pStyle w:val="Normal"/>
+        <w:spacing w:lineRule="auto" w:line="276"/>
+        <w:rPr/>
       </w:pPr>
+      <w:r>
+        <w:rPr/>
+      </w:r>
     </w:p>
     <w:sectPr>
+      <w:type w:val="nextPage"/>
       <w:pgSz w:w="11906" w:h="16838"/>
-      <w:pgMar w:top="1134" w:right="1134" w:bottom="1134" w:left="1134" w:header="0" w:footer="0" w:gutter="0"/>
-      <w:cols w:space="720"/>
-      <w:formProt w:val="0"/>
-      <w:docGrid w:linePitch="100"/>
+      <w:pgMar w:left="1134" w:right="1134" w:header="0" w:top="1134" w:footer="0" w:bottom="1134" w:gutter="0"/>
+      <w:pgNumType w:fmt="decimal"/>
+      <w:formProt w:val="false"/>
+      <w:textDirection w:val="lrTb"/>
+      <w:docGrid w:type="default" w:linePitch="100" w:charSpace="0"/>
     </w:sectPr>
   </w:body>
 </w:document>
 </file>
 
 <file path=word/numbering.xml><?xml version="1.0" encoding="utf-8"?>
-<w:numbering xmlns:wpc="http://schemas.microsoft.com/office/word/2010/wordprocessingCanvas" xmlns:cx="http://schemas.microsoft.com/office/drawing/2014/chartex" xmlns:cx1="http://schemas.microsoft.com/office/drawing/2015/9/8/chartex" xmlns:cx2="http://schemas.microsoft.com/office/drawing/2015/10/21/chartex" xmlns:cx3="http://schemas.microsoft.com/office/drawing/2016/5/9/chartex" xmlns:cx4="http://schemas.microsoft.com/office/drawing/2016/5/10/chartex" xmlns:cx5="http://schemas.microsoft.com/office/drawing/2016/5/11/chartex" xmlns:cx6="http://schemas.microsoft.com/office/drawing/2016/5/12/chartex" xmlns:cx7="http://schemas.microsoft.com/office/drawing/2016/5/13/chartex" xmlns:cx8="http://schemas.microsoft.com/office/drawing/2016/5/14/chartex" xmlns:mc="http://schemas.openxmlformats.org/markup-compatibility/2006" xmlns:aink="http://schemas.microsoft.com/office/drawing/2016/ink" xmlns:am3d="http://schemas.microsoft.com/office/drawing/2017/model3d" xmlns:o="urn:schemas-microsoft-com:office:office" xmlns:r="http://schemas.openxmlformats.org/officeDocument/2006/relationships" xmlns:m="http://schemas.openxmlformats.org/officeDocument/2006/math" xmlns:v="urn:schemas-microsoft-com:vml" xmlns:wp14="http://schemas.microsoft.com/office/word/2010/wordprocessingDrawing" xmlns:wp="http://schemas.openxmlformats.org/drawingml/2006/wordprocessingDrawing" xmlns:w10="urn:schemas-microsoft-com:office:word" xmlns:w="http://schemas.openxmlformats.org/wordprocessingml/2006/main" xmlns:w14="http://schemas.microsoft.com/office/word/2010/wordml" xmlns:w15="http://schemas.microsoft.com/office/word/2012/wordml" xmlns:w16cid="http://schemas.microsoft.com/office/word/2016/wordml/cid" xmlns:w16se="http://schemas.microsoft.com/office/word/2015/wordml/symex" xmlns:wpg="http://schemas.microsoft.com/office/word/2010/wordprocessingGroup" xmlns:wpi="http://schemas.microsoft.com/office/word/2010/wordprocessingInk" xmlns:wne="http://schemas.microsoft.com/office/word/2006/wordml" xmlns:wps="http://schemas.microsoft.com/office/word/2010/wordprocessingShape" mc:Ignorable="w14 w15 w16se w16cid wp14">
-  <w:abstractNum w:abstractNumId="0" w15:restartNumberingAfterBreak="0">
-    <w:nsid w:val="075D1B78"/>
-    <w:multiLevelType w:val="hybridMultilevel"/>
-    <w:tmpl w:val="283286F0"/>
-    <w:lvl w:ilvl="0" w:tplc="AED247BA">
+<w:numbering xmlns:w="http://schemas.openxmlformats.org/wordprocessingml/2006/main" xmlns:o="urn:schemas-microsoft-com:office:office" xmlns:r="http://schemas.openxmlformats.org/officeDocument/2006/relationships" xmlns:v="urn:schemas-microsoft-com:vml">
+  <w:abstractNum w:abstractNumId="1">
+    <w:lvl w:ilvl="0">
+      <w:start w:val="1"/>
       <w:numFmt w:val="bullet"/>
       <w:lvlText w:val="-"/>
       <w:lvlJc w:val="left"/>
@@ -2526,10 +2805,12 @@
         <w:ind w:left="720" w:hanging="360"/>
       </w:pPr>
       <w:rPr>
-        <w:rFonts w:ascii="Arial" w:eastAsia="NSimSun" w:hAnsi="Arial" w:cs="Arial" w:hint="default"/>
+        <w:rFonts w:ascii="Arial" w:hAnsi="Arial" w:cs="Arial" w:hint="default"/>
+        <w:sz w:val="22"/>
+        <w:rFonts w:cs="Arial"/>
       </w:rPr>
     </w:lvl>
-    <w:lvl w:ilvl="1" w:tplc="04070003" w:tentative="1">
+    <w:lvl w:ilvl="1">
       <w:start w:val="1"/>
       <w:numFmt w:val="bullet"/>
       <w:lvlText w:val="o"/>
@@ -2539,9 +2820,10 @@
       </w:pPr>
       <w:rPr>
         <w:rFonts w:ascii="Courier New" w:hAnsi="Courier New" w:cs="Courier New" w:hint="default"/>
+        <w:rFonts w:cs="Courier New"/>
       </w:rPr>
     </w:lvl>
-    <w:lvl w:ilvl="2" w:tplc="04070005" w:tentative="1">
+    <w:lvl w:ilvl="2">
       <w:start w:val="1"/>
       <w:numFmt w:val="bullet"/>
       <w:lvlText w:val=""/>
@@ -2550,10 +2832,10 @@
         <w:ind w:left="2160" w:hanging="360"/>
       </w:pPr>
       <w:rPr>
-        <w:rFonts w:ascii="Wingdings" w:hAnsi="Wingdings" w:hint="default"/>
+        <w:rFonts w:ascii="Wingdings" w:hAnsi="Wingdings" w:cs="Wingdings" w:hint="default"/>
       </w:rPr>
     </w:lvl>
-    <w:lvl w:ilvl="3" w:tplc="04070001" w:tentative="1">
+    <w:lvl w:ilvl="3">
       <w:start w:val="1"/>
       <w:numFmt w:val="bullet"/>
       <w:lvlText w:val=""/>
@@ -2562,10 +2844,10 @@
         <w:ind w:left="2880" w:hanging="360"/>
       </w:pPr>
       <w:rPr>
-        <w:rFonts w:ascii="Symbol" w:hAnsi="Symbol" w:hint="default"/>
+        <w:rFonts w:ascii="Symbol" w:hAnsi="Symbol" w:cs="Symbol" w:hint="default"/>
       </w:rPr>
     </w:lvl>
-    <w:lvl w:ilvl="4" w:tplc="04070003" w:tentative="1">
+    <w:lvl w:ilvl="4">
       <w:start w:val="1"/>
       <w:numFmt w:val="bullet"/>
       <w:lvlText w:val="o"/>
@@ -2575,9 +2857,10 @@
       </w:pPr>
       <w:rPr>
         <w:rFonts w:ascii="Courier New" w:hAnsi="Courier New" w:cs="Courier New" w:hint="default"/>
+        <w:rFonts w:cs="Courier New"/>
       </w:rPr>
     </w:lvl>
-    <w:lvl w:ilvl="5" w:tplc="04070005" w:tentative="1">
+    <w:lvl w:ilvl="5">
       <w:start w:val="1"/>
       <w:numFmt w:val="bullet"/>
       <w:lvlText w:val=""/>
@@ -2586,10 +2869,10 @@
         <w:ind w:left="4320" w:hanging="360"/>
       </w:pPr>
       <w:rPr>
-        <w:rFonts w:ascii="Wingdings" w:hAnsi="Wingdings" w:hint="default"/>
+        <w:rFonts w:ascii="Wingdings" w:hAnsi="Wingdings" w:cs="Wingdings" w:hint="default"/>
       </w:rPr>
     </w:lvl>
-    <w:lvl w:ilvl="6" w:tplc="04070001" w:tentative="1">
+    <w:lvl w:ilvl="6">
       <w:start w:val="1"/>
       <w:numFmt w:val="bullet"/>
       <w:lvlText w:val=""/>
@@ -2598,10 +2881,10 @@
         <w:ind w:left="5040" w:hanging="360"/>
       </w:pPr>
       <w:rPr>
-        <w:rFonts w:ascii="Symbol" w:hAnsi="Symbol" w:hint="default"/>
+        <w:rFonts w:ascii="Symbol" w:hAnsi="Symbol" w:cs="Symbol" w:hint="default"/>
       </w:rPr>
     </w:lvl>
-    <w:lvl w:ilvl="7" w:tplc="04070003" w:tentative="1">
+    <w:lvl w:ilvl="7">
       <w:start w:val="1"/>
       <w:numFmt w:val="bullet"/>
       <w:lvlText w:val="o"/>
@@ -2611,9 +2894,10 @@
       </w:pPr>
       <w:rPr>
         <w:rFonts w:ascii="Courier New" w:hAnsi="Courier New" w:cs="Courier New" w:hint="default"/>
+        <w:rFonts w:cs="Courier New"/>
       </w:rPr>
     </w:lvl>
-    <w:lvl w:ilvl="8" w:tplc="04070005" w:tentative="1">
+    <w:lvl w:ilvl="8">
       <w:start w:val="1"/>
       <w:numFmt w:val="bullet"/>
       <w:lvlText w:val=""/>
@@ -2622,40 +2906,137 @@
         <w:ind w:left="6480" w:hanging="360"/>
       </w:pPr>
       <w:rPr>
-        <w:rFonts w:ascii="Wingdings" w:hAnsi="Wingdings" w:hint="default"/>
+        <w:rFonts w:ascii="Wingdings" w:hAnsi="Wingdings" w:cs="Wingdings" w:hint="default"/>
       </w:rPr>
     </w:lvl>
   </w:abstractNum>
+  <w:abstractNum w:abstractNumId="2">
+    <w:lvl w:ilvl="0">
+      <w:start w:val="1"/>
+      <w:numFmt w:val="none"/>
+      <w:suff w:val="nothing"/>
+      <w:lvlText w:val=""/>
+      <w:lvlJc w:val="left"/>
+      <w:pPr>
+        <w:ind w:left="0" w:hanging="0"/>
+      </w:pPr>
+    </w:lvl>
+    <w:lvl w:ilvl="1">
+      <w:start w:val="1"/>
+      <w:numFmt w:val="none"/>
+      <w:suff w:val="nothing"/>
+      <w:lvlText w:val=""/>
+      <w:lvlJc w:val="left"/>
+      <w:pPr>
+        <w:ind w:left="0" w:hanging="0"/>
+      </w:pPr>
+    </w:lvl>
+    <w:lvl w:ilvl="2">
+      <w:start w:val="1"/>
+      <w:numFmt w:val="none"/>
+      <w:suff w:val="nothing"/>
+      <w:lvlText w:val=""/>
+      <w:lvlJc w:val="left"/>
+      <w:pPr>
+        <w:ind w:left="0" w:hanging="0"/>
+      </w:pPr>
+    </w:lvl>
+    <w:lvl w:ilvl="3">
+      <w:start w:val="1"/>
+      <w:numFmt w:val="none"/>
+      <w:suff w:val="nothing"/>
+      <w:lvlText w:val=""/>
+      <w:lvlJc w:val="left"/>
+      <w:pPr>
+        <w:ind w:left="0" w:hanging="0"/>
+      </w:pPr>
+    </w:lvl>
+    <w:lvl w:ilvl="4">
+      <w:start w:val="1"/>
+      <w:numFmt w:val="none"/>
+      <w:suff w:val="nothing"/>
+      <w:lvlText w:val=""/>
+      <w:lvlJc w:val="left"/>
+      <w:pPr>
+        <w:ind w:left="0" w:hanging="0"/>
+      </w:pPr>
+    </w:lvl>
+    <w:lvl w:ilvl="5">
+      <w:start w:val="1"/>
+      <w:numFmt w:val="none"/>
+      <w:suff w:val="nothing"/>
+      <w:lvlText w:val=""/>
+      <w:lvlJc w:val="left"/>
+      <w:pPr>
+        <w:ind w:left="0" w:hanging="0"/>
+      </w:pPr>
+    </w:lvl>
+    <w:lvl w:ilvl="6">
+      <w:start w:val="1"/>
+      <w:numFmt w:val="none"/>
+      <w:suff w:val="nothing"/>
+      <w:lvlText w:val=""/>
+      <w:lvlJc w:val="left"/>
+      <w:pPr>
+        <w:ind w:left="0" w:hanging="0"/>
+      </w:pPr>
+    </w:lvl>
+    <w:lvl w:ilvl="7">
+      <w:start w:val="1"/>
+      <w:numFmt w:val="none"/>
+      <w:suff w:val="nothing"/>
+      <w:lvlText w:val=""/>
+      <w:lvlJc w:val="left"/>
+      <w:pPr>
+        <w:ind w:left="0" w:hanging="0"/>
+      </w:pPr>
+    </w:lvl>
+    <w:lvl w:ilvl="8">
+      <w:start w:val="1"/>
+      <w:numFmt w:val="none"/>
+      <w:suff w:val="nothing"/>
+      <w:lvlText w:val=""/>
+      <w:lvlJc w:val="left"/>
+      <w:pPr>
+        <w:ind w:left="0" w:hanging="0"/>
+      </w:pPr>
+    </w:lvl>
+  </w:abstractNum>
   <w:num w:numId="1">
-    <w:abstractNumId w:val="0"/>
+    <w:abstractNumId w:val="1"/>
+  </w:num>
+  <w:num w:numId="2">
+    <w:abstractNumId w:val="2"/>
   </w:num>
 </w:numbering>
 </file>
 
 <file path=word/styles.xml><?xml version="1.0" encoding="utf-8"?>
-<w:styles xmlns:mc="http://schemas.openxmlformats.org/markup-compatibility/2006" xmlns:r="http://schemas.openxmlformats.org/officeDocument/2006/relationships" xmlns:w="http://schemas.openxmlformats.org/wordprocessingml/2006/main" xmlns:w14="http://schemas.microsoft.com/office/word/2010/wordml" xmlns:w15="http://schemas.microsoft.com/office/word/2012/wordml" xmlns:w16cid="http://schemas.microsoft.com/office/word/2016/wordml/cid" xmlns:w16se="http://schemas.microsoft.com/office/word/2015/wordml/symex" mc:Ignorable="w14 w15 w16se w16cid">
+<w:styles xmlns:w="http://schemas.openxmlformats.org/wordprocessingml/2006/main" xmlns:w14="http://schemas.microsoft.com/office/word/2010/wordml" xmlns:mc="http://schemas.openxmlformats.org/markup-compatibility/2006" mc:Ignorable="w14">
   <w:docDefaults>
     <w:rPrDefault>
       <w:rPr>
-        <w:rFonts w:ascii="Liberation Serif" w:eastAsia="NSimSun" w:hAnsi="Liberation Serif" w:cs="Arial"/>
+        <w:rFonts w:ascii="Liberation Serif" w:hAnsi="Liberation Serif" w:eastAsia="NSimSun" w:cs="Arial"/>
         <w:kern w:val="2"/>
         <w:szCs w:val="24"/>
         <w:lang w:val="de-DE" w:eastAsia="zh-CN" w:bidi="hi-IN"/>
       </w:rPr>
     </w:rPrDefault>
-    <w:pPrDefault/>
+    <w:pPrDefault>
+      <w:pPr/>
+    </w:pPrDefault>
   </w:docDefaults>
   <w:latentStyles w:defLockedState="0" w:defUIPriority="99" w:defSemiHidden="0" w:defUnhideWhenUsed="0" w:defQFormat="0" w:count="376">
     <w:lsdException w:name="Normal" w:uiPriority="0" w:qFormat="1"/>
     <w:lsdException w:name="heading 1" w:uiPriority="9" w:qFormat="1"/>
-    <w:lsdException w:name="heading 2" w:semiHidden="1" w:uiPriority="9" w:unhideWhenUsed="1" w:qFormat="1"/>
-    <w:lsdException w:name="heading 3" w:semiHidden="1" w:uiPriority="9" w:unhideWhenUsed="1" w:qFormat="1"/>
-    <w:lsdException w:name="heading 4" w:semiHidden="1" w:uiPriority="9" w:unhideWhenUsed="1" w:qFormat="1"/>
-    <w:lsdException w:name="heading 5" w:semiHidden="1" w:uiPriority="9" w:unhideWhenUsed="1" w:qFormat="1"/>
-    <w:lsdException w:name="heading 6" w:semiHidden="1" w:uiPriority="9" w:unhideWhenUsed="1" w:qFormat="1"/>
-    <w:lsdException w:name="heading 7" w:semiHidden="1" w:uiPriority="9" w:unhideWhenUsed="1" w:qFormat="1"/>
-    <w:lsdException w:name="heading 8" w:semiHidden="1" w:uiPriority="9" w:unhideWhenUsed="1" w:qFormat="1"/>
-    <w:lsdException w:name="heading 9" w:semiHidden="1" w:uiPriority="9" w:unhideWhenUsed="1" w:qFormat="1"/>
+    <w:lsdException w:name="heading 2" w:uiPriority="9" w:semiHidden="1" w:unhideWhenUsed="1" w:qFormat="1"/>
+    <w:lsdException w:name="heading 3" w:uiPriority="9" w:semiHidden="1" w:unhideWhenUsed="1" w:qFormat="1"/>
+    <w:lsdException w:name="heading 4" w:uiPriority="9" w:semiHidden="1" w:unhideWhenUsed="1" w:qFormat="1"/>
+    <w:lsdException w:name="heading 5" w:uiPriority="9" w:semiHidden="1" w:unhideWhenUsed="1" w:qFormat="1"/>
+    <w:lsdException w:name="heading 6" w:uiPriority="9" w:semiHidden="1" w:unhideWhenUsed="1" w:qFormat="1"/>
+    <w:lsdException w:name="heading 7" w:uiPriority="9" w:semiHidden="1" w:unhideWhenUsed="1" w:qFormat="1"/>
+    <w:lsdException w:name="heading 8" w:uiPriority="9" w:semiHidden="1" w:unhideWhenUsed="1" w:qFormat="1"/>
+    <w:lsdException w:name="heading 9" w:uiPriority="9" w:semiHidden="1" w:unhideWhenUsed="1" w:qFormat="1"/>
     <w:lsdException w:name="index 1" w:semiHidden="1" w:unhideWhenUsed="1"/>
     <w:lsdException w:name="index 2" w:semiHidden="1" w:unhideWhenUsed="1"/>
     <w:lsdException w:name="index 3" w:semiHidden="1" w:unhideWhenUsed="1"/>
@@ -2665,22 +3046,22 @@
     <w:lsdException w:name="index 7" w:semiHidden="1" w:unhideWhenUsed="1"/>
     <w:lsdException w:name="index 8" w:semiHidden="1" w:unhideWhenUsed="1"/>
     <w:lsdException w:name="index 9" w:semiHidden="1" w:unhideWhenUsed="1"/>
-    <w:lsdException w:name="toc 1" w:semiHidden="1" w:uiPriority="39" w:unhideWhenUsed="1"/>
-    <w:lsdException w:name="toc 2" w:semiHidden="1" w:uiPriority="39" w:unhideWhenUsed="1"/>
-    <w:lsdException w:name="toc 3" w:semiHidden="1" w:uiPriority="39" w:unhideWhenUsed="1"/>
-    <w:lsdException w:name="toc 4" w:semiHidden="1" w:uiPriority="39" w:unhideWhenUsed="1"/>
-    <w:lsdException w:name="toc 5" w:semiHidden="1" w:uiPriority="39" w:unhideWhenUsed="1"/>
-    <w:lsdException w:name="toc 6" w:semiHidden="1" w:uiPriority="39" w:unhideWhenUsed="1"/>
-    <w:lsdException w:name="toc 7" w:semiHidden="1" w:uiPriority="39" w:unhideWhenUsed="1"/>
-    <w:lsdException w:name="toc 8" w:semiHidden="1" w:uiPriority="39" w:unhideWhenUsed="1"/>
-    <w:lsdException w:name="toc 9" w:semiHidden="1" w:uiPriority="39" w:unhideWhenUsed="1"/>
+    <w:lsdException w:name="toc 1" w:uiPriority="39" w:semiHidden="1" w:unhideWhenUsed="1"/>
+    <w:lsdException w:name="toc 2" w:uiPriority="39" w:semiHidden="1" w:unhideWhenUsed="1"/>
+    <w:lsdException w:name="toc 3" w:uiPriority="39" w:semiHidden="1" w:unhideWhenUsed="1"/>
+    <w:lsdException w:name="toc 4" w:uiPriority="39" w:semiHidden="1" w:unhideWhenUsed="1"/>
+    <w:lsdException w:name="toc 5" w:uiPriority="39" w:semiHidden="1" w:unhideWhenUsed="1"/>
+    <w:lsdException w:name="toc 6" w:uiPriority="39" w:semiHidden="1" w:unhideWhenUsed="1"/>
+    <w:lsdException w:name="toc 7" w:uiPriority="39" w:semiHidden="1" w:unhideWhenUsed="1"/>
+    <w:lsdException w:name="toc 8" w:uiPriority="39" w:semiHidden="1" w:unhideWhenUsed="1"/>
+    <w:lsdException w:name="toc 9" w:uiPriority="39" w:semiHidden="1" w:unhideWhenUsed="1"/>
     <w:lsdException w:name="Normal Indent" w:semiHidden="1" w:unhideWhenUsed="1"/>
     <w:lsdException w:name="footnote text" w:semiHidden="1" w:unhideWhenUsed="1"/>
     <w:lsdException w:name="annotation text" w:semiHidden="1" w:unhideWhenUsed="1"/>
     <w:lsdException w:name="header" w:semiHidden="1" w:unhideWhenUsed="1"/>
     <w:lsdException w:name="footer" w:semiHidden="1" w:unhideWhenUsed="1"/>
     <w:lsdException w:name="index heading" w:semiHidden="1" w:unhideWhenUsed="1"/>
-    <w:lsdException w:name="caption" w:semiHidden="1" w:uiPriority="35" w:unhideWhenUsed="1" w:qFormat="1"/>
+    <w:lsdException w:name="caption" w:uiPriority="35" w:semiHidden="1" w:unhideWhenUsed="1" w:qFormat="1"/>
     <w:lsdException w:name="table of figures" w:semiHidden="1" w:unhideWhenUsed="1"/>
     <w:lsdException w:name="envelope address" w:semiHidden="1" w:unhideWhenUsed="1"/>
     <w:lsdException w:name="envelope return" w:semiHidden="1" w:unhideWhenUsed="1"/>
@@ -2711,7 +3092,7 @@
     <w:lsdException w:name="Title" w:uiPriority="10" w:qFormat="1"/>
     <w:lsdException w:name="Closing" w:semiHidden="1" w:unhideWhenUsed="1"/>
     <w:lsdException w:name="Signature" w:semiHidden="1" w:unhideWhenUsed="1"/>
-    <w:lsdException w:name="Default Paragraph Font" w:semiHidden="1" w:uiPriority="1" w:unhideWhenUsed="1"/>
+    <w:lsdException w:name="Default Paragraph Font" w:uiPriority="1" w:semiHidden="1" w:unhideWhenUsed="1"/>
     <w:lsdException w:name="Body Text" w:semiHidden="1" w:unhideWhenUsed="1"/>
     <w:lsdException w:name="Body Text Indent" w:semiHidden="1" w:unhideWhenUsed="1"/>
     <w:lsdException w:name="List Continue" w:semiHidden="1" w:unhideWhenUsed="1"/>
@@ -2911,8 +3292,8 @@
     <w:lsdException w:name="Subtle Reference" w:uiPriority="31" w:qFormat="1"/>
     <w:lsdException w:name="Intense Reference" w:uiPriority="32" w:qFormat="1"/>
     <w:lsdException w:name="Book Title" w:uiPriority="33" w:qFormat="1"/>
-    <w:lsdException w:name="Bibliography" w:semiHidden="1" w:uiPriority="37" w:unhideWhenUsed="1"/>
-    <w:lsdException w:name="TOC Heading" w:semiHidden="1" w:uiPriority="39" w:unhideWhenUsed="1" w:qFormat="1"/>
+    <w:lsdException w:name="Bibliography" w:uiPriority="37" w:semiHidden="1" w:unhideWhenUsed="1"/>
+    <w:lsdException w:name="TOC Heading" w:uiPriority="39" w:semiHidden="1" w:unhideWhenUsed="1" w:qFormat="1"/>
     <w:lsdException w:name="Plain Table 1" w:uiPriority="41"/>
     <w:lsdException w:name="Plain Table 2" w:uiPriority="42"/>
     <w:lsdException w:name="Plain Table 3" w:uiPriority="43"/>
@@ -3023,18 +3404,149 @@
     <w:lsdException w:name="Unresolved Mention" w:semiHidden="1" w:unhideWhenUsed="1"/>
     <w:lsdException w:name="Smart Link" w:semiHidden="1" w:unhideWhenUsed="1"/>
   </w:latentStyles>
-  <w:style w:type="paragraph" w:default="1" w:styleId="Standard">
+  <w:style w:type="paragraph" w:styleId="Normal" w:default="1">
     <w:name w:val="Normal"/>
     <w:qFormat/>
+    <w:pPr>
+      <w:widowControl/>
+      <w:bidi w:val="0"/>
+      <w:jc w:val="left"/>
+    </w:pPr>
     <w:rPr>
+      <w:rFonts w:ascii="Liberation Serif" w:hAnsi="Liberation Serif" w:eastAsia="NSimSun" w:cs="Arial"/>
+      <w:color w:val="auto"/>
+      <w:kern w:val="2"/>
       <w:sz w:val="24"/>
+      <w:szCs w:val="24"/>
+      <w:lang w:val="de-DE" w:eastAsia="zh-CN" w:bidi="hi-IN"/>
     </w:rPr>
   </w:style>
-  <w:style w:type="character" w:default="1" w:styleId="Absatz-Standardschriftart">
+  <w:style w:type="character" w:styleId="DefaultParagraphFont" w:default="1">
     <w:name w:val="Default Paragraph Font"/>
     <w:uiPriority w:val="1"/>
     <w:semiHidden/>
     <w:unhideWhenUsed/>
+    <w:qFormat/>
+    <w:rPr/>
+  </w:style>
+  <w:style w:type="character" w:styleId="Aufzhlungszeichen1" w:customStyle="1">
+    <w:name w:val="Aufzählungszeichen1"/>
+    <w:qFormat/>
+    <w:rPr>
+      <w:rFonts w:ascii="OpenSymbol" w:hAnsi="OpenSymbol" w:eastAsia="OpenSymbol" w:cs="OpenSymbol"/>
+    </w:rPr>
+  </w:style>
+  <w:style w:type="character" w:styleId="ListLabel1">
+    <w:name w:val="ListLabel 1"/>
+    <w:qFormat/>
+    <w:rPr>
+      <w:rFonts w:ascii="Arial" w:hAnsi="Arial" w:eastAsia="NSimSun" w:cs="Arial"/>
+      <w:sz w:val="22"/>
+    </w:rPr>
+  </w:style>
+  <w:style w:type="character" w:styleId="ListLabel2">
+    <w:name w:val="ListLabel 2"/>
+    <w:qFormat/>
+    <w:rPr>
+      <w:rFonts w:cs="Courier New"/>
+    </w:rPr>
+  </w:style>
+  <w:style w:type="character" w:styleId="ListLabel3">
+    <w:name w:val="ListLabel 3"/>
+    <w:qFormat/>
+    <w:rPr>
+      <w:rFonts w:cs="Courier New"/>
+    </w:rPr>
+  </w:style>
+  <w:style w:type="character" w:styleId="ListLabel4">
+    <w:name w:val="ListLabel 4"/>
+    <w:qFormat/>
+    <w:rPr>
+      <w:rFonts w:cs="Courier New"/>
+    </w:rPr>
+  </w:style>
+  <w:style w:type="paragraph" w:styleId="Berschrift" w:customStyle="1">
+    <w:name w:val="Überschrift"/>
+    <w:basedOn w:val="Normal"/>
+    <w:next w:val="Textkrper"/>
+    <w:qFormat/>
+    <w:pPr>
+      <w:keepNext w:val="true"/>
+      <w:spacing w:before="240" w:after="120"/>
+    </w:pPr>
+    <w:rPr>
+      <w:rFonts w:ascii="Liberation Sans" w:hAnsi="Liberation Sans" w:eastAsia="Microsoft YaHei"/>
+      <w:sz w:val="28"/>
+      <w:szCs w:val="28"/>
+    </w:rPr>
+  </w:style>
+  <w:style w:type="paragraph" w:styleId="Textkrper">
+    <w:name w:val="Body Text"/>
+    <w:basedOn w:val="Normal"/>
+    <w:pPr>
+      <w:spacing w:lineRule="auto" w:line="276" w:before="0" w:after="140"/>
+    </w:pPr>
+    <w:rPr/>
+  </w:style>
+  <w:style w:type="paragraph" w:styleId="Liste">
+    <w:name w:val="List"/>
+    <w:basedOn w:val="Textkrper"/>
+    <w:pPr/>
+    <w:rPr/>
+  </w:style>
+  <w:style w:type="paragraph" w:styleId="Beschriftung">
+    <w:name w:val="Caption"/>
+    <w:basedOn w:val="Normal"/>
+    <w:qFormat/>
+    <w:pPr>
+      <w:suppressLineNumbers/>
+      <w:spacing w:before="120" w:after="120"/>
+    </w:pPr>
+    <w:rPr>
+      <w:rFonts w:cs="Arial"/>
+      <w:i/>
+      <w:iCs/>
+      <w:sz w:val="24"/>
+      <w:szCs w:val="24"/>
+    </w:rPr>
+  </w:style>
+  <w:style w:type="paragraph" w:styleId="Verzeichnis" w:customStyle="1">
+    <w:name w:val="Verzeichnis"/>
+    <w:basedOn w:val="Normal"/>
+    <w:qFormat/>
+    <w:pPr>
+      <w:suppressLineNumbers/>
+    </w:pPr>
+    <w:rPr/>
+  </w:style>
+  <w:style w:type="paragraph" w:styleId="Caption">
+    <w:name w:val="caption"/>
+    <w:basedOn w:val="Normal"/>
+    <w:qFormat/>
+    <w:pPr>
+      <w:suppressLineNumbers/>
+      <w:spacing w:before="120" w:after="120"/>
+    </w:pPr>
+    <w:rPr>
+      <w:i/>
+      <w:iCs/>
+    </w:rPr>
+  </w:style>
+  <w:style w:type="paragraph" w:styleId="Tabelleninhalt" w:customStyle="1">
+    <w:name w:val="Tabelleninhalt"/>
+    <w:basedOn w:val="Normal"/>
+    <w:qFormat/>
+    <w:pPr>
+      <w:suppressLineNumbers/>
+    </w:pPr>
+    <w:rPr/>
+  </w:style>
+  <w:style w:type="numbering" w:styleId="NoList" w:default="1">
+    <w:name w:val="No List"/>
+    <w:uiPriority w:val="99"/>
+    <w:semiHidden/>
+    <w:unhideWhenUsed/>
+    <w:qFormat/>
   </w:style>
   <w:style w:type="table" w:default="1" w:styleId="NormaleTabelle">
     <w:name w:val="Normal Table"/>
@@ -3050,74 +3562,6 @@
         <w:right w:w="108" w:type="dxa"/>
       </w:tblCellMar>
     </w:tblPr>
-  </w:style>
-  <w:style w:type="numbering" w:default="1" w:styleId="KeineListe">
-    <w:name w:val="No List"/>
-    <w:uiPriority w:val="99"/>
-    <w:semiHidden/>
-    <w:unhideWhenUsed/>
-  </w:style>
-  <w:style w:type="character" w:customStyle="1" w:styleId="Aufzhlungszeichen1">
-    <w:name w:val="Aufzählungszeichen1"/>
-    <w:qFormat/>
-    <w:rPr>
-      <w:rFonts w:ascii="OpenSymbol" w:eastAsia="OpenSymbol" w:hAnsi="OpenSymbol" w:cs="OpenSymbol"/>
-    </w:rPr>
-  </w:style>
-  <w:style w:type="paragraph" w:customStyle="1" w:styleId="berschrift">
-    <w:name w:val="Überschrift"/>
-    <w:basedOn w:val="Standard"/>
-    <w:next w:val="Textkrper"/>
-    <w:qFormat/>
-    <w:pPr>
-      <w:keepNext/>
-      <w:spacing w:before="240" w:after="120"/>
-    </w:pPr>
-    <w:rPr>
-      <w:rFonts w:ascii="Liberation Sans" w:eastAsia="Microsoft YaHei" w:hAnsi="Liberation Sans"/>
-      <w:sz w:val="28"/>
-      <w:szCs w:val="28"/>
-    </w:rPr>
-  </w:style>
-  <w:style w:type="paragraph" w:styleId="Textkrper">
-    <w:name w:val="Body Text"/>
-    <w:basedOn w:val="Standard"/>
-    <w:pPr>
-      <w:spacing w:after="140" w:line="276" w:lineRule="auto"/>
-    </w:pPr>
-  </w:style>
-  <w:style w:type="paragraph" w:styleId="Liste">
-    <w:name w:val="List"/>
-    <w:basedOn w:val="Textkrper"/>
-  </w:style>
-  <w:style w:type="paragraph" w:styleId="Beschriftung">
-    <w:name w:val="caption"/>
-    <w:basedOn w:val="Standard"/>
-    <w:qFormat/>
-    <w:pPr>
-      <w:suppressLineNumbers/>
-      <w:spacing w:before="120" w:after="120"/>
-    </w:pPr>
-    <w:rPr>
-      <w:i/>
-      <w:iCs/>
-    </w:rPr>
-  </w:style>
-  <w:style w:type="paragraph" w:customStyle="1" w:styleId="Verzeichnis">
-    <w:name w:val="Verzeichnis"/>
-    <w:basedOn w:val="Standard"/>
-    <w:qFormat/>
-    <w:pPr>
-      <w:suppressLineNumbers/>
-    </w:pPr>
-  </w:style>
-  <w:style w:type="paragraph" w:customStyle="1" w:styleId="Tabelleninhalt">
-    <w:name w:val="Tabelleninhalt"/>
-    <w:basedOn w:val="Standard"/>
-    <w:qFormat/>
-    <w:pPr>
-      <w:suppressLineNumbers/>
-    </w:pPr>
   </w:style>
 </w:styles>
 </file>

</xml_diff>